<commit_message>
US8 description update (word)
</commit_message>
<xml_diff>
--- a/docs/SprintB/Extras/User Stories Description.docx
+++ b/docs/SprintB/Extras/User Stories Description.docx
@@ -335,8 +335,18 @@
           <w:bCs/>
           <w:lang w:val="en-US"/>
         </w:rPr>
-        <w:t>1.4. Found out Dependencies</w:t>
-      </w:r>
+        <w:t xml:space="preserve">1.4. Found out </w:t>
+      </w:r>
+      <w:proofErr w:type="gramStart"/>
+      <w:r>
+        <w:rPr>
+          <w:b/>
+          <w:bCs/>
+          <w:lang w:val="en-US"/>
+        </w:rPr>
+        <w:t>Dependencies</w:t>
+      </w:r>
+      <w:proofErr w:type="gramEnd"/>
     </w:p>
     <w:p>
       <w:pPr>
@@ -415,8 +425,16 @@
         <w:rPr>
           <w:lang w:val="en-US"/>
         </w:rPr>
-        <w:t>(name, citizen card number, phone number, email, TIF number, NHS number, sex, birth date);</w:t>
-      </w:r>
+        <w:t>(name, citizen card number, phone number, email, TIF number, NHS number, sex, birth date</w:t>
+      </w:r>
+      <w:proofErr w:type="gramStart"/>
+      <w:r>
+        <w:rPr>
+          <w:lang w:val="en-US"/>
+        </w:rPr>
+        <w:t>);</w:t>
+      </w:r>
+      <w:proofErr w:type="gramEnd"/>
     </w:p>
     <w:p>
       <w:pPr>
@@ -822,8 +840,18 @@
           <w:bCs/>
           <w:lang w:val="en-US"/>
         </w:rPr>
-        <w:t>1.4. Found out Dependencies</w:t>
-      </w:r>
+        <w:t xml:space="preserve">1.4. Found out </w:t>
+      </w:r>
+      <w:proofErr w:type="gramStart"/>
+      <w:r>
+        <w:rPr>
+          <w:b/>
+          <w:bCs/>
+          <w:lang w:val="en-US"/>
+        </w:rPr>
+        <w:t>Dependencies</w:t>
+      </w:r>
+      <w:proofErr w:type="gramEnd"/>
     </w:p>
     <w:p>
       <w:pPr>
@@ -1031,12 +1059,14 @@
         </w:rPr>
         <w:t>lassification (SOC) code</w:t>
       </w:r>
+      <w:proofErr w:type="gramStart"/>
       <w:r>
         <w:rPr>
           <w:lang w:val="en-US"/>
         </w:rPr>
         <w:t>);</w:t>
       </w:r>
+      <w:proofErr w:type="gramEnd"/>
     </w:p>
     <w:p>
       <w:pPr>
@@ -1470,10 +1500,29 @@
     </w:p>
     <w:p>
       <w:pPr>
+        <w:rPr>
+          <w:rFonts w:cstheme="minorHAnsi"/>
+          <w:b/>
+          <w:bCs/>
+          <w:lang w:val="en-US"/>
+        </w:rPr>
+      </w:pPr>
+      <w:r>
+        <w:rPr>
+          <w:rFonts w:cstheme="minorHAnsi"/>
+          <w:b/>
+          <w:bCs/>
+          <w:lang w:val="en-US"/>
+        </w:rPr>
+        <w:t>1.3. Acceptance Criteria</w:t>
+      </w:r>
+    </w:p>
+    <w:p>
+      <w:pPr>
         <w:pStyle w:val="PargrafodaLista"/>
         <w:numPr>
           <w:ilvl w:val="0"/>
-          <w:numId w:val="10"/>
+          <w:numId w:val="11"/>
         </w:numPr>
         <w:rPr>
           <w:rFonts w:cstheme="minorHAnsi"/>
@@ -1483,18 +1532,334 @@
       <w:r>
         <w:rPr>
           <w:rFonts w:cstheme="minorHAnsi"/>
-          <w:b/>
-          <w:bCs/>
-          <w:lang w:val="en-US"/>
-        </w:rPr>
-        <w:t>Question:</w:t>
-      </w:r>
-      <w:r>
-        <w:rPr>
-          <w:rFonts w:cstheme="minorHAnsi"/>
-          <w:lang w:val="en-US"/>
-        </w:rPr>
-        <w:t xml:space="preserve"> What are the business rules applicable to such data?</w:t>
+          <w:lang w:val="en-US"/>
+        </w:rPr>
+        <w:t xml:space="preserve">AC1: A clinical analysis laboratory must always perform clinical blood </w:t>
+      </w:r>
+      <w:proofErr w:type="gramStart"/>
+      <w:r>
+        <w:rPr>
+          <w:rFonts w:cstheme="minorHAnsi"/>
+          <w:lang w:val="en-US"/>
+        </w:rPr>
+        <w:t>tests</w:t>
+      </w:r>
+      <w:proofErr w:type="gramEnd"/>
+    </w:p>
+    <w:p>
+      <w:pPr>
+        <w:pStyle w:val="PargrafodaLista"/>
+        <w:numPr>
+          <w:ilvl w:val="0"/>
+          <w:numId w:val="11"/>
+        </w:numPr>
+        <w:rPr>
+          <w:rFonts w:cstheme="minorHAnsi"/>
+          <w:lang w:val="en-US"/>
+        </w:rPr>
+      </w:pPr>
+      <w:r>
+        <w:rPr>
+          <w:rFonts w:cstheme="minorHAnsi"/>
+          <w:lang w:val="en-US"/>
+        </w:rPr>
+        <w:t xml:space="preserve">AC2: Laboratory ID has 5 alphanumeric </w:t>
+      </w:r>
+      <w:proofErr w:type="gramStart"/>
+      <w:r>
+        <w:rPr>
+          <w:rFonts w:cstheme="minorHAnsi"/>
+          <w:lang w:val="en-US"/>
+        </w:rPr>
+        <w:t>characters</w:t>
+      </w:r>
+      <w:proofErr w:type="gramEnd"/>
+    </w:p>
+    <w:p>
+      <w:pPr>
+        <w:pStyle w:val="PargrafodaLista"/>
+        <w:numPr>
+          <w:ilvl w:val="0"/>
+          <w:numId w:val="11"/>
+        </w:numPr>
+        <w:rPr>
+          <w:rFonts w:cstheme="minorHAnsi"/>
+          <w:lang w:val="en-US"/>
+        </w:rPr>
+      </w:pPr>
+      <w:r>
+        <w:rPr>
+          <w:rFonts w:cstheme="minorHAnsi"/>
+          <w:lang w:val="en-US"/>
+        </w:rPr>
+        <w:t xml:space="preserve">AC3: Name is a string with no more than 30 </w:t>
+      </w:r>
+      <w:proofErr w:type="gramStart"/>
+      <w:r>
+        <w:rPr>
+          <w:rFonts w:cstheme="minorHAnsi"/>
+          <w:lang w:val="en-US"/>
+        </w:rPr>
+        <w:t>characters</w:t>
+      </w:r>
+      <w:proofErr w:type="gramEnd"/>
+    </w:p>
+    <w:p>
+      <w:pPr>
+        <w:pStyle w:val="PargrafodaLista"/>
+        <w:numPr>
+          <w:ilvl w:val="0"/>
+          <w:numId w:val="11"/>
+        </w:numPr>
+        <w:rPr>
+          <w:rFonts w:cstheme="minorHAnsi"/>
+          <w:lang w:val="en-US"/>
+        </w:rPr>
+      </w:pPr>
+      <w:r>
+        <w:rPr>
+          <w:rFonts w:cstheme="minorHAnsi"/>
+          <w:lang w:val="en-US"/>
+        </w:rPr>
+        <w:t xml:space="preserve">AC4: Address is a string with no more than 30 </w:t>
+      </w:r>
+      <w:proofErr w:type="gramStart"/>
+      <w:r>
+        <w:rPr>
+          <w:rFonts w:cstheme="minorHAnsi"/>
+          <w:lang w:val="en-US"/>
+        </w:rPr>
+        <w:t>characters</w:t>
+      </w:r>
+      <w:proofErr w:type="gramEnd"/>
+    </w:p>
+    <w:p>
+      <w:pPr>
+        <w:pStyle w:val="PargrafodaLista"/>
+        <w:numPr>
+          <w:ilvl w:val="0"/>
+          <w:numId w:val="11"/>
+        </w:numPr>
+        <w:rPr>
+          <w:rFonts w:cstheme="minorHAnsi"/>
+          <w:lang w:val="en-US"/>
+        </w:rPr>
+      </w:pPr>
+      <w:r>
+        <w:rPr>
+          <w:rFonts w:cstheme="minorHAnsi"/>
+          <w:lang w:val="en-US"/>
+        </w:rPr>
+        <w:t xml:space="preserve">AC5: Phone number has </w:t>
+      </w:r>
+      <w:proofErr w:type="gramStart"/>
+      <w:r>
+        <w:rPr>
+          <w:rFonts w:cstheme="minorHAnsi"/>
+          <w:lang w:val="en-US"/>
+        </w:rPr>
+        <w:t>11 digit</w:t>
+      </w:r>
+      <w:proofErr w:type="gramEnd"/>
+      <w:r>
+        <w:rPr>
+          <w:rFonts w:cstheme="minorHAnsi"/>
+          <w:lang w:val="en-US"/>
+        </w:rPr>
+        <w:t xml:space="preserve"> numbers</w:t>
+      </w:r>
+    </w:p>
+    <w:p>
+      <w:pPr>
+        <w:pStyle w:val="PargrafodaLista"/>
+        <w:numPr>
+          <w:ilvl w:val="0"/>
+          <w:numId w:val="11"/>
+        </w:numPr>
+        <w:rPr>
+          <w:rFonts w:cstheme="minorHAnsi"/>
+          <w:lang w:val="en-US"/>
+        </w:rPr>
+      </w:pPr>
+      <w:r>
+        <w:rPr>
+          <w:rFonts w:cstheme="minorHAnsi"/>
+          <w:lang w:val="en-US"/>
+        </w:rPr>
+        <w:t xml:space="preserve">AC6: TIN number has </w:t>
+      </w:r>
+      <w:proofErr w:type="gramStart"/>
+      <w:r>
+        <w:rPr>
+          <w:rFonts w:cstheme="minorHAnsi"/>
+          <w:lang w:val="en-US"/>
+        </w:rPr>
+        <w:t>10 digit</w:t>
+      </w:r>
+      <w:proofErr w:type="gramEnd"/>
+      <w:r>
+        <w:rPr>
+          <w:rFonts w:cstheme="minorHAnsi"/>
+          <w:lang w:val="en-US"/>
+        </w:rPr>
+        <w:t xml:space="preserve"> numbers</w:t>
+      </w:r>
+    </w:p>
+    <w:p>
+      <w:pPr>
+        <w:pStyle w:val="PargrafodaLista"/>
+        <w:numPr>
+          <w:ilvl w:val="0"/>
+          <w:numId w:val="11"/>
+        </w:numPr>
+        <w:rPr>
+          <w:rFonts w:cstheme="minorHAnsi"/>
+          <w:lang w:val="en-US"/>
+        </w:rPr>
+      </w:pPr>
+      <w:r>
+        <w:rPr>
+          <w:rFonts w:cstheme="minorHAnsi"/>
+          <w:lang w:val="en-US"/>
+        </w:rPr>
+        <w:t>AC</w:t>
+      </w:r>
+      <w:r>
+        <w:rPr>
+          <w:rFonts w:cstheme="minorHAnsi"/>
+          <w:lang w:val="en-US"/>
+        </w:rPr>
+        <w:t>7</w:t>
+      </w:r>
+      <w:r>
+        <w:rPr>
+          <w:rFonts w:cstheme="minorHAnsi"/>
+          <w:lang w:val="en-US"/>
+        </w:rPr>
+        <w:t xml:space="preserve">: A clinical analysis laboratory cannot be registered without all its </w:t>
+      </w:r>
+      <w:proofErr w:type="gramStart"/>
+      <w:r>
+        <w:rPr>
+          <w:rFonts w:cstheme="minorHAnsi"/>
+          <w:lang w:val="en-US"/>
+        </w:rPr>
+        <w:t>attributes</w:t>
+      </w:r>
+      <w:proofErr w:type="gramEnd"/>
+    </w:p>
+    <w:p>
+      <w:pPr>
+        <w:pStyle w:val="PargrafodaLista"/>
+        <w:numPr>
+          <w:ilvl w:val="0"/>
+          <w:numId w:val="11"/>
+        </w:numPr>
+        <w:rPr>
+          <w:rFonts w:cstheme="minorHAnsi"/>
+          <w:lang w:val="en-US"/>
+        </w:rPr>
+      </w:pPr>
+      <w:r>
+        <w:rPr>
+          <w:rFonts w:cstheme="minorHAnsi"/>
+          <w:lang w:val="en-US"/>
+        </w:rPr>
+        <w:t xml:space="preserve">AC8: All types of test are performed by the </w:t>
+      </w:r>
+      <w:proofErr w:type="gramStart"/>
+      <w:r>
+        <w:rPr>
+          <w:rFonts w:cstheme="minorHAnsi"/>
+          <w:lang w:val="en-US"/>
+        </w:rPr>
+        <w:t>lab</w:t>
+      </w:r>
+      <w:proofErr w:type="gramEnd"/>
+    </w:p>
+    <w:p>
+      <w:pPr>
+        <w:rPr>
+          <w:rFonts w:cstheme="minorHAnsi"/>
+          <w:b/>
+          <w:bCs/>
+          <w:lang w:val="en-US"/>
+        </w:rPr>
+      </w:pPr>
+      <w:r>
+        <w:rPr>
+          <w:rFonts w:cstheme="minorHAnsi"/>
+          <w:b/>
+          <w:bCs/>
+          <w:lang w:val="en-US"/>
+        </w:rPr>
+        <w:t xml:space="preserve">1.4. Found out </w:t>
+      </w:r>
+      <w:proofErr w:type="gramStart"/>
+      <w:r>
+        <w:rPr>
+          <w:rFonts w:cstheme="minorHAnsi"/>
+          <w:b/>
+          <w:bCs/>
+          <w:lang w:val="en-US"/>
+        </w:rPr>
+        <w:t>Dependencies</w:t>
+      </w:r>
+      <w:proofErr w:type="gramEnd"/>
+    </w:p>
+    <w:p>
+      <w:pPr>
+        <w:ind w:left="708"/>
+        <w:rPr>
+          <w:rFonts w:cstheme="minorHAnsi"/>
+          <w:lang w:val="en-US"/>
+        </w:rPr>
+      </w:pPr>
+      <w:r>
+        <w:rPr>
+          <w:rFonts w:cstheme="minorHAnsi"/>
+          <w:lang w:val="en-US"/>
+        </w:rPr>
+        <w:t>No dependencies were found.</w:t>
+      </w:r>
+    </w:p>
+    <w:p>
+      <w:pPr>
+        <w:rPr>
+          <w:rFonts w:cstheme="minorHAnsi"/>
+          <w:b/>
+          <w:bCs/>
+          <w:lang w:val="en-US"/>
+        </w:rPr>
+      </w:pPr>
+      <w:r>
+        <w:rPr>
+          <w:rFonts w:cstheme="minorHAnsi"/>
+          <w:b/>
+          <w:bCs/>
+          <w:lang w:val="en-US"/>
+        </w:rPr>
+        <w:t>1.5. Input and Output Data</w:t>
+      </w:r>
+    </w:p>
+    <w:p>
+      <w:pPr>
+        <w:ind w:left="360"/>
+        <w:rPr>
+          <w:rFonts w:cstheme="minorHAnsi"/>
+          <w:b/>
+          <w:bCs/>
+          <w:lang w:val="en-US"/>
+        </w:rPr>
+      </w:pPr>
+      <w:r>
+        <w:rPr>
+          <w:rFonts w:cstheme="minorHAnsi"/>
+          <w:b/>
+          <w:bCs/>
+          <w:lang w:val="en-US"/>
+        </w:rPr>
+        <w:t>Input Data</w:t>
       </w:r>
     </w:p>
     <w:p>
@@ -1506,192 +1871,40 @@
         </w:numPr>
         <w:rPr>
           <w:rFonts w:cstheme="minorHAnsi"/>
-          <w:b/>
-          <w:bCs/>
-          <w:lang w:val="en-US"/>
-        </w:rPr>
-      </w:pPr>
-      <w:r>
-        <w:rPr>
-          <w:rFonts w:cstheme="minorHAnsi"/>
-          <w:b/>
-          <w:bCs/>
-          <w:lang w:val="en-US"/>
-        </w:rPr>
-        <w:t xml:space="preserve">Answer: </w:t>
-      </w:r>
-    </w:p>
-    <w:p>
-      <w:pPr>
-        <w:rPr>
-          <w:rFonts w:cstheme="minorHAnsi"/>
-          <w:b/>
-          <w:bCs/>
-          <w:lang w:val="en-US"/>
-        </w:rPr>
-      </w:pPr>
-      <w:r>
-        <w:rPr>
-          <w:rFonts w:cstheme="minorHAnsi"/>
-          <w:b/>
-          <w:bCs/>
-          <w:lang w:val="en-US"/>
-        </w:rPr>
-        <w:t>1.3. Acceptance Criteria</w:t>
-      </w:r>
-    </w:p>
-    <w:p>
-      <w:pPr>
-        <w:pStyle w:val="PargrafodaLista"/>
-        <w:numPr>
-          <w:ilvl w:val="0"/>
-          <w:numId w:val="11"/>
-        </w:numPr>
-        <w:rPr>
-          <w:rFonts w:cstheme="minorHAnsi"/>
-          <w:lang w:val="en-US"/>
-        </w:rPr>
-      </w:pPr>
-      <w:r>
-        <w:rPr>
-          <w:rFonts w:cstheme="minorHAnsi"/>
-          <w:lang w:val="en-US"/>
-        </w:rPr>
-        <w:t>AC1: A clinical analysis laboratory must always perform clinical blood tests</w:t>
-      </w:r>
-    </w:p>
-    <w:p>
-      <w:pPr>
-        <w:pStyle w:val="PargrafodaLista"/>
-        <w:numPr>
-          <w:ilvl w:val="0"/>
-          <w:numId w:val="11"/>
-        </w:numPr>
-        <w:rPr>
-          <w:rFonts w:cstheme="minorHAnsi"/>
-          <w:lang w:val="en-US"/>
-        </w:rPr>
-      </w:pPr>
-      <w:r>
-        <w:rPr>
-          <w:rFonts w:cstheme="minorHAnsi"/>
-          <w:lang w:val="en-US"/>
-        </w:rPr>
-        <w:t>AC2: A clinical analysis laboratory cannot be registered without all its attributes</w:t>
-      </w:r>
-    </w:p>
-    <w:p>
-      <w:pPr>
-        <w:pStyle w:val="PargrafodaLista"/>
-        <w:numPr>
-          <w:ilvl w:val="0"/>
-          <w:numId w:val="11"/>
-        </w:numPr>
-        <w:rPr>
-          <w:rFonts w:cstheme="minorHAnsi"/>
-          <w:lang w:val="en-US"/>
-        </w:rPr>
-      </w:pPr>
-      <w:r>
-        <w:rPr>
-          <w:rFonts w:cstheme="minorHAnsi"/>
-          <w:lang w:val="en-US"/>
-        </w:rPr>
-        <w:t>AC3: TIN number must have 10 digit numbers</w:t>
-      </w:r>
-    </w:p>
-    <w:p>
-      <w:pPr>
-        <w:pStyle w:val="PargrafodaLista"/>
-        <w:numPr>
-          <w:ilvl w:val="0"/>
-          <w:numId w:val="11"/>
-        </w:numPr>
-        <w:rPr>
-          <w:rFonts w:cstheme="minorHAnsi"/>
-          <w:lang w:val="en-US"/>
-        </w:rPr>
-      </w:pPr>
-      <w:r>
-        <w:rPr>
-          <w:rFonts w:cstheme="minorHAnsi"/>
-          <w:lang w:val="en-US"/>
-        </w:rPr>
-        <w:t>AC4: Phone number must have 11 digit numbers</w:t>
-      </w:r>
-    </w:p>
-    <w:p>
-      <w:pPr>
-        <w:rPr>
-          <w:rFonts w:cstheme="minorHAnsi"/>
-          <w:b/>
-          <w:bCs/>
-          <w:lang w:val="en-US"/>
-        </w:rPr>
-      </w:pPr>
-      <w:r>
-        <w:rPr>
-          <w:rFonts w:cstheme="minorHAnsi"/>
-          <w:b/>
-          <w:bCs/>
-          <w:lang w:val="en-US"/>
-        </w:rPr>
-        <w:t>1.4. Found out Dependencies</w:t>
-      </w:r>
-    </w:p>
-    <w:p>
-      <w:pPr>
-        <w:ind w:left="708"/>
-        <w:rPr>
-          <w:rFonts w:cstheme="minorHAnsi"/>
-          <w:lang w:val="en-US"/>
-        </w:rPr>
-      </w:pPr>
-      <w:r>
-        <w:rPr>
-          <w:rFonts w:cstheme="minorHAnsi"/>
-          <w:lang w:val="en-US"/>
-        </w:rPr>
-        <w:t>No dependencies were found.</w:t>
-      </w:r>
-    </w:p>
-    <w:p>
-      <w:pPr>
-        <w:rPr>
-          <w:rFonts w:cstheme="minorHAnsi"/>
-          <w:b/>
-          <w:bCs/>
-          <w:lang w:val="en-US"/>
-        </w:rPr>
-      </w:pPr>
-      <w:r>
-        <w:rPr>
-          <w:rFonts w:cstheme="minorHAnsi"/>
-          <w:b/>
-          <w:bCs/>
-          <w:lang w:val="en-US"/>
-        </w:rPr>
-        <w:t>1.5. Input and Output Data</w:t>
-      </w:r>
-    </w:p>
-    <w:p>
-      <w:pPr>
-        <w:ind w:left="360"/>
-        <w:rPr>
-          <w:rFonts w:cstheme="minorHAnsi"/>
-          <w:b/>
-          <w:bCs/>
-          <w:lang w:val="en-US"/>
-        </w:rPr>
-      </w:pPr>
-      <w:r>
-        <w:rPr>
-          <w:rFonts w:cstheme="minorHAnsi"/>
-          <w:b/>
-          <w:bCs/>
-          <w:lang w:val="en-US"/>
-        </w:rPr>
-        <w:t>Input Data</w:t>
+          <w:lang w:val="en-US"/>
+        </w:rPr>
+      </w:pPr>
+      <w:r>
+        <w:rPr>
+          <w:rFonts w:cstheme="minorHAnsi"/>
+          <w:b/>
+          <w:bCs/>
+          <w:lang w:val="en-US"/>
+        </w:rPr>
+        <w:t>Typed Data:</w:t>
+      </w:r>
+      <w:r>
+        <w:rPr>
+          <w:rFonts w:cstheme="minorHAnsi"/>
+          <w:lang w:val="en-US"/>
+        </w:rPr>
+        <w:t xml:space="preserve"> </w:t>
+      </w:r>
+      <w:proofErr w:type="spellStart"/>
+      <w:r>
+        <w:rPr>
+          <w:rFonts w:cstheme="minorHAnsi"/>
+          <w:lang w:val="en-US"/>
+        </w:rPr>
+        <w:t>LaboratoryID</w:t>
+      </w:r>
+      <w:proofErr w:type="spellEnd"/>
+      <w:r>
+        <w:rPr>
+          <w:rFonts w:cstheme="minorHAnsi"/>
+          <w:lang w:val="en-US"/>
+        </w:rPr>
+        <w:t>, name, address, phone number, TIN number</w:t>
       </w:r>
     </w:p>
     <w:p>
@@ -1713,14 +1926,34 @@
           <w:bCs/>
           <w:lang w:val="en-US"/>
         </w:rPr>
-        <w:t>Typed Data:</w:t>
-      </w:r>
-      <w:r>
-        <w:rPr>
-          <w:rFonts w:cstheme="minorHAnsi"/>
-          <w:lang w:val="en-US"/>
-        </w:rPr>
-        <w:t xml:space="preserve"> LaboratoryID, name, address, phone number, TIN number and type of test(s)</w:t>
+        <w:t xml:space="preserve">Selected Data: </w:t>
+      </w:r>
+      <w:r>
+        <w:rPr>
+          <w:rFonts w:cstheme="minorHAnsi"/>
+          <w:lang w:val="en-US"/>
+        </w:rPr>
+        <w:t>Test type(s)</w:t>
+      </w:r>
+    </w:p>
+    <w:p>
+      <w:pPr>
+        <w:ind w:left="360"/>
+        <w:rPr>
+          <w:rFonts w:cstheme="minorHAnsi"/>
+          <w:b/>
+          <w:bCs/>
+          <w:lang w:val="en-US"/>
+        </w:rPr>
+      </w:pPr>
+      <w:r>
+        <w:rPr>
+          <w:rFonts w:cstheme="minorHAnsi"/>
+          <w:b/>
+          <w:bCs/>
+          <w:lang w:val="en-US"/>
+        </w:rPr>
+        <w:t>Output Data</w:t>
       </w:r>
     </w:p>
     <w:p>
@@ -1738,38 +1971,9 @@
       <w:r>
         <w:rPr>
           <w:rFonts w:cstheme="minorHAnsi"/>
-          <w:b/>
-          <w:bCs/>
-          <w:lang w:val="en-US"/>
-        </w:rPr>
-        <w:t xml:space="preserve">Selected Data: </w:t>
-      </w:r>
-      <w:r>
-        <w:rPr>
-          <w:rFonts w:cstheme="minorHAnsi"/>
-          <w:lang w:val="en-US"/>
-        </w:rPr>
-        <w:t>(none)</w:t>
-      </w:r>
-    </w:p>
-    <w:p>
-      <w:pPr>
-        <w:ind w:left="360"/>
-        <w:rPr>
-          <w:rFonts w:cstheme="minorHAnsi"/>
-          <w:b/>
-          <w:bCs/>
-          <w:lang w:val="en-US"/>
-        </w:rPr>
-      </w:pPr>
-      <w:r>
-        <w:rPr>
-          <w:rFonts w:cstheme="minorHAnsi"/>
-          <w:b/>
-          <w:bCs/>
-          <w:lang w:val="en-US"/>
-        </w:rPr>
-        <w:t>Output Data</w:t>
+          <w:lang w:val="en-US"/>
+        </w:rPr>
+        <w:t>List of existing test types</w:t>
       </w:r>
     </w:p>
     <w:p>
@@ -1848,9 +2052,7 @@
           <w:lang w:val="en-US"/>
         </w:rPr>
       </w:pPr>
-    </w:p>
-    <w:p>
-      <w:pPr>
+      <w:r>
         <w:rPr>
           <w:b/>
           <w:bCs/>
@@ -1858,147 +2060,7 @@
           <w:szCs w:val="32"/>
           <w:lang w:val="en-US"/>
         </w:rPr>
-      </w:pPr>
-    </w:p>
-    <w:p>
-      <w:pPr>
-        <w:rPr>
-          <w:b/>
-          <w:bCs/>
-          <w:sz w:val="32"/>
-          <w:szCs w:val="32"/>
-          <w:lang w:val="en-US"/>
-        </w:rPr>
-      </w:pPr>
-    </w:p>
-    <w:p>
-      <w:pPr>
-        <w:rPr>
-          <w:b/>
-          <w:bCs/>
-          <w:sz w:val="32"/>
-          <w:szCs w:val="32"/>
-          <w:lang w:val="en-US"/>
-        </w:rPr>
-      </w:pPr>
-    </w:p>
-    <w:p>
-      <w:pPr>
-        <w:rPr>
-          <w:b/>
-          <w:bCs/>
-          <w:sz w:val="32"/>
-          <w:szCs w:val="32"/>
-          <w:lang w:val="en-US"/>
-        </w:rPr>
-      </w:pPr>
-    </w:p>
-    <w:p>
-      <w:pPr>
-        <w:rPr>
-          <w:b/>
-          <w:bCs/>
-          <w:sz w:val="32"/>
-          <w:szCs w:val="32"/>
-          <w:lang w:val="en-US"/>
-        </w:rPr>
-      </w:pPr>
-    </w:p>
-    <w:p>
-      <w:pPr>
-        <w:rPr>
-          <w:b/>
-          <w:bCs/>
-          <w:sz w:val="32"/>
-          <w:szCs w:val="32"/>
-          <w:lang w:val="en-US"/>
-        </w:rPr>
-      </w:pPr>
-    </w:p>
-    <w:p>
-      <w:pPr>
-        <w:rPr>
-          <w:b/>
-          <w:bCs/>
-          <w:sz w:val="32"/>
-          <w:szCs w:val="32"/>
-          <w:lang w:val="en-US"/>
-        </w:rPr>
-      </w:pPr>
-    </w:p>
-    <w:p>
-      <w:pPr>
-        <w:rPr>
-          <w:b/>
-          <w:bCs/>
-          <w:sz w:val="32"/>
-          <w:szCs w:val="32"/>
-          <w:lang w:val="en-US"/>
-        </w:rPr>
-      </w:pPr>
-    </w:p>
-    <w:p>
-      <w:pPr>
-        <w:rPr>
-          <w:b/>
-          <w:bCs/>
-          <w:sz w:val="32"/>
-          <w:szCs w:val="32"/>
-          <w:lang w:val="en-US"/>
-        </w:rPr>
-      </w:pPr>
-    </w:p>
-    <w:p>
-      <w:pPr>
-        <w:rPr>
-          <w:b/>
-          <w:bCs/>
-          <w:sz w:val="32"/>
-          <w:szCs w:val="32"/>
-          <w:lang w:val="en-US"/>
-        </w:rPr>
-      </w:pPr>
-    </w:p>
-    <w:p>
-      <w:pPr>
-        <w:rPr>
-          <w:b/>
-          <w:bCs/>
-          <w:sz w:val="32"/>
-          <w:szCs w:val="32"/>
-          <w:lang w:val="en-US"/>
-        </w:rPr>
-      </w:pPr>
-    </w:p>
-    <w:p>
-      <w:pPr>
-        <w:rPr>
-          <w:b/>
-          <w:bCs/>
-          <w:sz w:val="32"/>
-          <w:szCs w:val="32"/>
-          <w:lang w:val="en-US"/>
-        </w:rPr>
-      </w:pPr>
-    </w:p>
-    <w:p>
-      <w:pPr>
-        <w:rPr>
-          <w:b/>
-          <w:bCs/>
-          <w:sz w:val="32"/>
-          <w:szCs w:val="32"/>
-          <w:lang w:val="en-US"/>
-        </w:rPr>
-      </w:pPr>
-      <w:r>
-        <w:rPr>
-          <w:b/>
-          <w:bCs/>
-          <w:sz w:val="32"/>
-          <w:szCs w:val="32"/>
-          <w:lang w:val="en-US"/>
-        </w:rPr>
+        <w:lastRenderedPageBreak/>
         <w:t>US09:</w:t>
       </w:r>
     </w:p>
@@ -2115,8 +2177,18 @@
           <w:bCs/>
           <w:lang w:val="en-US"/>
         </w:rPr>
-        <w:t>1.4. Found out Dependencies</w:t>
-      </w:r>
+        <w:t xml:space="preserve">1.4. Found out </w:t>
+      </w:r>
+      <w:proofErr w:type="gramStart"/>
+      <w:r>
+        <w:rPr>
+          <w:b/>
+          <w:bCs/>
+          <w:lang w:val="en-US"/>
+        </w:rPr>
+        <w:t>Dependencies</w:t>
+      </w:r>
+      <w:proofErr w:type="gramEnd"/>
     </w:p>
     <w:p>
       <w:pPr>
@@ -2147,8 +2219,49 @@
           <w:b/>
           <w:bCs/>
         </w:rPr>
-        <w:t>1.6. System Sequence Diagram</w:t>
-      </w:r>
+        <w:t xml:space="preserve">1.6. </w:t>
+      </w:r>
+      <w:proofErr w:type="spellStart"/>
+      <w:r>
+        <w:rPr>
+          <w:b/>
+          <w:bCs/>
+        </w:rPr>
+        <w:t>System</w:t>
+      </w:r>
+      <w:proofErr w:type="spellEnd"/>
+      <w:r>
+        <w:rPr>
+          <w:b/>
+          <w:bCs/>
+        </w:rPr>
+        <w:t xml:space="preserve"> </w:t>
+      </w:r>
+      <w:proofErr w:type="spellStart"/>
+      <w:r>
+        <w:rPr>
+          <w:b/>
+          <w:bCs/>
+        </w:rPr>
+        <w:t>Sequence</w:t>
+      </w:r>
+      <w:proofErr w:type="spellEnd"/>
+      <w:r>
+        <w:rPr>
+          <w:b/>
+          <w:bCs/>
+        </w:rPr>
+        <w:t xml:space="preserve"> </w:t>
+      </w:r>
+      <w:proofErr w:type="spellStart"/>
+      <w:r>
+        <w:rPr>
+          <w:b/>
+          <w:bCs/>
+        </w:rPr>
+        <w:t>Diagram</w:t>
+      </w:r>
+      <w:proofErr w:type="spellEnd"/>
     </w:p>
     <w:p>
       <w:r>
@@ -2328,6 +2441,7 @@
           <w:szCs w:val="32"/>
           <w:lang w:val="en-US"/>
         </w:rPr>
+        <w:lastRenderedPageBreak/>
         <w:t>US10:</w:t>
       </w:r>
     </w:p>
@@ -2363,8 +2477,16 @@
         <w:rPr>
           <w:lang w:val="en-US"/>
         </w:rPr>
-        <w:t>As an administrator, I want to specify a new parameter and categorize it</w:t>
-      </w:r>
+        <w:t xml:space="preserve">As an administrator, I want to specify a new parameter and categorize </w:t>
+      </w:r>
+      <w:proofErr w:type="gramStart"/>
+      <w:r>
+        <w:rPr>
+          <w:lang w:val="en-US"/>
+        </w:rPr>
+        <w:t>it</w:t>
+      </w:r>
+      <w:proofErr w:type="gramEnd"/>
     </w:p>
     <w:p>
       <w:pPr>
@@ -2444,8 +2566,18 @@
           <w:bCs/>
           <w:lang w:val="en-US"/>
         </w:rPr>
-        <w:t>1.4. Found out Dependencies</w:t>
-      </w:r>
+        <w:t xml:space="preserve">1.4. Found out </w:t>
+      </w:r>
+      <w:proofErr w:type="gramStart"/>
+      <w:r>
+        <w:rPr>
+          <w:b/>
+          <w:bCs/>
+          <w:lang w:val="en-US"/>
+        </w:rPr>
+        <w:t>Dependencies</w:t>
+      </w:r>
+      <w:proofErr w:type="gramEnd"/>
     </w:p>
     <w:p>
       <w:pPr>
@@ -2685,6 +2817,7 @@
           <w:szCs w:val="32"/>
           <w:lang w:val="en-US"/>
         </w:rPr>
+        <w:lastRenderedPageBreak/>
         <w:t>US1</w:t>
       </w:r>
       <w:r>
@@ -2914,7 +3047,6 @@
         <w:rPr>
           <w:lang w:val="en-US"/>
         </w:rPr>
-        <w:lastRenderedPageBreak/>
         <w:t>• AC1: Code must be unique having 4 to 8 chars</w:t>
       </w:r>
     </w:p>
@@ -2928,7 +3060,21 @@
         <w:rPr>
           <w:lang w:val="en-US"/>
         </w:rPr>
-        <w:t>• AC2: Description cannot be empty and has, at maximum, 40 chars</w:t>
+        <w:t xml:space="preserve">• AC2: Description cannot be empty and </w:t>
+      </w:r>
+      <w:proofErr w:type="gramStart"/>
+      <w:r>
+        <w:rPr>
+          <w:lang w:val="en-US"/>
+        </w:rPr>
+        <w:t>has,</w:t>
+      </w:r>
+      <w:proofErr w:type="gramEnd"/>
+      <w:r>
+        <w:rPr>
+          <w:lang w:val="en-US"/>
+        </w:rPr>
+        <w:t xml:space="preserve"> at maximum, 40 chars</w:t>
       </w:r>
     </w:p>
     <w:p>
@@ -2958,8 +3104,18 @@
           <w:bCs/>
           <w:lang w:val="en-US"/>
         </w:rPr>
-        <w:t>1.4. Found out Dependencies</w:t>
-      </w:r>
+        <w:t xml:space="preserve">1.4. Found out </w:t>
+      </w:r>
+      <w:proofErr w:type="gramStart"/>
+      <w:r>
+        <w:rPr>
+          <w:b/>
+          <w:bCs/>
+          <w:lang w:val="en-US"/>
+        </w:rPr>
+        <w:t>Dependencies</w:t>
+      </w:r>
+      <w:proofErr w:type="gramEnd"/>
     </w:p>
     <w:p>
       <w:pPr>
@@ -3068,8 +3224,49 @@
           <w:b/>
           <w:bCs/>
         </w:rPr>
-        <w:t>1.6. System Sequence Diagram</w:t>
-      </w:r>
+        <w:t xml:space="preserve">1.6. </w:t>
+      </w:r>
+      <w:proofErr w:type="spellStart"/>
+      <w:r>
+        <w:rPr>
+          <w:b/>
+          <w:bCs/>
+        </w:rPr>
+        <w:t>System</w:t>
+      </w:r>
+      <w:proofErr w:type="spellEnd"/>
+      <w:r>
+        <w:rPr>
+          <w:b/>
+          <w:bCs/>
+        </w:rPr>
+        <w:t xml:space="preserve"> </w:t>
+      </w:r>
+      <w:proofErr w:type="spellStart"/>
+      <w:r>
+        <w:rPr>
+          <w:b/>
+          <w:bCs/>
+        </w:rPr>
+        <w:t>Sequence</w:t>
+      </w:r>
+      <w:proofErr w:type="spellEnd"/>
+      <w:r>
+        <w:rPr>
+          <w:b/>
+          <w:bCs/>
+        </w:rPr>
+        <w:t xml:space="preserve"> </w:t>
+      </w:r>
+      <w:proofErr w:type="spellStart"/>
+      <w:r>
+        <w:rPr>
+          <w:b/>
+          <w:bCs/>
+        </w:rPr>
+        <w:t>Diagram</w:t>
+      </w:r>
+      <w:proofErr w:type="spellEnd"/>
     </w:p>
     <w:p>
       <w:r>

</xml_diff>

<commit_message>
US9 Description (in InteliJ + word) done
</commit_message>
<xml_diff>
--- a/docs/SprintB/Extras/User Stories Description.docx
+++ b/docs/SprintB/Extras/User Stories Description.docx
@@ -2133,6 +2133,124 @@
     </w:p>
     <w:p>
       <w:pPr>
+        <w:spacing w:line="240" w:lineRule="auto"/>
+        <w:rPr>
+          <w:lang w:val="en-US"/>
+        </w:rPr>
+      </w:pPr>
+      <w:r>
+        <w:rPr>
+          <w:lang w:val="en-US"/>
+        </w:rPr>
+        <w:t>“</w:t>
+      </w:r>
+      <w:r>
+        <w:rPr>
+          <w:lang w:val="en-US"/>
+        </w:rPr>
+        <w:t>Once there, a receptionist asks the client’s citizen card number, the lab order (which contains the type of test and parameters to be measured), and registers in the application the test to be performed to that client</w:t>
+      </w:r>
+      <w:r>
+        <w:rPr>
+          <w:lang w:val="en-US"/>
+        </w:rPr>
+        <w:t>.</w:t>
+      </w:r>
+      <w:r>
+        <w:rPr>
+          <w:lang w:val="en-US"/>
+        </w:rPr>
+        <w:t>”</w:t>
+      </w:r>
+    </w:p>
+    <w:p>
+      <w:pPr>
+        <w:spacing w:line="240" w:lineRule="auto"/>
+        <w:rPr>
+          <w:lang w:val="en-US"/>
+        </w:rPr>
+      </w:pPr>
+      <w:r>
+        <w:rPr>
+          <w:lang w:val="en-US"/>
+        </w:rPr>
+        <w:t>“</w:t>
+      </w:r>
+      <w:r>
+        <w:rPr>
+          <w:lang w:val="en-US"/>
+        </w:rPr>
+        <w:t>Many Labs performs two types of tests. Each test is characterized by an internal code, an NHS</w:t>
+      </w:r>
+      <w:r>
+        <w:rPr>
+          <w:lang w:val="en-US"/>
+        </w:rPr>
+        <w:t xml:space="preserve"> </w:t>
+      </w:r>
+      <w:r>
+        <w:rPr>
+          <w:lang w:val="en-US"/>
+        </w:rPr>
+        <w:t>code, a description that identifies the sample collection method, the date and time when the samples</w:t>
+      </w:r>
+      <w:r>
+        <w:rPr>
+          <w:lang w:val="en-US"/>
+        </w:rPr>
+        <w:t xml:space="preserve"> </w:t>
+      </w:r>
+      <w:r>
+        <w:rPr>
+          <w:lang w:val="en-US"/>
+        </w:rPr>
+        <w:t>were collected, the date and time of the chemical analysis, the date and time of the diagnosis made</w:t>
+      </w:r>
+      <w:r>
+        <w:rPr>
+          <w:lang w:val="en-US"/>
+        </w:rPr>
+        <w:t xml:space="preserve"> </w:t>
+      </w:r>
+      <w:r>
+        <w:rPr>
+          <w:lang w:val="en-US"/>
+        </w:rPr>
+        <w:t>by the specialist doctor, the date and time when the laboratory coordinator</w:t>
+      </w:r>
+      <w:r>
+        <w:rPr>
+          <w:lang w:val="en-US"/>
+        </w:rPr>
+        <w:t xml:space="preserve"> </w:t>
+      </w:r>
+      <w:r>
+        <w:rPr>
+          <w:lang w:val="en-US"/>
+        </w:rPr>
+        <w:t>validated the test, and the</w:t>
+      </w:r>
+      <w:r>
+        <w:rPr>
+          <w:lang w:val="en-US"/>
+        </w:rPr>
+        <w:t xml:space="preserve"> </w:t>
+      </w:r>
+      <w:r>
+        <w:rPr>
+          <w:lang w:val="en-US"/>
+        </w:rPr>
+        <w:t>test type (whether it is blood test or Covid test).</w:t>
+      </w:r>
+      <w:r>
+        <w:rPr>
+          <w:lang w:val="en-US"/>
+        </w:rPr>
+        <w:t>”</w:t>
+      </w:r>
+    </w:p>
+    <w:p>
+      <w:pPr>
         <w:rPr>
           <w:u w:val="single"/>
           <w:lang w:val="en-US"/>
@@ -2148,6 +2266,438 @@
     </w:p>
     <w:p>
       <w:pPr>
+        <w:pStyle w:val="PargrafodaLista"/>
+        <w:numPr>
+          <w:ilvl w:val="0"/>
+          <w:numId w:val="10"/>
+        </w:numPr>
+        <w:rPr>
+          <w:rFonts w:cstheme="minorHAnsi"/>
+          <w:lang w:val="en-US"/>
+        </w:rPr>
+      </w:pPr>
+      <w:r>
+        <w:rPr>
+          <w:rFonts w:cstheme="minorHAnsi"/>
+          <w:b/>
+          <w:bCs/>
+          <w:lang w:val="en-US"/>
+        </w:rPr>
+        <w:t>Question:</w:t>
+      </w:r>
+      <w:r>
+        <w:rPr>
+          <w:rFonts w:cstheme="minorHAnsi"/>
+          <w:lang w:val="en-US"/>
+        </w:rPr>
+        <w:t xml:space="preserve"> </w:t>
+      </w:r>
+      <w:r>
+        <w:rPr>
+          <w:lang w:val="en-US"/>
+        </w:rPr>
+        <w:t xml:space="preserve">Does a type of test holds any attribute besides </w:t>
+      </w:r>
+      <w:r>
+        <w:rPr>
+          <w:lang w:val="en-US"/>
+        </w:rPr>
+        <w:t>its</w:t>
+      </w:r>
+      <w:r>
+        <w:rPr>
+          <w:lang w:val="en-US"/>
+        </w:rPr>
+        <w:t xml:space="preserve"> name and collecting methods?</w:t>
+      </w:r>
+    </w:p>
+    <w:p>
+      <w:pPr>
+        <w:pStyle w:val="PargrafodaLista"/>
+        <w:numPr>
+          <w:ilvl w:val="1"/>
+          <w:numId w:val="10"/>
+        </w:numPr>
+        <w:rPr>
+          <w:rFonts w:cstheme="minorHAnsi"/>
+          <w:b/>
+          <w:bCs/>
+          <w:lang w:val="en-US"/>
+        </w:rPr>
+      </w:pPr>
+      <w:r>
+        <w:rPr>
+          <w:rFonts w:cstheme="minorHAnsi"/>
+          <w:b/>
+          <w:bCs/>
+          <w:lang w:val="en-US"/>
+        </w:rPr>
+        <w:t xml:space="preserve">Answer: </w:t>
+      </w:r>
+      <w:r>
+        <w:rPr>
+          <w:lang w:val="en-US"/>
+        </w:rPr>
+        <w:t xml:space="preserve">The attributes for a new test type </w:t>
+      </w:r>
+      <w:proofErr w:type="gramStart"/>
+      <w:r>
+        <w:rPr>
+          <w:lang w:val="en-US"/>
+        </w:rPr>
+        <w:t>are:</w:t>
+      </w:r>
+      <w:proofErr w:type="gramEnd"/>
+      <w:r>
+        <w:rPr>
+          <w:lang w:val="en-US"/>
+        </w:rPr>
+        <w:t xml:space="preserve"> </w:t>
+      </w:r>
+      <w:r>
+        <w:rPr>
+          <w:lang w:val="en-US"/>
+        </w:rPr>
+        <w:t>description,</w:t>
+      </w:r>
+      <w:r>
+        <w:rPr>
+          <w:lang w:val="en-US"/>
+        </w:rPr>
+        <w:t xml:space="preserve"> </w:t>
+      </w:r>
+      <w:r>
+        <w:rPr>
+          <w:lang w:val="en-US"/>
+        </w:rPr>
+        <w:t>colle</w:t>
+      </w:r>
+      <w:r>
+        <w:rPr>
+          <w:lang w:val="en-US"/>
+        </w:rPr>
+        <w:t xml:space="preserve">cting method and each test type should have a set of categories. </w:t>
+      </w:r>
+      <w:r>
+        <w:rPr>
+          <w:lang w:val="en-US"/>
+        </w:rPr>
+        <w:t>Each category should be chosen from a list of categories</w:t>
+      </w:r>
+      <w:r>
+        <w:rPr>
+          <w:rFonts w:cstheme="minorHAnsi"/>
+          <w:color w:val="000000"/>
+          <w:shd w:val="clear" w:color="auto" w:fill="FFFFFF"/>
+          <w:lang w:val="en-US"/>
+        </w:rPr>
+        <w:t>.</w:t>
+      </w:r>
+      <w:r>
+        <w:rPr>
+          <w:lang w:val="en-US"/>
+        </w:rPr>
+        <w:t xml:space="preserve"> </w:t>
+      </w:r>
+      <w:r>
+        <w:rPr>
+          <w:lang w:val="en-US"/>
+        </w:rPr>
+        <w:t>Each category has a name and a unique code. There are no subcategories.</w:t>
+      </w:r>
+      <w:r>
+        <w:rPr>
+          <w:lang w:val="en-US"/>
+        </w:rPr>
+        <w:t xml:space="preserve"> </w:t>
+      </w:r>
+      <w:r>
+        <w:rPr>
+          <w:lang w:val="en-US"/>
+        </w:rPr>
+        <w:t>There exists only one collection method per test type.</w:t>
+      </w:r>
+    </w:p>
+    <w:p>
+      <w:pPr>
+        <w:pStyle w:val="PargrafodaLista"/>
+        <w:ind w:left="1440"/>
+        <w:rPr>
+          <w:rFonts w:cstheme="minorHAnsi"/>
+          <w:b/>
+          <w:bCs/>
+          <w:lang w:val="en-US"/>
+        </w:rPr>
+      </w:pPr>
+    </w:p>
+    <w:p>
+      <w:pPr>
+        <w:pStyle w:val="PargrafodaLista"/>
+        <w:numPr>
+          <w:ilvl w:val="0"/>
+          <w:numId w:val="10"/>
+        </w:numPr>
+        <w:rPr>
+          <w:rFonts w:cstheme="minorHAnsi"/>
+          <w:lang w:val="en-US"/>
+        </w:rPr>
+      </w:pPr>
+      <w:r>
+        <w:rPr>
+          <w:rFonts w:cstheme="minorHAnsi"/>
+          <w:b/>
+          <w:bCs/>
+          <w:lang w:val="en-US"/>
+        </w:rPr>
+        <w:t>Question:</w:t>
+      </w:r>
+      <w:r>
+        <w:rPr>
+          <w:lang w:val="en-US"/>
+        </w:rPr>
+        <w:t xml:space="preserve"> </w:t>
+      </w:r>
+      <w:r>
+        <w:rPr>
+          <w:lang w:val="en-US"/>
+        </w:rPr>
+        <w:t xml:space="preserve">Are the collecting methods stored </w:t>
+      </w:r>
+      <w:proofErr w:type="spellStart"/>
+      <w:r>
+        <w:rPr>
+          <w:lang w:val="en-US"/>
+        </w:rPr>
+        <w:t>simpled</w:t>
+      </w:r>
+      <w:proofErr w:type="spellEnd"/>
+      <w:r>
+        <w:rPr>
+          <w:lang w:val="en-US"/>
+        </w:rPr>
+        <w:t xml:space="preserve"> as a word or a sentence, or does it also must contain </w:t>
+      </w:r>
+      <w:r>
+        <w:rPr>
+          <w:lang w:val="en-US"/>
+        </w:rPr>
+        <w:t>its</w:t>
+      </w:r>
+      <w:r>
+        <w:rPr>
+          <w:lang w:val="en-US"/>
+        </w:rPr>
+        <w:t xml:space="preserve"> description, and/or another attributes?</w:t>
+      </w:r>
+    </w:p>
+    <w:p>
+      <w:pPr>
+        <w:pStyle w:val="PargrafodaLista"/>
+        <w:numPr>
+          <w:ilvl w:val="1"/>
+          <w:numId w:val="10"/>
+        </w:numPr>
+        <w:rPr>
+          <w:rFonts w:cstheme="minorHAnsi"/>
+          <w:b/>
+          <w:bCs/>
+          <w:lang w:val="en-US"/>
+        </w:rPr>
+      </w:pPr>
+      <w:r>
+        <w:rPr>
+          <w:rFonts w:cstheme="minorHAnsi"/>
+          <w:b/>
+          <w:bCs/>
+          <w:lang w:val="en-US"/>
+        </w:rPr>
+        <w:t xml:space="preserve">Answer: </w:t>
+      </w:r>
+      <w:r>
+        <w:rPr>
+          <w:lang w:val="en-US"/>
+        </w:rPr>
+        <w:t xml:space="preserve">To make a Covid test you need a swab to collect a sample. To make a blood test you need sample tubes and a syringe. </w:t>
+      </w:r>
+      <w:r>
+        <w:rPr>
+          <w:lang w:val="en-US"/>
+        </w:rPr>
+        <w:br/>
+        <w:t>When the administrator (US9) specifies a new type of test, the administrator also specifies the method to collect a sample. The administrator introduces a brief description for specifying the collecting method.</w:t>
+      </w:r>
+      <w:r>
+        <w:rPr>
+          <w:lang w:val="en-US"/>
+        </w:rPr>
+        <w:t xml:space="preserve"> </w:t>
+      </w:r>
+      <w:proofErr w:type="spellStart"/>
+      <w:r>
+        <w:t>There</w:t>
+      </w:r>
+      <w:proofErr w:type="spellEnd"/>
+      <w:r>
+        <w:t xml:space="preserve"> </w:t>
+      </w:r>
+      <w:proofErr w:type="spellStart"/>
+      <w:r>
+        <w:t>exists</w:t>
+      </w:r>
+      <w:proofErr w:type="spellEnd"/>
+      <w:r>
+        <w:t xml:space="preserve"> </w:t>
+      </w:r>
+      <w:proofErr w:type="spellStart"/>
+      <w:r>
+        <w:t>only</w:t>
+      </w:r>
+      <w:proofErr w:type="spellEnd"/>
+      <w:r>
+        <w:t xml:space="preserve"> </w:t>
+      </w:r>
+      <w:proofErr w:type="spellStart"/>
+      <w:r>
+        <w:t>one</w:t>
+      </w:r>
+      <w:proofErr w:type="spellEnd"/>
+      <w:r>
+        <w:t xml:space="preserve"> </w:t>
+      </w:r>
+      <w:proofErr w:type="spellStart"/>
+      <w:r>
+        <w:t>collection</w:t>
+      </w:r>
+      <w:proofErr w:type="spellEnd"/>
+      <w:r>
+        <w:t xml:space="preserve"> </w:t>
+      </w:r>
+      <w:proofErr w:type="spellStart"/>
+      <w:r>
+        <w:t>method</w:t>
+      </w:r>
+      <w:proofErr w:type="spellEnd"/>
+      <w:r>
+        <w:t xml:space="preserve"> per </w:t>
+      </w:r>
+      <w:proofErr w:type="spellStart"/>
+      <w:r>
+        <w:t>test</w:t>
+      </w:r>
+      <w:proofErr w:type="spellEnd"/>
+      <w:r>
+        <w:t xml:space="preserve"> </w:t>
+      </w:r>
+      <w:proofErr w:type="spellStart"/>
+      <w:r>
+        <w:t>type</w:t>
+      </w:r>
+      <w:proofErr w:type="spellEnd"/>
+      <w:r>
+        <w:t>.</w:t>
+      </w:r>
+    </w:p>
+    <w:p>
+      <w:pPr>
+        <w:pStyle w:val="PargrafodaLista"/>
+        <w:ind w:left="1440"/>
+        <w:rPr>
+          <w:rFonts w:cstheme="minorHAnsi"/>
+          <w:b/>
+          <w:bCs/>
+          <w:lang w:val="en-US"/>
+        </w:rPr>
+      </w:pPr>
+    </w:p>
+    <w:p>
+      <w:pPr>
+        <w:pStyle w:val="PargrafodaLista"/>
+        <w:numPr>
+          <w:ilvl w:val="0"/>
+          <w:numId w:val="10"/>
+        </w:numPr>
+        <w:rPr>
+          <w:rFonts w:cstheme="minorHAnsi"/>
+          <w:lang w:val="en-US"/>
+        </w:rPr>
+      </w:pPr>
+      <w:r>
+        <w:rPr>
+          <w:rFonts w:cstheme="minorHAnsi"/>
+          <w:b/>
+          <w:bCs/>
+          <w:lang w:val="en-US"/>
+        </w:rPr>
+        <w:t>Question</w:t>
+      </w:r>
+      <w:r>
+        <w:rPr>
+          <w:rFonts w:cstheme="minorHAnsi"/>
+          <w:b/>
+          <w:bCs/>
+          <w:lang w:val="en-US"/>
+        </w:rPr>
+        <w:t>:</w:t>
+      </w:r>
+      <w:r>
+        <w:rPr>
+          <w:lang w:val="en-US"/>
+        </w:rPr>
+        <w:t xml:space="preserve"> </w:t>
+      </w:r>
+      <w:r>
+        <w:rPr>
+          <w:lang w:val="en-US"/>
+        </w:rPr>
+        <w:t xml:space="preserve">Are there any different collecting methods other than the ones currently known? </w:t>
+      </w:r>
+      <w:r>
+        <w:rPr>
+          <w:lang w:val="en-US"/>
+        </w:rPr>
+        <w:t>Which ones?</w:t>
+      </w:r>
+    </w:p>
+    <w:p>
+      <w:pPr>
+        <w:pStyle w:val="PargrafodaLista"/>
+        <w:numPr>
+          <w:ilvl w:val="1"/>
+          <w:numId w:val="10"/>
+        </w:numPr>
+        <w:rPr>
+          <w:rFonts w:cstheme="minorHAnsi"/>
+          <w:b/>
+          <w:bCs/>
+          <w:lang w:val="en-US"/>
+        </w:rPr>
+      </w:pPr>
+      <w:r>
+        <w:rPr>
+          <w:rFonts w:cstheme="minorHAnsi"/>
+          <w:b/>
+          <w:bCs/>
+          <w:lang w:val="en-US"/>
+        </w:rPr>
+        <w:t xml:space="preserve">Answer: </w:t>
+      </w:r>
+      <w:r>
+        <w:rPr>
+          <w:lang w:val="en-US"/>
+        </w:rPr>
+        <w:t>Each collecting method is associated with a test type. Whenever a test type is created a collecting method should be defined.</w:t>
+      </w:r>
+    </w:p>
+    <w:p>
+      <w:pPr>
+        <w:rPr>
+          <w:u w:val="single"/>
+          <w:lang w:val="en-US"/>
+        </w:rPr>
+      </w:pPr>
+    </w:p>
+    <w:p>
+      <w:pPr>
         <w:rPr>
           <w:b/>
           <w:bCs/>
@@ -2165,6 +2715,416 @@
     </w:p>
     <w:p>
       <w:pPr>
+        <w:pStyle w:val="PargrafodaLista"/>
+        <w:numPr>
+          <w:ilvl w:val="0"/>
+          <w:numId w:val="11"/>
+        </w:numPr>
+        <w:rPr>
+          <w:rFonts w:cstheme="minorHAnsi"/>
+          <w:lang w:val="en-US"/>
+        </w:rPr>
+      </w:pPr>
+      <w:r>
+        <w:rPr>
+          <w:rFonts w:cstheme="minorHAnsi"/>
+          <w:lang w:val="en-US"/>
+        </w:rPr>
+        <w:t xml:space="preserve">AC1: </w:t>
+      </w:r>
+      <w:r>
+        <w:rPr>
+          <w:lang w:val="en-US"/>
+        </w:rPr>
+        <w:t>Code</w:t>
+      </w:r>
+      <w:r>
+        <w:rPr>
+          <w:lang w:val="en-US"/>
+        </w:rPr>
+        <w:t xml:space="preserve"> has five alphanumeric characters</w:t>
+      </w:r>
+      <w:r>
+        <w:rPr>
+          <w:lang w:val="en-US"/>
+        </w:rPr>
+        <w:t>.</w:t>
+      </w:r>
+    </w:p>
+    <w:p>
+      <w:pPr>
+        <w:pStyle w:val="PargrafodaLista"/>
+        <w:numPr>
+          <w:ilvl w:val="0"/>
+          <w:numId w:val="11"/>
+        </w:numPr>
+        <w:rPr>
+          <w:rFonts w:cstheme="minorHAnsi"/>
+          <w:lang w:val="en-US"/>
+        </w:rPr>
+      </w:pPr>
+      <w:r>
+        <w:rPr>
+          <w:rFonts w:cstheme="minorHAnsi"/>
+          <w:lang w:val="en-US"/>
+        </w:rPr>
+        <w:t xml:space="preserve">AC2: </w:t>
+      </w:r>
+      <w:r>
+        <w:rPr>
+          <w:lang w:val="en-US"/>
+        </w:rPr>
+        <w:t>The code is not automatically generated</w:t>
+      </w:r>
+      <w:r>
+        <w:rPr>
+          <w:lang w:val="en-US"/>
+        </w:rPr>
+        <w:t>.</w:t>
+      </w:r>
+    </w:p>
+    <w:p>
+      <w:pPr>
+        <w:pStyle w:val="PargrafodaLista"/>
+        <w:numPr>
+          <w:ilvl w:val="0"/>
+          <w:numId w:val="11"/>
+        </w:numPr>
+        <w:rPr>
+          <w:rFonts w:cstheme="minorHAnsi"/>
+          <w:lang w:val="en-US"/>
+        </w:rPr>
+      </w:pPr>
+      <w:r>
+        <w:rPr>
+          <w:rFonts w:cstheme="minorHAnsi"/>
+          <w:lang w:val="en-US"/>
+        </w:rPr>
+        <w:t>AC3:</w:t>
+      </w:r>
+      <w:r>
+        <w:rPr>
+          <w:lang w:val="en-US"/>
+        </w:rPr>
+        <w:t xml:space="preserve"> </w:t>
+      </w:r>
+      <w:r>
+        <w:rPr>
+          <w:lang w:val="en-US"/>
+        </w:rPr>
+        <w:t>The administrator introduces a brief description for specifying the collecting method</w:t>
+      </w:r>
+      <w:r>
+        <w:rPr>
+          <w:lang w:val="en-US"/>
+        </w:rPr>
+        <w:t>.</w:t>
+      </w:r>
+    </w:p>
+    <w:p>
+      <w:pPr>
+        <w:pStyle w:val="PargrafodaLista"/>
+        <w:numPr>
+          <w:ilvl w:val="0"/>
+          <w:numId w:val="11"/>
+        </w:numPr>
+        <w:rPr>
+          <w:rFonts w:cstheme="minorHAnsi"/>
+          <w:lang w:val="en-US"/>
+        </w:rPr>
+      </w:pPr>
+      <w:r>
+        <w:rPr>
+          <w:rFonts w:cstheme="minorHAnsi"/>
+          <w:lang w:val="en-US"/>
+        </w:rPr>
+        <w:t>AC</w:t>
+      </w:r>
+      <w:r>
+        <w:rPr>
+          <w:rFonts w:cstheme="minorHAnsi"/>
+          <w:lang w:val="en-US"/>
+        </w:rPr>
+        <w:t>4</w:t>
+      </w:r>
+      <w:r>
+        <w:rPr>
+          <w:rFonts w:cstheme="minorHAnsi"/>
+          <w:lang w:val="en-US"/>
+        </w:rPr>
+        <w:t>:</w:t>
+      </w:r>
+      <w:r>
+        <w:rPr>
+          <w:lang w:val="en-US"/>
+        </w:rPr>
+        <w:t xml:space="preserve"> </w:t>
+      </w:r>
+      <w:r>
+        <w:rPr>
+          <w:lang w:val="en-US"/>
+        </w:rPr>
+        <w:t>Description is a</w:t>
+      </w:r>
+      <w:r>
+        <w:rPr>
+          <w:lang w:val="en-US"/>
+        </w:rPr>
+        <w:t xml:space="preserve"> string with no more than 15 characters</w:t>
+      </w:r>
+      <w:r>
+        <w:rPr>
+          <w:lang w:val="en-US"/>
+        </w:rPr>
+        <w:t>.</w:t>
+      </w:r>
+    </w:p>
+    <w:p>
+      <w:pPr>
+        <w:pStyle w:val="PargrafodaLista"/>
+        <w:numPr>
+          <w:ilvl w:val="0"/>
+          <w:numId w:val="11"/>
+        </w:numPr>
+        <w:rPr>
+          <w:rFonts w:cstheme="minorHAnsi"/>
+          <w:lang w:val="en-US"/>
+        </w:rPr>
+      </w:pPr>
+      <w:r>
+        <w:rPr>
+          <w:rFonts w:cstheme="minorHAnsi"/>
+          <w:lang w:val="en-US"/>
+        </w:rPr>
+        <w:lastRenderedPageBreak/>
+        <w:t>AC</w:t>
+      </w:r>
+      <w:r>
+        <w:rPr>
+          <w:rFonts w:cstheme="minorHAnsi"/>
+          <w:lang w:val="en-US"/>
+        </w:rPr>
+        <w:t>5</w:t>
+      </w:r>
+      <w:r>
+        <w:rPr>
+          <w:rFonts w:cstheme="minorHAnsi"/>
+          <w:lang w:val="en-US"/>
+        </w:rPr>
+        <w:t>:</w:t>
+      </w:r>
+      <w:r>
+        <w:rPr>
+          <w:rFonts w:cstheme="minorHAnsi"/>
+          <w:lang w:val="en-US"/>
+        </w:rPr>
+        <w:t xml:space="preserve"> </w:t>
+      </w:r>
+      <w:r>
+        <w:rPr>
+          <w:lang w:val="en-US"/>
+        </w:rPr>
+        <w:t xml:space="preserve">Collecting method is a </w:t>
+      </w:r>
+      <w:r>
+        <w:rPr>
+          <w:lang w:val="en-US"/>
+        </w:rPr>
+        <w:t>string with no more than 20 characters</w:t>
+      </w:r>
+      <w:r>
+        <w:rPr>
+          <w:lang w:val="en-US"/>
+        </w:rPr>
+        <w:t>.</w:t>
+      </w:r>
+    </w:p>
+    <w:p>
+      <w:pPr>
+        <w:pStyle w:val="PargrafodaLista"/>
+        <w:numPr>
+          <w:ilvl w:val="0"/>
+          <w:numId w:val="11"/>
+        </w:numPr>
+        <w:rPr>
+          <w:rFonts w:cstheme="minorHAnsi"/>
+          <w:lang w:val="en-US"/>
+        </w:rPr>
+      </w:pPr>
+      <w:r>
+        <w:rPr>
+          <w:rFonts w:cstheme="minorHAnsi"/>
+          <w:lang w:val="en-US"/>
+        </w:rPr>
+        <w:t>AC</w:t>
+      </w:r>
+      <w:r>
+        <w:rPr>
+          <w:rFonts w:cstheme="minorHAnsi"/>
+          <w:lang w:val="en-US"/>
+        </w:rPr>
+        <w:t>6</w:t>
+      </w:r>
+      <w:r>
+        <w:rPr>
+          <w:rFonts w:cstheme="minorHAnsi"/>
+          <w:lang w:val="en-US"/>
+        </w:rPr>
+        <w:t xml:space="preserve">: </w:t>
+      </w:r>
+      <w:r>
+        <w:rPr>
+          <w:lang w:val="en-US"/>
+        </w:rPr>
+        <w:t>Each category has a name and a unique code. There are no subcategories.</w:t>
+      </w:r>
+    </w:p>
+    <w:p>
+      <w:pPr>
+        <w:pStyle w:val="PargrafodaLista"/>
+        <w:numPr>
+          <w:ilvl w:val="0"/>
+          <w:numId w:val="11"/>
+        </w:numPr>
+        <w:rPr>
+          <w:rFonts w:cstheme="minorHAnsi"/>
+          <w:lang w:val="en-US"/>
+        </w:rPr>
+      </w:pPr>
+      <w:r>
+        <w:rPr>
+          <w:rFonts w:cstheme="minorHAnsi"/>
+          <w:lang w:val="en-US"/>
+        </w:rPr>
+        <w:t>AC</w:t>
+      </w:r>
+      <w:r>
+        <w:rPr>
+          <w:rFonts w:cstheme="minorHAnsi"/>
+          <w:lang w:val="en-US"/>
+        </w:rPr>
+        <w:t>7</w:t>
+      </w:r>
+      <w:r>
+        <w:rPr>
+          <w:rFonts w:cstheme="minorHAnsi"/>
+          <w:lang w:val="en-US"/>
+        </w:rPr>
+        <w:t xml:space="preserve">: </w:t>
+      </w:r>
+      <w:r>
+        <w:rPr>
+          <w:lang w:val="en-US"/>
+        </w:rPr>
+        <w:t>There exists only one collection method per test type.</w:t>
+      </w:r>
+    </w:p>
+    <w:p>
+      <w:pPr>
+        <w:pStyle w:val="PargrafodaLista"/>
+        <w:numPr>
+          <w:ilvl w:val="0"/>
+          <w:numId w:val="11"/>
+        </w:numPr>
+        <w:rPr>
+          <w:b/>
+          <w:bCs/>
+          <w:lang w:val="en-US"/>
+        </w:rPr>
+      </w:pPr>
+      <w:r>
+        <w:rPr>
+          <w:rFonts w:cstheme="minorHAnsi"/>
+          <w:lang w:val="en-US"/>
+        </w:rPr>
+        <w:t>AC</w:t>
+      </w:r>
+      <w:r>
+        <w:rPr>
+          <w:rFonts w:cstheme="minorHAnsi"/>
+          <w:lang w:val="en-US"/>
+        </w:rPr>
+        <w:t>8</w:t>
+      </w:r>
+      <w:r>
+        <w:rPr>
+          <w:rFonts w:cstheme="minorHAnsi"/>
+          <w:lang w:val="en-US"/>
+        </w:rPr>
+        <w:t xml:space="preserve">: </w:t>
+      </w:r>
+      <w:r>
+        <w:rPr>
+          <w:lang w:val="en-US"/>
+        </w:rPr>
+        <w:t>Each collecting method is associated with a test type</w:t>
+      </w:r>
+      <w:r>
+        <w:rPr>
+          <w:lang w:val="en-US"/>
+        </w:rPr>
+        <w:t>.</w:t>
+      </w:r>
+    </w:p>
+    <w:p>
+      <w:pPr>
+        <w:pStyle w:val="PargrafodaLista"/>
+        <w:numPr>
+          <w:ilvl w:val="0"/>
+          <w:numId w:val="11"/>
+        </w:numPr>
+        <w:rPr>
+          <w:b/>
+          <w:bCs/>
+          <w:lang w:val="en-US"/>
+        </w:rPr>
+      </w:pPr>
+      <w:r>
+        <w:rPr>
+          <w:rFonts w:cstheme="minorHAnsi"/>
+          <w:lang w:val="en-US"/>
+        </w:rPr>
+        <w:t>AC</w:t>
+      </w:r>
+      <w:r>
+        <w:rPr>
+          <w:rFonts w:cstheme="minorHAnsi"/>
+          <w:lang w:val="en-US"/>
+        </w:rPr>
+        <w:t>9</w:t>
+      </w:r>
+      <w:r>
+        <w:rPr>
+          <w:rFonts w:cstheme="minorHAnsi"/>
+          <w:lang w:val="en-US"/>
+        </w:rPr>
+        <w:t xml:space="preserve">: </w:t>
+      </w:r>
+      <w:r>
+        <w:rPr>
+          <w:lang w:val="en-US"/>
+        </w:rPr>
+        <w:t>Whenever a test type is created a collecting method should be defined</w:t>
+      </w:r>
+      <w:r>
+        <w:rPr>
+          <w:lang w:val="en-US"/>
+        </w:rPr>
+        <w:t>.</w:t>
+      </w:r>
+    </w:p>
+    <w:p>
+      <w:pPr>
+        <w:pStyle w:val="PargrafodaLista"/>
+        <w:rPr>
+          <w:b/>
+          <w:bCs/>
+          <w:lang w:val="en-US"/>
+        </w:rPr>
+      </w:pPr>
+    </w:p>
+    <w:p>
+      <w:pPr>
         <w:rPr>
           <w:b/>
           <w:bCs/>
@@ -2198,6 +3158,35 @@
           <w:lang w:val="en-US"/>
         </w:rPr>
       </w:pPr>
+    </w:p>
+    <w:p>
+      <w:pPr>
+        <w:rPr>
+          <w:lang w:val="en-US"/>
+        </w:rPr>
+      </w:pPr>
+      <w:r>
+        <w:rPr>
+          <w:lang w:val="en-US"/>
+        </w:rPr>
+        <w:t>No dependencies were found.</w:t>
+      </w:r>
+    </w:p>
+    <w:p>
+      <w:pPr>
+        <w:rPr>
+          <w:lang w:val="en-US"/>
+        </w:rPr>
+      </w:pPr>
+    </w:p>
+    <w:p>
+      <w:pPr>
+        <w:rPr>
+          <w:b/>
+          <w:bCs/>
+          <w:lang w:val="en-US"/>
+        </w:rPr>
+      </w:pPr>
       <w:r>
         <w:rPr>
           <w:b/>
@@ -2206,6 +3195,157 @@
         </w:rPr>
         <w:t>1.5. Input and Output Data</w:t>
       </w:r>
+    </w:p>
+    <w:p>
+      <w:pPr>
+        <w:ind w:left="360"/>
+        <w:rPr>
+          <w:rFonts w:cstheme="minorHAnsi"/>
+          <w:b/>
+          <w:bCs/>
+          <w:lang w:val="en-US"/>
+        </w:rPr>
+      </w:pPr>
+      <w:r>
+        <w:rPr>
+          <w:rFonts w:cstheme="minorHAnsi"/>
+          <w:b/>
+          <w:bCs/>
+          <w:lang w:val="en-US"/>
+        </w:rPr>
+        <w:t>Input Data</w:t>
+      </w:r>
+    </w:p>
+    <w:p>
+      <w:pPr>
+        <w:pStyle w:val="PargrafodaLista"/>
+        <w:numPr>
+          <w:ilvl w:val="1"/>
+          <w:numId w:val="10"/>
+        </w:numPr>
+        <w:rPr>
+          <w:rFonts w:cstheme="minorHAnsi"/>
+          <w:lang w:val="en-US"/>
+        </w:rPr>
+      </w:pPr>
+      <w:r>
+        <w:rPr>
+          <w:rFonts w:cstheme="minorHAnsi"/>
+          <w:b/>
+          <w:bCs/>
+          <w:lang w:val="en-US"/>
+        </w:rPr>
+        <w:t>Typed Data:</w:t>
+      </w:r>
+      <w:r>
+        <w:rPr>
+          <w:rFonts w:cstheme="minorHAnsi"/>
+          <w:lang w:val="en-US"/>
+        </w:rPr>
+        <w:t xml:space="preserve"> </w:t>
+      </w:r>
+      <w:r>
+        <w:rPr>
+          <w:rFonts w:cstheme="minorHAnsi"/>
+          <w:lang w:val="en-US"/>
+        </w:rPr>
+        <w:t xml:space="preserve">Code, description, collecting </w:t>
+      </w:r>
+      <w:proofErr w:type="gramStart"/>
+      <w:r>
+        <w:rPr>
+          <w:rFonts w:cstheme="minorHAnsi"/>
+          <w:lang w:val="en-US"/>
+        </w:rPr>
+        <w:t>method</w:t>
+      </w:r>
+      <w:proofErr w:type="gramEnd"/>
+    </w:p>
+    <w:p>
+      <w:pPr>
+        <w:pStyle w:val="PargrafodaLista"/>
+        <w:numPr>
+          <w:ilvl w:val="1"/>
+          <w:numId w:val="10"/>
+        </w:numPr>
+        <w:rPr>
+          <w:rFonts w:cstheme="minorHAnsi"/>
+          <w:lang w:val="en-US"/>
+        </w:rPr>
+      </w:pPr>
+      <w:r>
+        <w:rPr>
+          <w:rFonts w:cstheme="minorHAnsi"/>
+          <w:b/>
+          <w:bCs/>
+          <w:lang w:val="en-US"/>
+        </w:rPr>
+        <w:t xml:space="preserve">Selected Data: </w:t>
+      </w:r>
+      <w:r>
+        <w:rPr>
+          <w:rFonts w:cstheme="minorHAnsi"/>
+          <w:lang w:val="en-US"/>
+        </w:rPr>
+        <w:t>Categories</w:t>
+      </w:r>
+    </w:p>
+    <w:p>
+      <w:pPr>
+        <w:pStyle w:val="PargrafodaLista"/>
+        <w:rPr>
+          <w:rFonts w:cstheme="minorHAnsi"/>
+          <w:lang w:val="en-US"/>
+        </w:rPr>
+      </w:pPr>
+    </w:p>
+    <w:p>
+      <w:pPr>
+        <w:ind w:left="360"/>
+        <w:rPr>
+          <w:rFonts w:cstheme="minorHAnsi"/>
+          <w:b/>
+          <w:bCs/>
+          <w:lang w:val="en-US"/>
+        </w:rPr>
+      </w:pPr>
+      <w:r>
+        <w:rPr>
+          <w:rFonts w:cstheme="minorHAnsi"/>
+          <w:b/>
+          <w:bCs/>
+          <w:lang w:val="en-US"/>
+        </w:rPr>
+        <w:t>Output Data</w:t>
+      </w:r>
+    </w:p>
+    <w:p>
+      <w:pPr>
+        <w:pStyle w:val="PargrafodaLista"/>
+        <w:numPr>
+          <w:ilvl w:val="1"/>
+          <w:numId w:val="10"/>
+        </w:numPr>
+        <w:rPr>
+          <w:rFonts w:cstheme="minorHAnsi"/>
+          <w:lang w:val="en-US"/>
+        </w:rPr>
+      </w:pPr>
+      <w:r>
+        <w:rPr>
+          <w:rFonts w:cstheme="minorHAnsi"/>
+          <w:lang w:val="en-US"/>
+        </w:rPr>
+        <w:t>(In)Success of the operation</w:t>
+      </w:r>
+    </w:p>
+    <w:p>
+      <w:pPr>
+        <w:rPr>
+          <w:rFonts w:cstheme="minorHAnsi"/>
+          <w:lang w:val="en-US"/>
+        </w:rPr>
+      </w:pPr>
     </w:p>
     <w:p>
       <w:pPr>
@@ -2441,7 +3581,6 @@
           <w:szCs w:val="32"/>
           <w:lang w:val="en-US"/>
         </w:rPr>
-        <w:lastRenderedPageBreak/>
         <w:t>US10:</w:t>
       </w:r>
     </w:p>
@@ -2817,7 +3956,6 @@
           <w:szCs w:val="32"/>
           <w:lang w:val="en-US"/>
         </w:rPr>
-        <w:lastRenderedPageBreak/>
         <w:t>US1</w:t>
       </w:r>
       <w:r>
@@ -3196,6 +4334,7 @@
         <w:rPr>
           <w:lang w:val="en-US"/>
         </w:rPr>
+        <w:lastRenderedPageBreak/>
         <w:t>Output Data</w:t>
       </w:r>
     </w:p>
@@ -5195,6 +6334,56 @@
       <w:contextualSpacing/>
     </w:pPr>
   </w:style>
+  <w:style w:type="paragraph" w:styleId="HTMLpr-formatado">
+    <w:name w:val="HTML Preformatted"/>
+    <w:basedOn w:val="Normal"/>
+    <w:link w:val="HTMLpr-formatadoCarter"/>
+    <w:uiPriority w:val="99"/>
+    <w:semiHidden/>
+    <w:unhideWhenUsed/>
+    <w:rsid w:val="00F04D84"/>
+    <w:pPr>
+      <w:tabs>
+        <w:tab w:val="left" w:pos="916"/>
+        <w:tab w:val="left" w:pos="1832"/>
+        <w:tab w:val="left" w:pos="2748"/>
+        <w:tab w:val="left" w:pos="3664"/>
+        <w:tab w:val="left" w:pos="4580"/>
+        <w:tab w:val="left" w:pos="5496"/>
+        <w:tab w:val="left" w:pos="6412"/>
+        <w:tab w:val="left" w:pos="7328"/>
+        <w:tab w:val="left" w:pos="8244"/>
+        <w:tab w:val="left" w:pos="9160"/>
+        <w:tab w:val="left" w:pos="10076"/>
+        <w:tab w:val="left" w:pos="10992"/>
+        <w:tab w:val="left" w:pos="11908"/>
+        <w:tab w:val="left" w:pos="12824"/>
+        <w:tab w:val="left" w:pos="13740"/>
+        <w:tab w:val="left" w:pos="14656"/>
+      </w:tabs>
+      <w:spacing w:after="0" w:line="240" w:lineRule="auto"/>
+    </w:pPr>
+    <w:rPr>
+      <w:rFonts w:ascii="Courier New" w:eastAsia="Times New Roman" w:hAnsi="Courier New" w:cs="Courier New"/>
+      <w:sz w:val="20"/>
+      <w:szCs w:val="20"/>
+      <w:lang w:eastAsia="pt-PT"/>
+    </w:rPr>
+  </w:style>
+  <w:style w:type="character" w:customStyle="1" w:styleId="HTMLpr-formatadoCarter">
+    <w:name w:val="HTML pré-formatado Caráter"/>
+    <w:basedOn w:val="Tipodeletrapredefinidodopargrafo"/>
+    <w:link w:val="HTMLpr-formatado"/>
+    <w:uiPriority w:val="99"/>
+    <w:semiHidden/>
+    <w:rsid w:val="00F04D84"/>
+    <w:rPr>
+      <w:rFonts w:ascii="Courier New" w:eastAsia="Times New Roman" w:hAnsi="Courier New" w:cs="Courier New"/>
+      <w:sz w:val="20"/>
+      <w:szCs w:val="20"/>
+      <w:lang w:eastAsia="pt-PT"/>
+    </w:rPr>
+  </w:style>
 </w:styles>
 </file>
 

</xml_diff>

<commit_message>
US8 description final update
</commit_message>
<xml_diff>
--- a/docs/SprintB/Extras/User Stories Description.docx
+++ b/docs/SprintB/Extras/User Stories Description.docx
@@ -1427,15 +1427,7 @@
           <w:shd w:val="clear" w:color="auto" w:fill="FFFFFF"/>
           <w:lang w:val="en-US"/>
         </w:rPr>
-        <w:t>Each clinical analysis laboratory is characterized by the following attributes:</w:t>
-      </w:r>
-      <w:r>
-        <w:rPr>
-          <w:rFonts w:cstheme="minorHAnsi"/>
-          <w:color w:val="000000"/>
-          <w:lang w:val="en-US"/>
-        </w:rPr>
-        <w:t xml:space="preserve"> </w:t>
+        <w:t xml:space="preserve">Each clinical analysis laboratory is characterized by the following </w:t>
       </w:r>
       <w:r>
         <w:rPr>
@@ -1444,7 +1436,7 @@
           <w:shd w:val="clear" w:color="auto" w:fill="FFFFFF"/>
           <w:lang w:val="en-US"/>
         </w:rPr>
-        <w:t>Laboratory ID,</w:t>
+        <w:t>attributes:</w:t>
       </w:r>
       <w:r>
         <w:rPr>
@@ -1461,7 +1453,7 @@
           <w:shd w:val="clear" w:color="auto" w:fill="FFFFFF"/>
           <w:lang w:val="en-US"/>
         </w:rPr>
-        <w:t>name,</w:t>
+        <w:t>Laboratory ID,</w:t>
       </w:r>
       <w:r>
         <w:rPr>
@@ -1478,7 +1470,7 @@
           <w:shd w:val="clear" w:color="auto" w:fill="FFFFFF"/>
           <w:lang w:val="en-US"/>
         </w:rPr>
-        <w:t>address,</w:t>
+        <w:t>name,</w:t>
       </w:r>
       <w:r>
         <w:rPr>
@@ -1495,7 +1487,308 @@
           <w:shd w:val="clear" w:color="auto" w:fill="FFFFFF"/>
           <w:lang w:val="en-US"/>
         </w:rPr>
+        <w:t>address,</w:t>
+      </w:r>
+      <w:r>
+        <w:rPr>
+          <w:rFonts w:cstheme="minorHAnsi"/>
+          <w:color w:val="000000"/>
+          <w:lang w:val="en-US"/>
+        </w:rPr>
+        <w:t xml:space="preserve"> </w:t>
+      </w:r>
+      <w:r>
+        <w:rPr>
+          <w:rFonts w:cstheme="minorHAnsi"/>
+          <w:color w:val="000000"/>
+          <w:shd w:val="clear" w:color="auto" w:fill="FFFFFF"/>
+          <w:lang w:val="en-US"/>
+        </w:rPr>
         <w:t>phone number and TIN number.</w:t>
+      </w:r>
+    </w:p>
+    <w:p>
+      <w:pPr>
+        <w:pStyle w:val="PargrafodaLista"/>
+        <w:numPr>
+          <w:ilvl w:val="0"/>
+          <w:numId w:val="10"/>
+        </w:numPr>
+        <w:rPr>
+          <w:rFonts w:cstheme="minorHAnsi"/>
+          <w:b/>
+          <w:bCs/>
+          <w:lang w:val="en-US"/>
+        </w:rPr>
+      </w:pPr>
+      <w:r>
+        <w:rPr>
+          <w:rFonts w:cstheme="minorHAnsi"/>
+          <w:b/>
+          <w:bCs/>
+          <w:lang w:val="en-US"/>
+        </w:rPr>
+        <w:t xml:space="preserve">Question: </w:t>
+      </w:r>
+      <w:r>
+        <w:rPr>
+          <w:rFonts w:cstheme="minorHAnsi"/>
+          <w:color w:val="343A40"/>
+          <w:shd w:val="clear" w:color="auto" w:fill="FFFFFF"/>
+          <w:lang w:val="en-US"/>
+        </w:rPr>
+        <w:t>Is there a maximum limit of types of tests a clinical analysis laboratory can operate?</w:t>
+      </w:r>
+    </w:p>
+    <w:p>
+      <w:pPr>
+        <w:pStyle w:val="PargrafodaLista"/>
+        <w:numPr>
+          <w:ilvl w:val="1"/>
+          <w:numId w:val="10"/>
+        </w:numPr>
+        <w:rPr>
+          <w:rFonts w:cstheme="minorHAnsi"/>
+          <w:b/>
+          <w:bCs/>
+          <w:lang w:val="en-US"/>
+        </w:rPr>
+      </w:pPr>
+      <w:r>
+        <w:rPr>
+          <w:rFonts w:cstheme="minorHAnsi"/>
+          <w:b/>
+          <w:bCs/>
+          <w:lang w:val="en-US"/>
+        </w:rPr>
+        <w:t xml:space="preserve">Answer: </w:t>
+      </w:r>
+      <w:r>
+        <w:rPr>
+          <w:rFonts w:cstheme="minorHAnsi"/>
+          <w:lang w:val="en-US"/>
+        </w:rPr>
+        <w:t>No.</w:t>
+      </w:r>
+    </w:p>
+    <w:p>
+      <w:pPr>
+        <w:pStyle w:val="PargrafodaLista"/>
+        <w:numPr>
+          <w:ilvl w:val="0"/>
+          <w:numId w:val="13"/>
+        </w:numPr>
+        <w:rPr>
+          <w:rFonts w:cstheme="minorHAnsi"/>
+          <w:b/>
+          <w:bCs/>
+          <w:lang w:val="en-US"/>
+        </w:rPr>
+      </w:pPr>
+      <w:r>
+        <w:rPr>
+          <w:rFonts w:cstheme="minorHAnsi"/>
+          <w:b/>
+          <w:bCs/>
+          <w:lang w:val="en-US"/>
+        </w:rPr>
+        <w:t xml:space="preserve">Question: </w:t>
+      </w:r>
+      <w:r>
+        <w:rPr>
+          <w:rFonts w:cstheme="minorHAnsi"/>
+          <w:color w:val="343A40"/>
+          <w:shd w:val="clear" w:color="auto" w:fill="FFFFFF"/>
+          <w:lang w:val="en-US"/>
+        </w:rPr>
+        <w:t>Are the test types in US8 typed in or selected from those that the program has?</w:t>
+      </w:r>
+    </w:p>
+    <w:p>
+      <w:pPr>
+        <w:pStyle w:val="PargrafodaLista"/>
+        <w:numPr>
+          <w:ilvl w:val="1"/>
+          <w:numId w:val="13"/>
+        </w:numPr>
+        <w:rPr>
+          <w:rFonts w:cstheme="minorHAnsi"/>
+          <w:b/>
+          <w:bCs/>
+          <w:lang w:val="en-US"/>
+        </w:rPr>
+      </w:pPr>
+      <w:r>
+        <w:rPr>
+          <w:rFonts w:cstheme="minorHAnsi"/>
+          <w:b/>
+          <w:bCs/>
+          <w:lang w:val="en-US"/>
+        </w:rPr>
+        <w:t xml:space="preserve">Answer: </w:t>
+      </w:r>
+      <w:r>
+        <w:rPr>
+          <w:rFonts w:cstheme="minorHAnsi"/>
+          <w:color w:val="343A40"/>
+          <w:shd w:val="clear" w:color="auto" w:fill="FFFFFF"/>
+          <w:lang w:val="en-US"/>
+        </w:rPr>
+        <w:t>The test types are selected from a list.</w:t>
+      </w:r>
+    </w:p>
+    <w:p>
+      <w:pPr>
+        <w:pStyle w:val="PargrafodaLista"/>
+        <w:numPr>
+          <w:ilvl w:val="0"/>
+          <w:numId w:val="13"/>
+        </w:numPr>
+        <w:rPr>
+          <w:rFonts w:cstheme="minorHAnsi"/>
+          <w:b/>
+          <w:bCs/>
+          <w:lang w:val="en-US"/>
+        </w:rPr>
+      </w:pPr>
+      <w:r>
+        <w:rPr>
+          <w:rFonts w:cstheme="minorHAnsi"/>
+          <w:b/>
+          <w:bCs/>
+          <w:lang w:val="en-US"/>
+        </w:rPr>
+        <w:t>Question:</w:t>
+      </w:r>
+      <w:r>
+        <w:rPr>
+          <w:rFonts w:cstheme="minorHAnsi"/>
+          <w:color w:val="343A40"/>
+          <w:shd w:val="clear" w:color="auto" w:fill="FFFFFF"/>
+          <w:lang w:val="en-US"/>
+        </w:rPr>
+        <w:t xml:space="preserve"> What information is associated with a clinical analysis laboratory?</w:t>
+      </w:r>
+    </w:p>
+    <w:p>
+      <w:pPr>
+        <w:pStyle w:val="PargrafodaLista"/>
+        <w:numPr>
+          <w:ilvl w:val="1"/>
+          <w:numId w:val="13"/>
+        </w:numPr>
+        <w:rPr>
+          <w:rFonts w:cstheme="minorHAnsi"/>
+          <w:b/>
+          <w:bCs/>
+          <w:lang w:val="en-US"/>
+        </w:rPr>
+      </w:pPr>
+      <w:r>
+        <w:rPr>
+          <w:rFonts w:cstheme="minorHAnsi"/>
+          <w:b/>
+          <w:bCs/>
+          <w:lang w:val="en-US"/>
+        </w:rPr>
+        <w:t xml:space="preserve">Answer: </w:t>
+      </w:r>
+      <w:r>
+        <w:rPr>
+          <w:rFonts w:cstheme="minorHAnsi"/>
+          <w:color w:val="343A40"/>
+          <w:shd w:val="clear" w:color="auto" w:fill="FFFFFF"/>
+          <w:lang w:val="en-US"/>
+        </w:rPr>
+        <w:t>Each Clinical Analysis Laboratory is characterized by the following attributes:</w:t>
+      </w:r>
+      <w:r>
+        <w:rPr>
+          <w:rFonts w:cstheme="minorHAnsi"/>
+          <w:color w:val="343A40"/>
+          <w:lang w:val="en-US"/>
+        </w:rPr>
+        <w:t xml:space="preserve"> </w:t>
+      </w:r>
+      <w:r>
+        <w:rPr>
+          <w:rFonts w:cstheme="minorHAnsi"/>
+          <w:color w:val="343A40"/>
+          <w:shd w:val="clear" w:color="auto" w:fill="FFFFFF"/>
+          <w:lang w:val="en-US"/>
+        </w:rPr>
+        <w:t>Laboratory ID, name, address, phone number and TIN number.</w:t>
+      </w:r>
+    </w:p>
+    <w:p>
+      <w:pPr>
+        <w:pStyle w:val="PargrafodaLista"/>
+        <w:numPr>
+          <w:ilvl w:val="0"/>
+          <w:numId w:val="13"/>
+        </w:numPr>
+        <w:rPr>
+          <w:rFonts w:cstheme="minorHAnsi"/>
+          <w:lang w:val="en-US"/>
+        </w:rPr>
+      </w:pPr>
+      <w:r>
+        <w:rPr>
+          <w:rFonts w:cstheme="minorHAnsi"/>
+          <w:b/>
+          <w:bCs/>
+          <w:lang w:val="en-US"/>
+        </w:rPr>
+        <w:t>Question:</w:t>
+      </w:r>
+      <w:r>
+        <w:rPr>
+          <w:rFonts w:cstheme="minorHAnsi"/>
+          <w:lang w:val="en-US"/>
+        </w:rPr>
+        <w:t xml:space="preserve"> </w:t>
+      </w:r>
+      <w:r>
+        <w:rPr>
+          <w:rFonts w:cstheme="minorHAnsi"/>
+          <w:color w:val="343A40"/>
+          <w:shd w:val="clear" w:color="auto" w:fill="FFFFFF"/>
+          <w:lang w:val="en-US"/>
+        </w:rPr>
+        <w:t>Should we the employees be allocated to the clinical lab in which they work? Or, for example, can one medical lab technician work in more than one clinical analysis lab?</w:t>
+      </w:r>
+    </w:p>
+    <w:p>
+      <w:pPr>
+        <w:pStyle w:val="PargrafodaLista"/>
+        <w:numPr>
+          <w:ilvl w:val="1"/>
+          <w:numId w:val="13"/>
+        </w:numPr>
+        <w:rPr>
+          <w:rFonts w:cstheme="minorHAnsi"/>
+          <w:b/>
+          <w:bCs/>
+          <w:lang w:val="en-US"/>
+        </w:rPr>
+      </w:pPr>
+      <w:r>
+        <w:rPr>
+          <w:rFonts w:cstheme="minorHAnsi"/>
+          <w:b/>
+          <w:bCs/>
+          <w:lang w:val="en-US"/>
+        </w:rPr>
+        <w:t xml:space="preserve">Answer: </w:t>
+      </w:r>
+      <w:r>
+        <w:rPr>
+          <w:rFonts w:cstheme="minorHAnsi"/>
+          <w:color w:val="343A40"/>
+          <w:shd w:val="clear" w:color="auto" w:fill="FFFFFF"/>
+          <w:lang w:val="en-US"/>
+        </w:rPr>
+        <w:t>Each Receptionist and each Medical Lab Technician can work in any Clinical Analysis Laboratory of the Many Labs network.</w:t>
       </w:r>
     </w:p>
     <w:p>
@@ -1881,6 +2174,7 @@
           <w:bCs/>
           <w:lang w:val="en-US"/>
         </w:rPr>
+        <w:lastRenderedPageBreak/>
         <w:t>Typed Data:</w:t>
       </w:r>
       <w:r>
@@ -2052,6 +2346,193 @@
           <w:lang w:val="en-US"/>
         </w:rPr>
       </w:pPr>
+    </w:p>
+    <w:p>
+      <w:pPr>
+        <w:rPr>
+          <w:b/>
+          <w:bCs/>
+          <w:sz w:val="32"/>
+          <w:szCs w:val="32"/>
+          <w:lang w:val="en-US"/>
+        </w:rPr>
+      </w:pPr>
+    </w:p>
+    <w:p>
+      <w:pPr>
+        <w:rPr>
+          <w:b/>
+          <w:bCs/>
+          <w:sz w:val="32"/>
+          <w:szCs w:val="32"/>
+          <w:lang w:val="en-US"/>
+        </w:rPr>
+      </w:pPr>
+    </w:p>
+    <w:p>
+      <w:pPr>
+        <w:rPr>
+          <w:b/>
+          <w:bCs/>
+          <w:sz w:val="32"/>
+          <w:szCs w:val="32"/>
+          <w:lang w:val="en-US"/>
+        </w:rPr>
+      </w:pPr>
+    </w:p>
+    <w:p>
+      <w:pPr>
+        <w:rPr>
+          <w:b/>
+          <w:bCs/>
+          <w:sz w:val="32"/>
+          <w:szCs w:val="32"/>
+          <w:lang w:val="en-US"/>
+        </w:rPr>
+      </w:pPr>
+    </w:p>
+    <w:p>
+      <w:pPr>
+        <w:rPr>
+          <w:b/>
+          <w:bCs/>
+          <w:sz w:val="32"/>
+          <w:szCs w:val="32"/>
+          <w:lang w:val="en-US"/>
+        </w:rPr>
+      </w:pPr>
+    </w:p>
+    <w:p>
+      <w:pPr>
+        <w:rPr>
+          <w:b/>
+          <w:bCs/>
+          <w:sz w:val="32"/>
+          <w:szCs w:val="32"/>
+          <w:lang w:val="en-US"/>
+        </w:rPr>
+      </w:pPr>
+    </w:p>
+    <w:p>
+      <w:pPr>
+        <w:rPr>
+          <w:b/>
+          <w:bCs/>
+          <w:sz w:val="32"/>
+          <w:szCs w:val="32"/>
+          <w:lang w:val="en-US"/>
+        </w:rPr>
+      </w:pPr>
+    </w:p>
+    <w:p>
+      <w:pPr>
+        <w:rPr>
+          <w:b/>
+          <w:bCs/>
+          <w:sz w:val="32"/>
+          <w:szCs w:val="32"/>
+          <w:lang w:val="en-US"/>
+        </w:rPr>
+      </w:pPr>
+    </w:p>
+    <w:p>
+      <w:pPr>
+        <w:rPr>
+          <w:b/>
+          <w:bCs/>
+          <w:sz w:val="32"/>
+          <w:szCs w:val="32"/>
+          <w:lang w:val="en-US"/>
+        </w:rPr>
+      </w:pPr>
+    </w:p>
+    <w:p>
+      <w:pPr>
+        <w:rPr>
+          <w:b/>
+          <w:bCs/>
+          <w:sz w:val="32"/>
+          <w:szCs w:val="32"/>
+          <w:lang w:val="en-US"/>
+        </w:rPr>
+      </w:pPr>
+    </w:p>
+    <w:p>
+      <w:pPr>
+        <w:rPr>
+          <w:b/>
+          <w:bCs/>
+          <w:sz w:val="32"/>
+          <w:szCs w:val="32"/>
+          <w:lang w:val="en-US"/>
+        </w:rPr>
+      </w:pPr>
+    </w:p>
+    <w:p>
+      <w:pPr>
+        <w:rPr>
+          <w:b/>
+          <w:bCs/>
+          <w:sz w:val="32"/>
+          <w:szCs w:val="32"/>
+          <w:lang w:val="en-US"/>
+        </w:rPr>
+      </w:pPr>
+    </w:p>
+    <w:p>
+      <w:pPr>
+        <w:rPr>
+          <w:b/>
+          <w:bCs/>
+          <w:sz w:val="32"/>
+          <w:szCs w:val="32"/>
+          <w:lang w:val="en-US"/>
+        </w:rPr>
+      </w:pPr>
+    </w:p>
+    <w:p>
+      <w:pPr>
+        <w:rPr>
+          <w:b/>
+          <w:bCs/>
+          <w:sz w:val="32"/>
+          <w:szCs w:val="32"/>
+          <w:lang w:val="en-US"/>
+        </w:rPr>
+      </w:pPr>
+    </w:p>
+    <w:p>
+      <w:pPr>
+        <w:rPr>
+          <w:b/>
+          <w:bCs/>
+          <w:sz w:val="32"/>
+          <w:szCs w:val="32"/>
+          <w:lang w:val="en-US"/>
+        </w:rPr>
+      </w:pPr>
+    </w:p>
+    <w:p>
+      <w:pPr>
+        <w:rPr>
+          <w:b/>
+          <w:bCs/>
+          <w:sz w:val="32"/>
+          <w:szCs w:val="32"/>
+          <w:lang w:val="en-US"/>
+        </w:rPr>
+      </w:pPr>
+    </w:p>
+    <w:p>
+      <w:pPr>
+        <w:rPr>
+          <w:b/>
+          <w:bCs/>
+          <w:sz w:val="32"/>
+          <w:szCs w:val="32"/>
+          <w:lang w:val="en-US"/>
+        </w:rPr>
+      </w:pPr>
       <w:r>
         <w:rPr>
           <w:b/>
@@ -2154,13 +2635,7 @@
         <w:rPr>
           <w:lang w:val="en-US"/>
         </w:rPr>
-        <w:t>.</w:t>
-      </w:r>
-      <w:r>
-        <w:rPr>
-          <w:lang w:val="en-US"/>
-        </w:rPr>
-        <w:t>”</w:t>
+        <w:t>.”</w:t>
       </w:r>
     </w:p>
     <w:p>
@@ -2397,25 +2872,7 @@
         <w:rPr>
           <w:lang w:val="en-US"/>
         </w:rPr>
-        <w:t xml:space="preserve"> </w:t>
-      </w:r>
-      <w:r>
-        <w:rPr>
-          <w:lang w:val="en-US"/>
-        </w:rPr>
-        <w:t>Each category has a name and a unique code. There are no subcategories.</w:t>
-      </w:r>
-      <w:r>
-        <w:rPr>
-          <w:lang w:val="en-US"/>
-        </w:rPr>
-        <w:t xml:space="preserve"> </w:t>
-      </w:r>
-      <w:r>
-        <w:rPr>
-          <w:lang w:val="en-US"/>
-        </w:rPr>
-        <w:t>There exists only one collection method per test type.</w:t>
+        <w:t xml:space="preserve"> Each category has a name and a unique code. There are no subcategories. There exists only one collection method per test type.</w:t>
       </w:r>
     </w:p>
     <w:p>
@@ -2455,13 +2912,7 @@
         <w:rPr>
           <w:lang w:val="en-US"/>
         </w:rPr>
-        <w:t xml:space="preserve"> </w:t>
-      </w:r>
-      <w:r>
-        <w:rPr>
-          <w:lang w:val="en-US"/>
-        </w:rPr>
-        <w:t xml:space="preserve">Are the collecting methods stored </w:t>
+        <w:t xml:space="preserve"> Are the collecting methods stored </w:t>
       </w:r>
       <w:proofErr w:type="spellStart"/>
       <w:r>
@@ -2524,13 +2975,7 @@
           <w:lang w:val="en-US"/>
         </w:rPr>
         <w:br/>
-        <w:t>When the administrator (US9) specifies a new type of test, the administrator also specifies the method to collect a sample. The administrator introduces a brief description for specifying the collecting method.</w:t>
-      </w:r>
-      <w:r>
-        <w:rPr>
-          <w:lang w:val="en-US"/>
-        </w:rPr>
-        <w:t xml:space="preserve"> </w:t>
+        <w:t xml:space="preserve">When the administrator (US9) specifies a new type of test, the administrator also specifies the method to collect a sample. The administrator introduces a brief description for specifying the collecting method. </w:t>
       </w:r>
       <w:proofErr w:type="spellStart"/>
       <w:r>
@@ -2643,13 +3088,7 @@
         <w:rPr>
           <w:lang w:val="en-US"/>
         </w:rPr>
-        <w:t xml:space="preserve"> </w:t>
-      </w:r>
-      <w:r>
-        <w:rPr>
-          <w:lang w:val="en-US"/>
-        </w:rPr>
-        <w:t xml:space="preserve">Are there any different collecting methods other than the ones currently known? </w:t>
+        <w:t xml:space="preserve"> Are there any different collecting methods other than the ones currently known? </w:t>
       </w:r>
       <w:r>
         <w:rPr>
@@ -3518,9 +3957,7 @@
           <w:lang w:val="en-US"/>
         </w:rPr>
       </w:pPr>
-    </w:p>
-    <w:p>
-      <w:pPr>
+      <w:r>
         <w:rPr>
           <w:b/>
           <w:bCs/>
@@ -3528,59 +3965,7 @@
           <w:szCs w:val="32"/>
           <w:lang w:val="en-US"/>
         </w:rPr>
-      </w:pPr>
-    </w:p>
-    <w:p>
-      <w:pPr>
-        <w:rPr>
-          <w:b/>
-          <w:bCs/>
-          <w:sz w:val="32"/>
-          <w:szCs w:val="32"/>
-          <w:lang w:val="en-US"/>
-        </w:rPr>
-      </w:pPr>
-    </w:p>
-    <w:p>
-      <w:pPr>
-        <w:rPr>
-          <w:b/>
-          <w:bCs/>
-          <w:sz w:val="32"/>
-          <w:szCs w:val="32"/>
-          <w:lang w:val="en-US"/>
-        </w:rPr>
-      </w:pPr>
-    </w:p>
-    <w:p>
-      <w:pPr>
-        <w:rPr>
-          <w:b/>
-          <w:bCs/>
-          <w:sz w:val="32"/>
-          <w:szCs w:val="32"/>
-          <w:lang w:val="en-US"/>
-        </w:rPr>
-      </w:pPr>
-    </w:p>
-    <w:p>
-      <w:pPr>
-        <w:rPr>
-          <w:b/>
-          <w:bCs/>
-          <w:sz w:val="32"/>
-          <w:szCs w:val="32"/>
-          <w:lang w:val="en-US"/>
-        </w:rPr>
-      </w:pPr>
-      <w:r>
-        <w:rPr>
-          <w:b/>
-          <w:bCs/>
-          <w:sz w:val="32"/>
-          <w:szCs w:val="32"/>
-          <w:lang w:val="en-US"/>
-        </w:rPr>
+        <w:lastRenderedPageBreak/>
         <w:t>US10:</w:t>
       </w:r>
     </w:p>
@@ -3956,6 +4341,7 @@
           <w:szCs w:val="32"/>
           <w:lang w:val="en-US"/>
         </w:rPr>
+        <w:lastRenderedPageBreak/>
         <w:t>US1</w:t>
       </w:r>
       <w:r>
@@ -4198,62 +4584,48 @@
         <w:rPr>
           <w:lang w:val="en-US"/>
         </w:rPr>
-        <w:t xml:space="preserve">• AC2: Description cannot be empty and </w:t>
+        <w:t>• AC2: Description cannot be empty and has, at maximum, 40 chars</w:t>
+      </w:r>
+    </w:p>
+    <w:p>
+      <w:pPr>
+        <w:rPr>
+          <w:lang w:val="en-US"/>
+        </w:rPr>
+      </w:pPr>
+      <w:r>
+        <w:rPr>
+          <w:lang w:val="en-US"/>
+        </w:rPr>
+        <w:t>• AC3: NHS identifier is not mandatory</w:t>
+      </w:r>
+    </w:p>
+    <w:p>
+      <w:pPr>
+        <w:rPr>
+          <w:b/>
+          <w:bCs/>
+          <w:lang w:val="en-US"/>
+        </w:rPr>
+      </w:pPr>
+      <w:r>
+        <w:rPr>
+          <w:b/>
+          <w:bCs/>
+          <w:lang w:val="en-US"/>
+        </w:rPr>
+        <w:t xml:space="preserve">1.4. Found out </w:t>
       </w:r>
       <w:proofErr w:type="gramStart"/>
       <w:r>
         <w:rPr>
-          <w:lang w:val="en-US"/>
-        </w:rPr>
-        <w:t>has,</w:t>
+          <w:b/>
+          <w:bCs/>
+          <w:lang w:val="en-US"/>
+        </w:rPr>
+        <w:t>Dependencies</w:t>
       </w:r>
       <w:proofErr w:type="gramEnd"/>
-      <w:r>
-        <w:rPr>
-          <w:lang w:val="en-US"/>
-        </w:rPr>
-        <w:t xml:space="preserve"> at maximum, 40 chars</w:t>
-      </w:r>
-    </w:p>
-    <w:p>
-      <w:pPr>
-        <w:rPr>
-          <w:lang w:val="en-US"/>
-        </w:rPr>
-      </w:pPr>
-      <w:r>
-        <w:rPr>
-          <w:lang w:val="en-US"/>
-        </w:rPr>
-        <w:t>• AC3: NHS identifier is not mandatory</w:t>
-      </w:r>
-    </w:p>
-    <w:p>
-      <w:pPr>
-        <w:rPr>
-          <w:b/>
-          <w:bCs/>
-          <w:lang w:val="en-US"/>
-        </w:rPr>
-      </w:pPr>
-      <w:r>
-        <w:rPr>
-          <w:b/>
-          <w:bCs/>
-          <w:lang w:val="en-US"/>
-        </w:rPr>
-        <w:t xml:space="preserve">1.4. Found out </w:t>
-      </w:r>
-      <w:proofErr w:type="gramStart"/>
-      <w:r>
-        <w:rPr>
-          <w:b/>
-          <w:bCs/>
-          <w:lang w:val="en-US"/>
-        </w:rPr>
-        <w:t>Dependencies</w:t>
-      </w:r>
-      <w:proofErr w:type="gramEnd"/>
     </w:p>
     <w:p>
       <w:pPr>
@@ -4334,7 +4706,6 @@
         <w:rPr>
           <w:lang w:val="en-US"/>
         </w:rPr>
-        <w:lastRenderedPageBreak/>
         <w:t>Output Data</w:t>
       </w:r>
     </w:p>
@@ -4991,6 +5362,119 @@
     </w:lvl>
   </w:abstractNum>
   <w:abstractNum w:abstractNumId="5" w15:restartNumberingAfterBreak="0">
+    <w:nsid w:val="4BF529EA"/>
+    <w:multiLevelType w:val="hybridMultilevel"/>
+    <w:tmpl w:val="1E180474"/>
+    <w:lvl w:ilvl="0" w:tplc="08160001">
+      <w:start w:val="1"/>
+      <w:numFmt w:val="bullet"/>
+      <w:lvlText w:val=""/>
+      <w:lvlJc w:val="left"/>
+      <w:pPr>
+        <w:ind w:left="720" w:hanging="360"/>
+      </w:pPr>
+      <w:rPr>
+        <w:rFonts w:ascii="Symbol" w:hAnsi="Symbol" w:hint="default"/>
+      </w:rPr>
+    </w:lvl>
+    <w:lvl w:ilvl="1" w:tplc="08160003">
+      <w:start w:val="1"/>
+      <w:numFmt w:val="bullet"/>
+      <w:lvlText w:val="o"/>
+      <w:lvlJc w:val="left"/>
+      <w:pPr>
+        <w:ind w:left="1440" w:hanging="360"/>
+      </w:pPr>
+      <w:rPr>
+        <w:rFonts w:ascii="Courier New" w:hAnsi="Courier New" w:cs="Courier New" w:hint="default"/>
+      </w:rPr>
+    </w:lvl>
+    <w:lvl w:ilvl="2" w:tplc="08160005" w:tentative="1">
+      <w:start w:val="1"/>
+      <w:numFmt w:val="bullet"/>
+      <w:lvlText w:val=""/>
+      <w:lvlJc w:val="left"/>
+      <w:pPr>
+        <w:ind w:left="2160" w:hanging="360"/>
+      </w:pPr>
+      <w:rPr>
+        <w:rFonts w:ascii="Wingdings" w:hAnsi="Wingdings" w:hint="default"/>
+      </w:rPr>
+    </w:lvl>
+    <w:lvl w:ilvl="3" w:tplc="08160001" w:tentative="1">
+      <w:start w:val="1"/>
+      <w:numFmt w:val="bullet"/>
+      <w:lvlText w:val=""/>
+      <w:lvlJc w:val="left"/>
+      <w:pPr>
+        <w:ind w:left="2880" w:hanging="360"/>
+      </w:pPr>
+      <w:rPr>
+        <w:rFonts w:ascii="Symbol" w:hAnsi="Symbol" w:hint="default"/>
+      </w:rPr>
+    </w:lvl>
+    <w:lvl w:ilvl="4" w:tplc="08160003" w:tentative="1">
+      <w:start w:val="1"/>
+      <w:numFmt w:val="bullet"/>
+      <w:lvlText w:val="o"/>
+      <w:lvlJc w:val="left"/>
+      <w:pPr>
+        <w:ind w:left="3600" w:hanging="360"/>
+      </w:pPr>
+      <w:rPr>
+        <w:rFonts w:ascii="Courier New" w:hAnsi="Courier New" w:cs="Courier New" w:hint="default"/>
+      </w:rPr>
+    </w:lvl>
+    <w:lvl w:ilvl="5" w:tplc="08160005" w:tentative="1">
+      <w:start w:val="1"/>
+      <w:numFmt w:val="bullet"/>
+      <w:lvlText w:val=""/>
+      <w:lvlJc w:val="left"/>
+      <w:pPr>
+        <w:ind w:left="4320" w:hanging="360"/>
+      </w:pPr>
+      <w:rPr>
+        <w:rFonts w:ascii="Wingdings" w:hAnsi="Wingdings" w:hint="default"/>
+      </w:rPr>
+    </w:lvl>
+    <w:lvl w:ilvl="6" w:tplc="08160001" w:tentative="1">
+      <w:start w:val="1"/>
+      <w:numFmt w:val="bullet"/>
+      <w:lvlText w:val=""/>
+      <w:lvlJc w:val="left"/>
+      <w:pPr>
+        <w:ind w:left="5040" w:hanging="360"/>
+      </w:pPr>
+      <w:rPr>
+        <w:rFonts w:ascii="Symbol" w:hAnsi="Symbol" w:hint="default"/>
+      </w:rPr>
+    </w:lvl>
+    <w:lvl w:ilvl="7" w:tplc="08160003" w:tentative="1">
+      <w:start w:val="1"/>
+      <w:numFmt w:val="bullet"/>
+      <w:lvlText w:val="o"/>
+      <w:lvlJc w:val="left"/>
+      <w:pPr>
+        <w:ind w:left="5760" w:hanging="360"/>
+      </w:pPr>
+      <w:rPr>
+        <w:rFonts w:ascii="Courier New" w:hAnsi="Courier New" w:cs="Courier New" w:hint="default"/>
+      </w:rPr>
+    </w:lvl>
+    <w:lvl w:ilvl="8" w:tplc="08160005" w:tentative="1">
+      <w:start w:val="1"/>
+      <w:numFmt w:val="bullet"/>
+      <w:lvlText w:val=""/>
+      <w:lvlJc w:val="left"/>
+      <w:pPr>
+        <w:ind w:left="6480" w:hanging="360"/>
+      </w:pPr>
+      <w:rPr>
+        <w:rFonts w:ascii="Wingdings" w:hAnsi="Wingdings" w:hint="default"/>
+      </w:rPr>
+    </w:lvl>
+  </w:abstractNum>
+  <w:abstractNum w:abstractNumId="6" w15:restartNumberingAfterBreak="0">
     <w:nsid w:val="580A367B"/>
     <w:multiLevelType w:val="multilevel"/>
     <w:tmpl w:val="B97A3660"/>
@@ -5103,7 +5587,7 @@
       </w:rPr>
     </w:lvl>
   </w:abstractNum>
-  <w:abstractNum w:abstractNumId="6" w15:restartNumberingAfterBreak="0">
+  <w:abstractNum w:abstractNumId="7" w15:restartNumberingAfterBreak="0">
     <w:nsid w:val="5D000F24"/>
     <w:multiLevelType w:val="multilevel"/>
     <w:tmpl w:val="3542B1DE"/>
@@ -5216,7 +5700,7 @@
       </w:rPr>
     </w:lvl>
   </w:abstractNum>
-  <w:abstractNum w:abstractNumId="7" w15:restartNumberingAfterBreak="0">
+  <w:abstractNum w:abstractNumId="8" w15:restartNumberingAfterBreak="0">
     <w:nsid w:val="636D291E"/>
     <w:multiLevelType w:val="multilevel"/>
     <w:tmpl w:val="EFAADF26"/>
@@ -5329,7 +5813,7 @@
       </w:rPr>
     </w:lvl>
   </w:abstractNum>
-  <w:abstractNum w:abstractNumId="8" w15:restartNumberingAfterBreak="0">
+  <w:abstractNum w:abstractNumId="9" w15:restartNumberingAfterBreak="0">
     <w:nsid w:val="74756D12"/>
     <w:multiLevelType w:val="hybridMultilevel"/>
     <w:tmpl w:val="4B78B8B0"/>
@@ -5442,7 +5926,7 @@
       </w:rPr>
     </w:lvl>
   </w:abstractNum>
-  <w:abstractNum w:abstractNumId="9" w15:restartNumberingAfterBreak="0">
+  <w:abstractNum w:abstractNumId="10" w15:restartNumberingAfterBreak="0">
     <w:nsid w:val="74791114"/>
     <w:multiLevelType w:val="hybridMultilevel"/>
     <w:tmpl w:val="D500E830"/>
@@ -5555,7 +6039,7 @@
       </w:rPr>
     </w:lvl>
   </w:abstractNum>
-  <w:abstractNum w:abstractNumId="10" w15:restartNumberingAfterBreak="0">
+  <w:abstractNum w:abstractNumId="11" w15:restartNumberingAfterBreak="0">
     <w:nsid w:val="75551E74"/>
     <w:multiLevelType w:val="hybridMultilevel"/>
     <w:tmpl w:val="F75E66E0"/>
@@ -5668,7 +6152,7 @@
       </w:rPr>
     </w:lvl>
   </w:abstractNum>
-  <w:abstractNum w:abstractNumId="11" w15:restartNumberingAfterBreak="0">
+  <w:abstractNum w:abstractNumId="12" w15:restartNumberingAfterBreak="0">
     <w:nsid w:val="75FF0EE2"/>
     <w:multiLevelType w:val="hybridMultilevel"/>
     <w:tmpl w:val="B6C4EDF2"/>
@@ -5782,40 +6266,43 @@
     </w:lvl>
   </w:abstractNum>
   <w:num w:numId="1">
-    <w:abstractNumId w:val="7"/>
+    <w:abstractNumId w:val="8"/>
   </w:num>
   <w:num w:numId="2">
     <w:abstractNumId w:val="4"/>
   </w:num>
   <w:num w:numId="3">
-    <w:abstractNumId w:val="5"/>
+    <w:abstractNumId w:val="6"/>
   </w:num>
   <w:num w:numId="4">
-    <w:abstractNumId w:val="6"/>
+    <w:abstractNumId w:val="7"/>
   </w:num>
   <w:num w:numId="5">
     <w:abstractNumId w:val="0"/>
   </w:num>
   <w:num w:numId="6">
-    <w:abstractNumId w:val="10"/>
+    <w:abstractNumId w:val="11"/>
   </w:num>
   <w:num w:numId="7">
     <w:abstractNumId w:val="3"/>
   </w:num>
   <w:num w:numId="8">
-    <w:abstractNumId w:val="8"/>
+    <w:abstractNumId w:val="9"/>
   </w:num>
   <w:num w:numId="9">
-    <w:abstractNumId w:val="9"/>
+    <w:abstractNumId w:val="10"/>
   </w:num>
   <w:num w:numId="10">
-    <w:abstractNumId w:val="11"/>
+    <w:abstractNumId w:val="12"/>
   </w:num>
   <w:num w:numId="11">
     <w:abstractNumId w:val="2"/>
   </w:num>
   <w:num w:numId="12">
     <w:abstractNumId w:val="1"/>
+  </w:num>
+  <w:num w:numId="13">
+    <w:abstractNumId w:val="5"/>
   </w:num>
 </w:numbering>
 </file>

</xml_diff>

<commit_message>
US8 description updated (word and intellij)
</commit_message>
<xml_diff>
--- a/docs/SprintB/Extras/User Stories Description.docx
+++ b/docs/SprintB/Extras/User Stories Description.docx
@@ -335,18 +335,8 @@
           <w:bCs/>
           <w:lang w:val="en-US"/>
         </w:rPr>
-        <w:t xml:space="preserve">1.4. Found out </w:t>
-      </w:r>
-      <w:proofErr w:type="gramStart"/>
-      <w:r>
-        <w:rPr>
-          <w:b/>
-          <w:bCs/>
-          <w:lang w:val="en-US"/>
-        </w:rPr>
-        <w:t>Dependencies</w:t>
-      </w:r>
-      <w:proofErr w:type="gramEnd"/>
+        <w:t>1.4. Found out Dependencies</w:t>
+      </w:r>
     </w:p>
     <w:p>
       <w:pPr>
@@ -425,16 +415,8 @@
         <w:rPr>
           <w:lang w:val="en-US"/>
         </w:rPr>
-        <w:t>(name, citizen card number, phone number, email, TIF number, NHS number, sex, birth date</w:t>
-      </w:r>
-      <w:proofErr w:type="gramStart"/>
-      <w:r>
-        <w:rPr>
-          <w:lang w:val="en-US"/>
-        </w:rPr>
-        <w:t>);</w:t>
-      </w:r>
-      <w:proofErr w:type="gramEnd"/>
+        <w:t>(name, citizen card number, phone number, email, TIF number, NHS number, sex, birth date);</w:t>
+      </w:r>
     </w:p>
     <w:p>
       <w:pPr>
@@ -840,18 +822,8 @@
           <w:bCs/>
           <w:lang w:val="en-US"/>
         </w:rPr>
-        <w:t xml:space="preserve">1.4. Found out </w:t>
-      </w:r>
-      <w:proofErr w:type="gramStart"/>
-      <w:r>
-        <w:rPr>
-          <w:b/>
-          <w:bCs/>
-          <w:lang w:val="en-US"/>
-        </w:rPr>
-        <w:t>Dependencies</w:t>
-      </w:r>
-      <w:proofErr w:type="gramEnd"/>
+        <w:t>1.4. Found out Dependencies</w:t>
+      </w:r>
     </w:p>
     <w:p>
       <w:pPr>
@@ -1059,14 +1031,12 @@
         </w:rPr>
         <w:t>lassification (SOC) code</w:t>
       </w:r>
-      <w:proofErr w:type="gramStart"/>
       <w:r>
         <w:rPr>
           <w:lang w:val="en-US"/>
         </w:rPr>
         <w:t>);</w:t>
       </w:r>
-      <w:proofErr w:type="gramEnd"/>
     </w:p>
     <w:p>
       <w:pPr>
@@ -1755,7 +1725,25 @@
           <w:shd w:val="clear" w:color="auto" w:fill="FFFFFF"/>
           <w:lang w:val="en-US"/>
         </w:rPr>
-        <w:t>Should we the employees be allocated to the clinical lab in which they work? Or, for example, can one medical lab technician work in more than one clinical analysis lab?</w:t>
+        <w:t>Should the employees be allocated to the clinical lab in which they work? Or, for example, can one medical lab technician work in more than one clinical analysis lab</w:t>
+      </w:r>
+      <w:r>
+        <w:rPr>
+          <w:rFonts w:cstheme="minorHAnsi"/>
+          <w:color w:val="343A40"/>
+          <w:shd w:val="clear" w:color="auto" w:fill="FFFFFF"/>
+          <w:lang w:val="en-US"/>
+        </w:rPr>
+        <w:t>oratory</w:t>
+      </w:r>
+      <w:r>
+        <w:rPr>
+          <w:rFonts w:cstheme="minorHAnsi"/>
+          <w:color w:val="343A40"/>
+          <w:shd w:val="clear" w:color="auto" w:fill="FFFFFF"/>
+          <w:lang w:val="en-US"/>
+        </w:rPr>
+        <w:t>?</w:t>
       </w:r>
     </w:p>
     <w:p>
@@ -1827,17 +1815,8 @@
           <w:rFonts w:cstheme="minorHAnsi"/>
           <w:lang w:val="en-US"/>
         </w:rPr>
-        <w:t xml:space="preserve">AC1: A clinical analysis laboratory must always perform clinical blood </w:t>
-      </w:r>
-      <w:proofErr w:type="gramStart"/>
-      <w:r>
-        <w:rPr>
-          <w:rFonts w:cstheme="minorHAnsi"/>
-          <w:lang w:val="en-US"/>
-        </w:rPr>
-        <w:t>tests</w:t>
-      </w:r>
-      <w:proofErr w:type="gramEnd"/>
+        <w:t>AC1: A clinical analysis laboratory must always perform clinical blood tests</w:t>
+      </w:r>
     </w:p>
     <w:p>
       <w:pPr>
@@ -1856,17 +1835,8 @@
           <w:rFonts w:cstheme="minorHAnsi"/>
           <w:lang w:val="en-US"/>
         </w:rPr>
-        <w:t xml:space="preserve">AC2: Laboratory ID has 5 alphanumeric </w:t>
-      </w:r>
-      <w:proofErr w:type="gramStart"/>
-      <w:r>
-        <w:rPr>
-          <w:rFonts w:cstheme="minorHAnsi"/>
-          <w:lang w:val="en-US"/>
-        </w:rPr>
-        <w:t>characters</w:t>
-      </w:r>
-      <w:proofErr w:type="gramEnd"/>
+        <w:t>AC2: Laboratory ID has 5 alphanumeric characters</w:t>
+      </w:r>
     </w:p>
     <w:p>
       <w:pPr>
@@ -1885,17 +1855,8 @@
           <w:rFonts w:cstheme="minorHAnsi"/>
           <w:lang w:val="en-US"/>
         </w:rPr>
-        <w:t xml:space="preserve">AC3: Name is a string with no more than 30 </w:t>
-      </w:r>
-      <w:proofErr w:type="gramStart"/>
-      <w:r>
-        <w:rPr>
-          <w:rFonts w:cstheme="minorHAnsi"/>
-          <w:lang w:val="en-US"/>
-        </w:rPr>
-        <w:t>characters</w:t>
-      </w:r>
-      <w:proofErr w:type="gramEnd"/>
+        <w:t>AC3: Name is a string with no more than 30 characters</w:t>
+      </w:r>
     </w:p>
     <w:p>
       <w:pPr>
@@ -1914,17 +1875,8 @@
           <w:rFonts w:cstheme="minorHAnsi"/>
           <w:lang w:val="en-US"/>
         </w:rPr>
-        <w:t xml:space="preserve">AC4: Address is a string with no more than 30 </w:t>
-      </w:r>
-      <w:proofErr w:type="gramStart"/>
-      <w:r>
-        <w:rPr>
-          <w:rFonts w:cstheme="minorHAnsi"/>
-          <w:lang w:val="en-US"/>
-        </w:rPr>
-        <w:t>characters</w:t>
-      </w:r>
-      <w:proofErr w:type="gramEnd"/>
+        <w:t>AC4: Address is a string with no more than 30 characters</w:t>
+      </w:r>
     </w:p>
     <w:p>
       <w:pPr>
@@ -1943,23 +1895,7 @@
           <w:rFonts w:cstheme="minorHAnsi"/>
           <w:lang w:val="en-US"/>
         </w:rPr>
-        <w:t xml:space="preserve">AC5: Phone number has </w:t>
-      </w:r>
-      <w:proofErr w:type="gramStart"/>
-      <w:r>
-        <w:rPr>
-          <w:rFonts w:cstheme="minorHAnsi"/>
-          <w:lang w:val="en-US"/>
-        </w:rPr>
-        <w:t>11 digit</w:t>
-      </w:r>
-      <w:proofErr w:type="gramEnd"/>
-      <w:r>
-        <w:rPr>
-          <w:rFonts w:cstheme="minorHAnsi"/>
-          <w:lang w:val="en-US"/>
-        </w:rPr>
-        <w:t xml:space="preserve"> numbers</w:t>
+        <w:t>AC5: Phone number has 11 digit numbers</w:t>
       </w:r>
     </w:p>
     <w:p>
@@ -1979,23 +1915,7 @@
           <w:rFonts w:cstheme="minorHAnsi"/>
           <w:lang w:val="en-US"/>
         </w:rPr>
-        <w:t xml:space="preserve">AC6: TIN number has </w:t>
-      </w:r>
-      <w:proofErr w:type="gramStart"/>
-      <w:r>
-        <w:rPr>
-          <w:rFonts w:cstheme="minorHAnsi"/>
-          <w:lang w:val="en-US"/>
-        </w:rPr>
-        <w:t>10 digit</w:t>
-      </w:r>
-      <w:proofErr w:type="gramEnd"/>
-      <w:r>
-        <w:rPr>
-          <w:rFonts w:cstheme="minorHAnsi"/>
-          <w:lang w:val="en-US"/>
-        </w:rPr>
-        <w:t xml:space="preserve"> numbers</w:t>
+        <w:t>AC6: TIN number has 10 digit numbers</w:t>
       </w:r>
     </w:p>
     <w:p>
@@ -2029,17 +1949,8 @@
           <w:rFonts w:cstheme="minorHAnsi"/>
           <w:lang w:val="en-US"/>
         </w:rPr>
-        <w:t xml:space="preserve">: A clinical analysis laboratory cannot be registered without all its </w:t>
-      </w:r>
-      <w:proofErr w:type="gramStart"/>
-      <w:r>
-        <w:rPr>
-          <w:rFonts w:cstheme="minorHAnsi"/>
-          <w:lang w:val="en-US"/>
-        </w:rPr>
-        <w:t>attributes</w:t>
-      </w:r>
-      <w:proofErr w:type="gramEnd"/>
+        <w:t>: A clinical analysis laboratory cannot be registered without all its attributes</w:t>
+      </w:r>
     </w:p>
     <w:p>
       <w:pPr>
@@ -2058,47 +1969,27 @@
           <w:rFonts w:cstheme="minorHAnsi"/>
           <w:lang w:val="en-US"/>
         </w:rPr>
-        <w:t xml:space="preserve">AC8: All types of test are performed by the </w:t>
-      </w:r>
-      <w:proofErr w:type="gramStart"/>
-      <w:r>
-        <w:rPr>
-          <w:rFonts w:cstheme="minorHAnsi"/>
-          <w:lang w:val="en-US"/>
-        </w:rPr>
-        <w:t>lab</w:t>
-      </w:r>
-      <w:proofErr w:type="gramEnd"/>
-    </w:p>
-    <w:p>
-      <w:pPr>
-        <w:rPr>
-          <w:rFonts w:cstheme="minorHAnsi"/>
-          <w:b/>
-          <w:bCs/>
-          <w:lang w:val="en-US"/>
-        </w:rPr>
-      </w:pPr>
-      <w:r>
-        <w:rPr>
-          <w:rFonts w:cstheme="minorHAnsi"/>
-          <w:b/>
-          <w:bCs/>
-          <w:lang w:val="en-US"/>
-        </w:rPr>
-        <w:t xml:space="preserve">1.4. Found out </w:t>
-      </w:r>
-      <w:proofErr w:type="gramStart"/>
-      <w:r>
-        <w:rPr>
-          <w:rFonts w:cstheme="minorHAnsi"/>
-          <w:b/>
-          <w:bCs/>
-          <w:lang w:val="en-US"/>
-        </w:rPr>
-        <w:t>Dependencies</w:t>
-      </w:r>
-      <w:proofErr w:type="gramEnd"/>
+        <w:t>AC8: All types of test are performed by the lab</w:t>
+      </w:r>
+    </w:p>
+    <w:p>
+      <w:pPr>
+        <w:rPr>
+          <w:rFonts w:cstheme="minorHAnsi"/>
+          <w:b/>
+          <w:bCs/>
+          <w:lang w:val="en-US"/>
+        </w:rPr>
+      </w:pPr>
+      <w:r>
+        <w:rPr>
+          <w:rFonts w:cstheme="minorHAnsi"/>
+          <w:b/>
+          <w:bCs/>
+          <w:lang w:val="en-US"/>
+        </w:rPr>
+        <w:t>1.4. Found out Dependencies</w:t>
+      </w:r>
     </w:p>
     <w:p>
       <w:pPr>
@@ -2113,25 +2004,49 @@
           <w:rFonts w:cstheme="minorHAnsi"/>
           <w:lang w:val="en-US"/>
         </w:rPr>
-        <w:t>No dependencies were found.</w:t>
-      </w:r>
-    </w:p>
-    <w:p>
-      <w:pPr>
-        <w:rPr>
-          <w:rFonts w:cstheme="minorHAnsi"/>
-          <w:b/>
-          <w:bCs/>
-          <w:lang w:val="en-US"/>
-        </w:rPr>
-      </w:pPr>
-      <w:r>
-        <w:rPr>
-          <w:rFonts w:cstheme="minorHAnsi"/>
-          <w:b/>
-          <w:bCs/>
-          <w:lang w:val="en-US"/>
-        </w:rPr>
+        <w:t>There is a dependency to “US0</w:t>
+      </w:r>
+      <w:r>
+        <w:rPr>
+          <w:rFonts w:cstheme="minorHAnsi"/>
+          <w:lang w:val="en-US"/>
+        </w:rPr>
+        <w:t xml:space="preserve">09 Specify a new type of test and its collecting methods” since at least a test type must exist </w:t>
+      </w:r>
+      <w:r>
+        <w:rPr>
+          <w:rFonts w:cstheme="minorHAnsi"/>
+          <w:lang w:val="en-US"/>
+        </w:rPr>
+        <w:t>in order to be performed in a clinical analysis laboratory.</w:t>
+      </w:r>
+    </w:p>
+    <w:p>
+      <w:pPr>
+        <w:ind w:left="708"/>
+        <w:rPr>
+          <w:rFonts w:cstheme="minorHAnsi"/>
+          <w:lang w:val="en-US"/>
+        </w:rPr>
+      </w:pPr>
+    </w:p>
+    <w:p>
+      <w:pPr>
+        <w:rPr>
+          <w:rFonts w:cstheme="minorHAnsi"/>
+          <w:b/>
+          <w:bCs/>
+          <w:lang w:val="en-US"/>
+        </w:rPr>
+      </w:pPr>
+      <w:r>
+        <w:rPr>
+          <w:rFonts w:cstheme="minorHAnsi"/>
+          <w:b/>
+          <w:bCs/>
+          <w:lang w:val="en-US"/>
+        </w:rPr>
+        <w:lastRenderedPageBreak/>
         <w:t>1.5. Input and Output Data</w:t>
       </w:r>
     </w:p>
@@ -2174,7 +2089,6 @@
           <w:bCs/>
           <w:lang w:val="en-US"/>
         </w:rPr>
-        <w:lastRenderedPageBreak/>
         <w:t>Typed Data:</w:t>
       </w:r>
       <w:r>
@@ -2522,17 +2436,6 @@
           <w:lang w:val="en-US"/>
         </w:rPr>
       </w:pPr>
-    </w:p>
-    <w:p>
-      <w:pPr>
-        <w:rPr>
-          <w:b/>
-          <w:bCs/>
-          <w:sz w:val="32"/>
-          <w:szCs w:val="32"/>
-          <w:lang w:val="en-US"/>
-        </w:rPr>
-      </w:pPr>
       <w:r>
         <w:rPr>
           <w:b/>
@@ -2813,16 +2716,8 @@
         <w:rPr>
           <w:lang w:val="en-US"/>
         </w:rPr>
-        <w:t xml:space="preserve">The attributes for a new test type </w:t>
-      </w:r>
-      <w:proofErr w:type="gramStart"/>
-      <w:r>
-        <w:rPr>
-          <w:lang w:val="en-US"/>
-        </w:rPr>
-        <w:t>are:</w:t>
-      </w:r>
-      <w:proofErr w:type="gramEnd"/>
+        <w:t>The attributes for a new test type are:</w:t>
+      </w:r>
       <w:r>
         <w:rPr>
           <w:lang w:val="en-US"/>
@@ -3576,18 +3471,8 @@
           <w:bCs/>
           <w:lang w:val="en-US"/>
         </w:rPr>
-        <w:t xml:space="preserve">1.4. Found out </w:t>
-      </w:r>
-      <w:proofErr w:type="gramStart"/>
-      <w:r>
-        <w:rPr>
-          <w:b/>
-          <w:bCs/>
-          <w:lang w:val="en-US"/>
-        </w:rPr>
-        <w:t>Dependencies</w:t>
-      </w:r>
-      <w:proofErr w:type="gramEnd"/>
+        <w:t>1.4. Found out Dependencies</w:t>
+      </w:r>
     </w:p>
     <w:p>
       <w:pPr>
@@ -3688,17 +3573,8 @@
           <w:rFonts w:cstheme="minorHAnsi"/>
           <w:lang w:val="en-US"/>
         </w:rPr>
-        <w:t xml:space="preserve">Code, description, collecting </w:t>
-      </w:r>
-      <w:proofErr w:type="gramStart"/>
-      <w:r>
-        <w:rPr>
-          <w:rFonts w:cstheme="minorHAnsi"/>
-          <w:lang w:val="en-US"/>
-        </w:rPr>
-        <w:t>method</w:t>
-      </w:r>
-      <w:proofErr w:type="gramEnd"/>
+        <w:t>Code, description, collecting method</w:t>
+      </w:r>
     </w:p>
     <w:p>
       <w:pPr>
@@ -4001,16 +3877,8 @@
         <w:rPr>
           <w:lang w:val="en-US"/>
         </w:rPr>
-        <w:t xml:space="preserve">As an administrator, I want to specify a new parameter and categorize </w:t>
-      </w:r>
-      <w:proofErr w:type="gramStart"/>
-      <w:r>
-        <w:rPr>
-          <w:lang w:val="en-US"/>
-        </w:rPr>
-        <w:t>it</w:t>
-      </w:r>
-      <w:proofErr w:type="gramEnd"/>
+        <w:t>As an administrator, I want to specify a new parameter and categorize it</w:t>
+      </w:r>
     </w:p>
     <w:p>
       <w:pPr>
@@ -4090,18 +3958,8 @@
           <w:bCs/>
           <w:lang w:val="en-US"/>
         </w:rPr>
-        <w:t xml:space="preserve">1.4. Found out </w:t>
-      </w:r>
-      <w:proofErr w:type="gramStart"/>
-      <w:r>
-        <w:rPr>
-          <w:b/>
-          <w:bCs/>
-          <w:lang w:val="en-US"/>
-        </w:rPr>
-        <w:t>Dependencies</w:t>
-      </w:r>
-      <w:proofErr w:type="gramEnd"/>
+        <w:t>1.4. Found out Dependencies</w:t>
+      </w:r>
     </w:p>
     <w:p>
       <w:pPr>
@@ -4614,18 +4472,8 @@
           <w:bCs/>
           <w:lang w:val="en-US"/>
         </w:rPr>
-        <w:t xml:space="preserve">1.4. Found out </w:t>
-      </w:r>
-      <w:proofErr w:type="gramStart"/>
-      <w:r>
-        <w:rPr>
-          <w:b/>
-          <w:bCs/>
-          <w:lang w:val="en-US"/>
-        </w:rPr>
-        <w:t>Dependencies</w:t>
-      </w:r>
-      <w:proofErr w:type="gramEnd"/>
+        <w:t>1.4. Found out Dependencies</w:t>
+      </w:r>
     </w:p>
     <w:p>
       <w:pPr>

</xml_diff>

<commit_message>
Realization of 4 main SD (yet to be defined the most correct one) , to simplify the other US.
</commit_message>
<xml_diff>
--- a/docs/SprintB/Extras/User Stories Description.docx
+++ b/docs/SprintB/Extras/User Stories Description.docx
@@ -335,18 +335,8 @@
           <w:bCs/>
           <w:lang w:val="en-US"/>
         </w:rPr>
-        <w:t xml:space="preserve">1.4. Found out </w:t>
-      </w:r>
-      <w:proofErr w:type="gramStart"/>
-      <w:r>
-        <w:rPr>
-          <w:b/>
-          <w:bCs/>
-          <w:lang w:val="en-US"/>
-        </w:rPr>
-        <w:t>Dependencies</w:t>
-      </w:r>
-      <w:proofErr w:type="gramEnd"/>
+        <w:t>1.4. Found out Dependencies</w:t>
+      </w:r>
     </w:p>
     <w:p>
       <w:pPr>
@@ -425,16 +415,8 @@
         <w:rPr>
           <w:lang w:val="en-US"/>
         </w:rPr>
-        <w:t>(name, citizen card number, phone number, email, TIF number, NHS number, sex, birth date</w:t>
-      </w:r>
-      <w:proofErr w:type="gramStart"/>
-      <w:r>
-        <w:rPr>
-          <w:lang w:val="en-US"/>
-        </w:rPr>
-        <w:t>);</w:t>
-      </w:r>
-      <w:proofErr w:type="gramEnd"/>
+        <w:t>(name, citizen card number, phone number, email, TIF number, NHS number, sex, birth date);</w:t>
+      </w:r>
     </w:p>
     <w:p>
       <w:pPr>
@@ -840,18 +822,8 @@
           <w:bCs/>
           <w:lang w:val="en-US"/>
         </w:rPr>
-        <w:t xml:space="preserve">1.4. Found out </w:t>
-      </w:r>
-      <w:proofErr w:type="gramStart"/>
-      <w:r>
-        <w:rPr>
-          <w:b/>
-          <w:bCs/>
-          <w:lang w:val="en-US"/>
-        </w:rPr>
-        <w:t>Dependencies</w:t>
-      </w:r>
-      <w:proofErr w:type="gramEnd"/>
+        <w:t>1.4. Found out Dependencies</w:t>
+      </w:r>
     </w:p>
     <w:p>
       <w:pPr>
@@ -1059,14 +1031,12 @@
         </w:rPr>
         <w:t>lassification (SOC) code</w:t>
       </w:r>
-      <w:proofErr w:type="gramStart"/>
       <w:r>
         <w:rPr>
           <w:lang w:val="en-US"/>
         </w:rPr>
         <w:t>);</w:t>
       </w:r>
-      <w:proofErr w:type="gramEnd"/>
     </w:p>
     <w:p>
       <w:pPr>
@@ -1827,17 +1797,8 @@
           <w:rFonts w:cstheme="minorHAnsi"/>
           <w:lang w:val="en-US"/>
         </w:rPr>
-        <w:t xml:space="preserve">AC1: A clinical analysis laboratory must always perform clinical blood </w:t>
-      </w:r>
-      <w:proofErr w:type="gramStart"/>
-      <w:r>
-        <w:rPr>
-          <w:rFonts w:cstheme="minorHAnsi"/>
-          <w:lang w:val="en-US"/>
-        </w:rPr>
-        <w:t>tests</w:t>
-      </w:r>
-      <w:proofErr w:type="gramEnd"/>
+        <w:t>AC1: A clinical analysis laboratory must always perform clinical blood tests</w:t>
+      </w:r>
     </w:p>
     <w:p>
       <w:pPr>
@@ -1856,17 +1817,8 @@
           <w:rFonts w:cstheme="minorHAnsi"/>
           <w:lang w:val="en-US"/>
         </w:rPr>
-        <w:t xml:space="preserve">AC2: Laboratory ID has 5 alphanumeric </w:t>
-      </w:r>
-      <w:proofErr w:type="gramStart"/>
-      <w:r>
-        <w:rPr>
-          <w:rFonts w:cstheme="minorHAnsi"/>
-          <w:lang w:val="en-US"/>
-        </w:rPr>
-        <w:t>characters</w:t>
-      </w:r>
-      <w:proofErr w:type="gramEnd"/>
+        <w:t>AC2: Laboratory ID has 5 alphanumeric characters</w:t>
+      </w:r>
     </w:p>
     <w:p>
       <w:pPr>
@@ -1885,17 +1837,8 @@
           <w:rFonts w:cstheme="minorHAnsi"/>
           <w:lang w:val="en-US"/>
         </w:rPr>
-        <w:t xml:space="preserve">AC3: Name is a string with no more than 30 </w:t>
-      </w:r>
-      <w:proofErr w:type="gramStart"/>
-      <w:r>
-        <w:rPr>
-          <w:rFonts w:cstheme="minorHAnsi"/>
-          <w:lang w:val="en-US"/>
-        </w:rPr>
-        <w:t>characters</w:t>
-      </w:r>
-      <w:proofErr w:type="gramEnd"/>
+        <w:t>AC3: Name is a string with no more than 30 characters</w:t>
+      </w:r>
     </w:p>
     <w:p>
       <w:pPr>
@@ -1914,17 +1857,8 @@
           <w:rFonts w:cstheme="minorHAnsi"/>
           <w:lang w:val="en-US"/>
         </w:rPr>
-        <w:t xml:space="preserve">AC4: Address is a string with no more than 30 </w:t>
-      </w:r>
-      <w:proofErr w:type="gramStart"/>
-      <w:r>
-        <w:rPr>
-          <w:rFonts w:cstheme="minorHAnsi"/>
-          <w:lang w:val="en-US"/>
-        </w:rPr>
-        <w:t>characters</w:t>
-      </w:r>
-      <w:proofErr w:type="gramEnd"/>
+        <w:t>AC4: Address is a string with no more than 30 characters</w:t>
+      </w:r>
     </w:p>
     <w:p>
       <w:pPr>
@@ -1943,23 +1877,7 @@
           <w:rFonts w:cstheme="minorHAnsi"/>
           <w:lang w:val="en-US"/>
         </w:rPr>
-        <w:t xml:space="preserve">AC5: Phone number has </w:t>
-      </w:r>
-      <w:proofErr w:type="gramStart"/>
-      <w:r>
-        <w:rPr>
-          <w:rFonts w:cstheme="minorHAnsi"/>
-          <w:lang w:val="en-US"/>
-        </w:rPr>
-        <w:t>11 digit</w:t>
-      </w:r>
-      <w:proofErr w:type="gramEnd"/>
-      <w:r>
-        <w:rPr>
-          <w:rFonts w:cstheme="minorHAnsi"/>
-          <w:lang w:val="en-US"/>
-        </w:rPr>
-        <w:t xml:space="preserve"> numbers</w:t>
+        <w:t>AC5: Phone number has 11 digit numbers</w:t>
       </w:r>
     </w:p>
     <w:p>
@@ -1979,23 +1897,7 @@
           <w:rFonts w:cstheme="minorHAnsi"/>
           <w:lang w:val="en-US"/>
         </w:rPr>
-        <w:t xml:space="preserve">AC6: TIN number has </w:t>
-      </w:r>
-      <w:proofErr w:type="gramStart"/>
-      <w:r>
-        <w:rPr>
-          <w:rFonts w:cstheme="minorHAnsi"/>
-          <w:lang w:val="en-US"/>
-        </w:rPr>
-        <w:t>10 digit</w:t>
-      </w:r>
-      <w:proofErr w:type="gramEnd"/>
-      <w:r>
-        <w:rPr>
-          <w:rFonts w:cstheme="minorHAnsi"/>
-          <w:lang w:val="en-US"/>
-        </w:rPr>
-        <w:t xml:space="preserve"> numbers</w:t>
+        <w:t>AC6: TIN number has 10 digit numbers</w:t>
       </w:r>
     </w:p>
     <w:p>
@@ -2029,17 +1931,8 @@
           <w:rFonts w:cstheme="minorHAnsi"/>
           <w:lang w:val="en-US"/>
         </w:rPr>
-        <w:t xml:space="preserve">: A clinical analysis laboratory cannot be registered without all its </w:t>
-      </w:r>
-      <w:proofErr w:type="gramStart"/>
-      <w:r>
-        <w:rPr>
-          <w:rFonts w:cstheme="minorHAnsi"/>
-          <w:lang w:val="en-US"/>
-        </w:rPr>
-        <w:t>attributes</w:t>
-      </w:r>
-      <w:proofErr w:type="gramEnd"/>
+        <w:t>: A clinical analysis laboratory cannot be registered without all its attributes</w:t>
+      </w:r>
     </w:p>
     <w:p>
       <w:pPr>
@@ -2058,47 +1951,27 @@
           <w:rFonts w:cstheme="minorHAnsi"/>
           <w:lang w:val="en-US"/>
         </w:rPr>
-        <w:t xml:space="preserve">AC8: All types of test are performed by the </w:t>
-      </w:r>
-      <w:proofErr w:type="gramStart"/>
-      <w:r>
-        <w:rPr>
-          <w:rFonts w:cstheme="minorHAnsi"/>
-          <w:lang w:val="en-US"/>
-        </w:rPr>
-        <w:t>lab</w:t>
-      </w:r>
-      <w:proofErr w:type="gramEnd"/>
-    </w:p>
-    <w:p>
-      <w:pPr>
-        <w:rPr>
-          <w:rFonts w:cstheme="minorHAnsi"/>
-          <w:b/>
-          <w:bCs/>
-          <w:lang w:val="en-US"/>
-        </w:rPr>
-      </w:pPr>
-      <w:r>
-        <w:rPr>
-          <w:rFonts w:cstheme="minorHAnsi"/>
-          <w:b/>
-          <w:bCs/>
-          <w:lang w:val="en-US"/>
-        </w:rPr>
-        <w:t xml:space="preserve">1.4. Found out </w:t>
-      </w:r>
-      <w:proofErr w:type="gramStart"/>
-      <w:r>
-        <w:rPr>
-          <w:rFonts w:cstheme="minorHAnsi"/>
-          <w:b/>
-          <w:bCs/>
-          <w:lang w:val="en-US"/>
-        </w:rPr>
-        <w:t>Dependencies</w:t>
-      </w:r>
-      <w:proofErr w:type="gramEnd"/>
+        <w:t>AC8: All types of test are performed by the lab</w:t>
+      </w:r>
+    </w:p>
+    <w:p>
+      <w:pPr>
+        <w:rPr>
+          <w:rFonts w:cstheme="minorHAnsi"/>
+          <w:b/>
+          <w:bCs/>
+          <w:lang w:val="en-US"/>
+        </w:rPr>
+      </w:pPr>
+      <w:r>
+        <w:rPr>
+          <w:rFonts w:cstheme="minorHAnsi"/>
+          <w:b/>
+          <w:bCs/>
+          <w:lang w:val="en-US"/>
+        </w:rPr>
+        <w:t>1.4. Found out Dependencies</w:t>
+      </w:r>
     </w:p>
     <w:p>
       <w:pPr>
@@ -2182,23 +2055,7 @@
           <w:rFonts w:cstheme="minorHAnsi"/>
           <w:lang w:val="en-US"/>
         </w:rPr>
-        <w:t xml:space="preserve"> </w:t>
-      </w:r>
-      <w:proofErr w:type="spellStart"/>
-      <w:r>
-        <w:rPr>
-          <w:rFonts w:cstheme="minorHAnsi"/>
-          <w:lang w:val="en-US"/>
-        </w:rPr>
-        <w:t>LaboratoryID</w:t>
-      </w:r>
-      <w:proofErr w:type="spellEnd"/>
-      <w:r>
-        <w:rPr>
-          <w:rFonts w:cstheme="minorHAnsi"/>
-          <w:lang w:val="en-US"/>
-        </w:rPr>
-        <w:t>, name, address, phone number, TIN number</w:t>
+        <w:t xml:space="preserve"> LaboratoryID, name, address, phone number, TIN number</w:t>
       </w:r>
     </w:p>
     <w:p>
@@ -2813,16 +2670,8 @@
         <w:rPr>
           <w:lang w:val="en-US"/>
         </w:rPr>
-        <w:t xml:space="preserve">The attributes for a new test type </w:t>
-      </w:r>
-      <w:proofErr w:type="gramStart"/>
-      <w:r>
-        <w:rPr>
-          <w:lang w:val="en-US"/>
-        </w:rPr>
-        <w:t>are:</w:t>
-      </w:r>
-      <w:proofErr w:type="gramEnd"/>
+        <w:t>The attributes for a new test type are:</w:t>
+      </w:r>
       <w:r>
         <w:rPr>
           <w:lang w:val="en-US"/>
@@ -2912,21 +2761,7 @@
         <w:rPr>
           <w:lang w:val="en-US"/>
         </w:rPr>
-        <w:t xml:space="preserve"> Are the collecting methods stored </w:t>
-      </w:r>
-      <w:proofErr w:type="spellStart"/>
-      <w:r>
-        <w:rPr>
-          <w:lang w:val="en-US"/>
-        </w:rPr>
-        <w:t>simpled</w:t>
-      </w:r>
-      <w:proofErr w:type="spellEnd"/>
-      <w:r>
-        <w:rPr>
-          <w:lang w:val="en-US"/>
-        </w:rPr>
-        <w:t xml:space="preserve"> as a word or a sentence, or does it also must contain </w:t>
+        <w:t xml:space="preserve"> Are the collecting methods stored simpled as a word or a sentence, or does it also must contain </w:t>
       </w:r>
       <w:r>
         <w:rPr>
@@ -2977,69 +2812,8 @@
         <w:br/>
         <w:t xml:space="preserve">When the administrator (US9) specifies a new type of test, the administrator also specifies the method to collect a sample. The administrator introduces a brief description for specifying the collecting method. </w:t>
       </w:r>
-      <w:proofErr w:type="spellStart"/>
-      <w:r>
-        <w:t>There</w:t>
-      </w:r>
-      <w:proofErr w:type="spellEnd"/>
-      <w:r>
-        <w:t xml:space="preserve"> </w:t>
-      </w:r>
-      <w:proofErr w:type="spellStart"/>
-      <w:r>
-        <w:t>exists</w:t>
-      </w:r>
-      <w:proofErr w:type="spellEnd"/>
-      <w:r>
-        <w:t xml:space="preserve"> </w:t>
-      </w:r>
-      <w:proofErr w:type="spellStart"/>
-      <w:r>
-        <w:t>only</w:t>
-      </w:r>
-      <w:proofErr w:type="spellEnd"/>
-      <w:r>
-        <w:t xml:space="preserve"> </w:t>
-      </w:r>
-      <w:proofErr w:type="spellStart"/>
-      <w:r>
-        <w:t>one</w:t>
-      </w:r>
-      <w:proofErr w:type="spellEnd"/>
-      <w:r>
-        <w:t xml:space="preserve"> </w:t>
-      </w:r>
-      <w:proofErr w:type="spellStart"/>
-      <w:r>
-        <w:t>collection</w:t>
-      </w:r>
-      <w:proofErr w:type="spellEnd"/>
-      <w:r>
-        <w:t xml:space="preserve"> </w:t>
-      </w:r>
-      <w:proofErr w:type="spellStart"/>
-      <w:r>
-        <w:t>method</w:t>
-      </w:r>
-      <w:proofErr w:type="spellEnd"/>
-      <w:r>
-        <w:t xml:space="preserve"> per </w:t>
-      </w:r>
-      <w:proofErr w:type="spellStart"/>
-      <w:r>
-        <w:t>test</w:t>
-      </w:r>
-      <w:proofErr w:type="spellEnd"/>
-      <w:r>
-        <w:t xml:space="preserve"> </w:t>
-      </w:r>
-      <w:proofErr w:type="spellStart"/>
-      <w:r>
-        <w:t>type</w:t>
-      </w:r>
-      <w:proofErr w:type="spellEnd"/>
-      <w:r>
-        <w:t>.</w:t>
+      <w:r>
+        <w:t>There exists only one collection method per test type.</w:t>
       </w:r>
     </w:p>
     <w:p>
@@ -3576,47 +3350,21 @@
           <w:bCs/>
           <w:lang w:val="en-US"/>
         </w:rPr>
-        <w:t xml:space="preserve">1.4. Found out </w:t>
-      </w:r>
-      <w:proofErr w:type="gramStart"/>
-      <w:r>
-        <w:rPr>
-          <w:b/>
-          <w:bCs/>
-          <w:lang w:val="en-US"/>
-        </w:rPr>
-        <w:t>Dependencies</w:t>
-      </w:r>
-      <w:proofErr w:type="gramEnd"/>
-    </w:p>
-    <w:p>
-      <w:pPr>
-        <w:rPr>
-          <w:b/>
-          <w:bCs/>
-          <w:lang w:val="en-US"/>
-        </w:rPr>
-      </w:pPr>
-    </w:p>
-    <w:p>
-      <w:pPr>
-        <w:rPr>
-          <w:lang w:val="en-US"/>
-        </w:rPr>
-      </w:pPr>
-      <w:r>
-        <w:rPr>
-          <w:lang w:val="en-US"/>
-        </w:rPr>
-        <w:t>No dependencies were found.</w:t>
-      </w:r>
-    </w:p>
-    <w:p>
-      <w:pPr>
-        <w:rPr>
-          <w:lang w:val="en-US"/>
-        </w:rPr>
-      </w:pPr>
+        <w:t>1.4. Found out Dependencies</w:t>
+      </w:r>
+    </w:p>
+    <w:p>
+      <w:pPr>
+        <w:rPr>
+          <w:lang w:val="en-US"/>
+        </w:rPr>
+      </w:pPr>
+      <w:r>
+        <w:rPr>
+          <w:lang w:val="en-US"/>
+        </w:rPr>
+        <w:t>There is a dependency to “US011 Specify a new parameter category” since at least a category must exist to be performed a test type.</w:t>
+      </w:r>
     </w:p>
     <w:p>
       <w:pPr>
@@ -3688,17 +3436,8 @@
           <w:rFonts w:cstheme="minorHAnsi"/>
           <w:lang w:val="en-US"/>
         </w:rPr>
-        <w:t xml:space="preserve">Code, description, collecting </w:t>
-      </w:r>
-      <w:proofErr w:type="gramStart"/>
-      <w:r>
-        <w:rPr>
-          <w:rFonts w:cstheme="minorHAnsi"/>
-          <w:lang w:val="en-US"/>
-        </w:rPr>
-        <w:t>method</w:t>
-      </w:r>
-      <w:proofErr w:type="gramEnd"/>
+        <w:t>Code, description, collecting method</w:t>
+      </w:r>
     </w:p>
     <w:p>
       <w:pPr>
@@ -3775,6 +3514,33 @@
           <w:rFonts w:cstheme="minorHAnsi"/>
           <w:lang w:val="en-US"/>
         </w:rPr>
+        <w:t>List of existing c</w:t>
+      </w:r>
+      <w:r>
+        <w:rPr>
+          <w:rFonts w:cstheme="minorHAnsi"/>
+          <w:lang w:val="en-US"/>
+        </w:rPr>
+        <w:t>ategories</w:t>
+      </w:r>
+    </w:p>
+    <w:p>
+      <w:pPr>
+        <w:pStyle w:val="PargrafodaLista"/>
+        <w:numPr>
+          <w:ilvl w:val="1"/>
+          <w:numId w:val="10"/>
+        </w:numPr>
+        <w:rPr>
+          <w:rFonts w:cstheme="minorHAnsi"/>
+          <w:lang w:val="en-US"/>
+        </w:rPr>
+      </w:pPr>
+      <w:r>
+        <w:rPr>
+          <w:rFonts w:cstheme="minorHAnsi"/>
+          <w:lang w:val="en-US"/>
+        </w:rPr>
         <w:t>(In)Success of the operation</w:t>
       </w:r>
     </w:p>
@@ -3798,49 +3564,8 @@
           <w:b/>
           <w:bCs/>
         </w:rPr>
-        <w:t xml:space="preserve">1.6. </w:t>
-      </w:r>
-      <w:proofErr w:type="spellStart"/>
-      <w:r>
-        <w:rPr>
-          <w:b/>
-          <w:bCs/>
-        </w:rPr>
-        <w:t>System</w:t>
-      </w:r>
-      <w:proofErr w:type="spellEnd"/>
-      <w:r>
-        <w:rPr>
-          <w:b/>
-          <w:bCs/>
-        </w:rPr>
-        <w:t xml:space="preserve"> </w:t>
-      </w:r>
-      <w:proofErr w:type="spellStart"/>
-      <w:r>
-        <w:rPr>
-          <w:b/>
-          <w:bCs/>
-        </w:rPr>
-        <w:t>Sequence</w:t>
-      </w:r>
-      <w:proofErr w:type="spellEnd"/>
-      <w:r>
-        <w:rPr>
-          <w:b/>
-          <w:bCs/>
-        </w:rPr>
-        <w:t xml:space="preserve"> </w:t>
-      </w:r>
-      <w:proofErr w:type="spellStart"/>
-      <w:r>
-        <w:rPr>
-          <w:b/>
-          <w:bCs/>
-        </w:rPr>
-        <w:t>Diagram</w:t>
-      </w:r>
-      <w:proofErr w:type="spellEnd"/>
+        <w:t>1.6. System Sequence Diagram</w:t>
+      </w:r>
     </w:p>
     <w:p>
       <w:r>
@@ -3965,7 +3690,6 @@
           <w:szCs w:val="32"/>
           <w:lang w:val="en-US"/>
         </w:rPr>
-        <w:lastRenderedPageBreak/>
         <w:t>US10:</w:t>
       </w:r>
     </w:p>
@@ -3988,6 +3712,7 @@
           <w:bCs/>
           <w:lang w:val="en-US"/>
         </w:rPr>
+        <w:lastRenderedPageBreak/>
         <w:t>User Story Description</w:t>
       </w:r>
     </w:p>
@@ -4001,16 +3726,8 @@
         <w:rPr>
           <w:lang w:val="en-US"/>
         </w:rPr>
-        <w:t xml:space="preserve">As an administrator, I want to specify a new parameter and categorize </w:t>
-      </w:r>
-      <w:proofErr w:type="gramStart"/>
-      <w:r>
-        <w:rPr>
-          <w:lang w:val="en-US"/>
-        </w:rPr>
-        <w:t>it</w:t>
-      </w:r>
-      <w:proofErr w:type="gramEnd"/>
+        <w:t>As an administrator, I want to specify a new parameter and categorize it</w:t>
+      </w:r>
     </w:p>
     <w:p>
       <w:pPr>
@@ -4090,18 +3807,8 @@
           <w:bCs/>
           <w:lang w:val="en-US"/>
         </w:rPr>
-        <w:t xml:space="preserve">1.4. Found out </w:t>
-      </w:r>
-      <w:proofErr w:type="gramStart"/>
-      <w:r>
-        <w:rPr>
-          <w:b/>
-          <w:bCs/>
-          <w:lang w:val="en-US"/>
-        </w:rPr>
-        <w:t>Dependencies</w:t>
-      </w:r>
-      <w:proofErr w:type="gramEnd"/>
+        <w:t>1.4. Found out Dependencies</w:t>
+      </w:r>
     </w:p>
     <w:p>
       <w:pPr>
@@ -4341,7 +4048,6 @@
           <w:szCs w:val="32"/>
           <w:lang w:val="en-US"/>
         </w:rPr>
-        <w:lastRenderedPageBreak/>
         <w:t>US1</w:t>
       </w:r>
       <w:r>
@@ -4392,6 +4098,7 @@
         <w:rPr>
           <w:lang w:val="en-US"/>
         </w:rPr>
+        <w:lastRenderedPageBreak/>
         <w:t>As an administrator, I want to specify a new parameter category.</w:t>
       </w:r>
     </w:p>
@@ -4614,18 +4321,8 @@
           <w:bCs/>
           <w:lang w:val="en-US"/>
         </w:rPr>
-        <w:t xml:space="preserve">1.4. Found out </w:t>
-      </w:r>
-      <w:proofErr w:type="gramStart"/>
-      <w:r>
-        <w:rPr>
-          <w:b/>
-          <w:bCs/>
-          <w:lang w:val="en-US"/>
-        </w:rPr>
-        <w:t>Dependencies</w:t>
-      </w:r>
-      <w:proofErr w:type="gramEnd"/>
+        <w:t>1.4. Found out Dependencies</w:t>
+      </w:r>
     </w:p>
     <w:p>
       <w:pPr>
@@ -4734,49 +4431,8 @@
           <w:b/>
           <w:bCs/>
         </w:rPr>
-        <w:t xml:space="preserve">1.6. </w:t>
-      </w:r>
-      <w:proofErr w:type="spellStart"/>
-      <w:r>
-        <w:rPr>
-          <w:b/>
-          <w:bCs/>
-        </w:rPr>
-        <w:t>System</w:t>
-      </w:r>
-      <w:proofErr w:type="spellEnd"/>
-      <w:r>
-        <w:rPr>
-          <w:b/>
-          <w:bCs/>
-        </w:rPr>
-        <w:t xml:space="preserve"> </w:t>
-      </w:r>
-      <w:proofErr w:type="spellStart"/>
-      <w:r>
-        <w:rPr>
-          <w:b/>
-          <w:bCs/>
-        </w:rPr>
-        <w:t>Sequence</w:t>
-      </w:r>
-      <w:proofErr w:type="spellEnd"/>
-      <w:r>
-        <w:rPr>
-          <w:b/>
-          <w:bCs/>
-        </w:rPr>
-        <w:t xml:space="preserve"> </w:t>
-      </w:r>
-      <w:proofErr w:type="spellStart"/>
-      <w:r>
-        <w:rPr>
-          <w:b/>
-          <w:bCs/>
-        </w:rPr>
-        <w:t>Diagram</w:t>
-      </w:r>
-      <w:proofErr w:type="spellEnd"/>
+        <w:t>1.6. System Sequence Diagram</w:t>
+      </w:r>
     </w:p>
     <w:p>
       <w:r>

</xml_diff>

<commit_message>
US8 description update, US10 description partially done
</commit_message>
<xml_diff>
--- a/docs/SprintB/Extras/User Stories Description.docx
+++ b/docs/SprintB/Extras/User Stories Description.docx
@@ -47,7 +47,27 @@
           <w:szCs w:val="32"/>
           <w:lang w:val="en-US"/>
         </w:rPr>
-        <w:t>US3:</w:t>
+        <w:t>US</w:t>
+      </w:r>
+      <w:r>
+        <w:rPr>
+          <w:b/>
+          <w:bCs/>
+          <w:sz w:val="32"/>
+          <w:szCs w:val="32"/>
+          <w:lang w:val="en-US"/>
+        </w:rPr>
+        <w:t>0</w:t>
+      </w:r>
+      <w:r>
+        <w:rPr>
+          <w:b/>
+          <w:bCs/>
+          <w:sz w:val="32"/>
+          <w:szCs w:val="32"/>
+          <w:lang w:val="en-US"/>
+        </w:rPr>
+        <w:t>3:</w:t>
       </w:r>
     </w:p>
     <w:p>
@@ -335,8 +355,18 @@
           <w:bCs/>
           <w:lang w:val="en-US"/>
         </w:rPr>
-        <w:t>1.4. Found out Dependencies</w:t>
-      </w:r>
+        <w:t xml:space="preserve">1.4. Found out </w:t>
+      </w:r>
+      <w:proofErr w:type="gramStart"/>
+      <w:r>
+        <w:rPr>
+          <w:b/>
+          <w:bCs/>
+          <w:lang w:val="en-US"/>
+        </w:rPr>
+        <w:t>Dependencies</w:t>
+      </w:r>
+      <w:proofErr w:type="gramEnd"/>
     </w:p>
     <w:p>
       <w:pPr>
@@ -415,8 +445,16 @@
         <w:rPr>
           <w:lang w:val="en-US"/>
         </w:rPr>
-        <w:t>(name, citizen card number, phone number, email, TIF number, NHS number, sex, birth date);</w:t>
-      </w:r>
+        <w:t>(name, citizen card number, phone number, email, TIF number, NHS number, sex, birth date</w:t>
+      </w:r>
+      <w:proofErr w:type="gramStart"/>
+      <w:r>
+        <w:rPr>
+          <w:lang w:val="en-US"/>
+        </w:rPr>
+        <w:t>);</w:t>
+      </w:r>
+      <w:proofErr w:type="gramEnd"/>
     </w:p>
     <w:p>
       <w:pPr>
@@ -573,7 +611,27 @@
           <w:lang w:val="en-US"/>
         </w:rPr>
         <w:lastRenderedPageBreak/>
-        <w:t>US7:</w:t>
+        <w:t>US</w:t>
+      </w:r>
+      <w:r>
+        <w:rPr>
+          <w:b/>
+          <w:bCs/>
+          <w:sz w:val="32"/>
+          <w:szCs w:val="32"/>
+          <w:lang w:val="en-US"/>
+        </w:rPr>
+        <w:t>0</w:t>
+      </w:r>
+      <w:r>
+        <w:rPr>
+          <w:b/>
+          <w:bCs/>
+          <w:sz w:val="32"/>
+          <w:szCs w:val="32"/>
+          <w:lang w:val="en-US"/>
+        </w:rPr>
+        <w:t>7:</w:t>
       </w:r>
     </w:p>
     <w:p>
@@ -720,7 +778,21 @@
         <w:rPr>
           <w:lang w:val="en-US"/>
         </w:rPr>
-        <w:t xml:space="preserve"> All the roles that exist in the Many Labs company are characterized by the following attributes: Employee ID, Organization Role, Name, Address, Phone Number, E-Mail and Standard Occupational Classification (SOC) code.</w:t>
+        <w:t xml:space="preserve"> All the roles that exist in the Many Labs company are characterized by the following attributes: Employee ID, Organization Role, Name, Address, Phone Number, </w:t>
+      </w:r>
+      <w:proofErr w:type="gramStart"/>
+      <w:r>
+        <w:rPr>
+          <w:lang w:val="en-US"/>
+        </w:rPr>
+        <w:t>E-Mail</w:t>
+      </w:r>
+      <w:proofErr w:type="gramEnd"/>
+      <w:r>
+        <w:rPr>
+          <w:lang w:val="en-US"/>
+        </w:rPr>
+        <w:t xml:space="preserve"> and Standard Occupational Classification (SOC) code.</w:t>
       </w:r>
     </w:p>
     <w:p>
@@ -822,8 +894,18 @@
           <w:bCs/>
           <w:lang w:val="en-US"/>
         </w:rPr>
-        <w:t>1.4. Found out Dependencies</w:t>
-      </w:r>
+        <w:t xml:space="preserve">1.4. Found out </w:t>
+      </w:r>
+      <w:proofErr w:type="gramStart"/>
+      <w:r>
+        <w:rPr>
+          <w:b/>
+          <w:bCs/>
+          <w:lang w:val="en-US"/>
+        </w:rPr>
+        <w:t>Dependencies</w:t>
+      </w:r>
+      <w:proofErr w:type="gramEnd"/>
     </w:p>
     <w:p>
       <w:pPr>
@@ -1031,12 +1113,14 @@
         </w:rPr>
         <w:t>lassification (SOC) code</w:t>
       </w:r>
+      <w:proofErr w:type="gramStart"/>
       <w:r>
         <w:rPr>
           <w:lang w:val="en-US"/>
         </w:rPr>
         <w:t>);</w:t>
       </w:r>
+      <w:proofErr w:type="gramEnd"/>
     </w:p>
     <w:p>
       <w:pPr>
@@ -1213,7 +1297,27 @@
           <w:szCs w:val="36"/>
         </w:rPr>
         <w:lastRenderedPageBreak/>
-        <w:t>US8</w:t>
+        <w:t>US</w:t>
+      </w:r>
+      <w:r>
+        <w:rPr>
+          <w:rFonts w:cstheme="minorHAnsi"/>
+          <w:b/>
+          <w:bCs/>
+          <w:sz w:val="36"/>
+          <w:szCs w:val="36"/>
+        </w:rPr>
+        <w:t>0</w:t>
+      </w:r>
+      <w:r>
+        <w:rPr>
+          <w:rFonts w:cstheme="minorHAnsi"/>
+          <w:b/>
+          <w:bCs/>
+          <w:sz w:val="36"/>
+          <w:szCs w:val="36"/>
+        </w:rPr>
+        <w:t>8</w:t>
       </w:r>
     </w:p>
     <w:p>
@@ -1815,8 +1919,17 @@
           <w:rFonts w:cstheme="minorHAnsi"/>
           <w:lang w:val="en-US"/>
         </w:rPr>
-        <w:t>AC1: A clinical analysis laboratory must always perform clinical blood tests</w:t>
-      </w:r>
+        <w:t xml:space="preserve">AC1: A clinical analysis laboratory must always perform clinical blood </w:t>
+      </w:r>
+      <w:proofErr w:type="gramStart"/>
+      <w:r>
+        <w:rPr>
+          <w:rFonts w:cstheme="minorHAnsi"/>
+          <w:lang w:val="en-US"/>
+        </w:rPr>
+        <w:t>tests</w:t>
+      </w:r>
+      <w:proofErr w:type="gramEnd"/>
     </w:p>
     <w:p>
       <w:pPr>
@@ -1835,8 +1948,17 @@
           <w:rFonts w:cstheme="minorHAnsi"/>
           <w:lang w:val="en-US"/>
         </w:rPr>
-        <w:t>AC2: Laboratory ID has 5 alphanumeric characters</w:t>
-      </w:r>
+        <w:t xml:space="preserve">AC2: Laboratory ID has 5 alphanumeric </w:t>
+      </w:r>
+      <w:proofErr w:type="gramStart"/>
+      <w:r>
+        <w:rPr>
+          <w:rFonts w:cstheme="minorHAnsi"/>
+          <w:lang w:val="en-US"/>
+        </w:rPr>
+        <w:t>characters</w:t>
+      </w:r>
+      <w:proofErr w:type="gramEnd"/>
     </w:p>
     <w:p>
       <w:pPr>
@@ -1855,8 +1977,17 @@
           <w:rFonts w:cstheme="minorHAnsi"/>
           <w:lang w:val="en-US"/>
         </w:rPr>
-        <w:t>AC3: Name is a string with no more than 30 characters</w:t>
-      </w:r>
+        <w:t xml:space="preserve">AC3: Name is a string with no more than 30 </w:t>
+      </w:r>
+      <w:proofErr w:type="gramStart"/>
+      <w:r>
+        <w:rPr>
+          <w:rFonts w:cstheme="minorHAnsi"/>
+          <w:lang w:val="en-US"/>
+        </w:rPr>
+        <w:t>characters</w:t>
+      </w:r>
+      <w:proofErr w:type="gramEnd"/>
     </w:p>
     <w:p>
       <w:pPr>
@@ -1875,8 +2006,17 @@
           <w:rFonts w:cstheme="minorHAnsi"/>
           <w:lang w:val="en-US"/>
         </w:rPr>
-        <w:t>AC4: Address is a string with no more than 30 characters</w:t>
-      </w:r>
+        <w:t xml:space="preserve">AC4: Address is a string with no more than 30 </w:t>
+      </w:r>
+      <w:proofErr w:type="gramStart"/>
+      <w:r>
+        <w:rPr>
+          <w:rFonts w:cstheme="minorHAnsi"/>
+          <w:lang w:val="en-US"/>
+        </w:rPr>
+        <w:t>characters</w:t>
+      </w:r>
+      <w:proofErr w:type="gramEnd"/>
     </w:p>
     <w:p>
       <w:pPr>
@@ -1895,7 +2035,23 @@
           <w:rFonts w:cstheme="minorHAnsi"/>
           <w:lang w:val="en-US"/>
         </w:rPr>
-        <w:t>AC5: Phone number has 11 digit numbers</w:t>
+        <w:t xml:space="preserve">AC5: Phone number has </w:t>
+      </w:r>
+      <w:proofErr w:type="gramStart"/>
+      <w:r>
+        <w:rPr>
+          <w:rFonts w:cstheme="minorHAnsi"/>
+          <w:lang w:val="en-US"/>
+        </w:rPr>
+        <w:t>11 digit</w:t>
+      </w:r>
+      <w:proofErr w:type="gramEnd"/>
+      <w:r>
+        <w:rPr>
+          <w:rFonts w:cstheme="minorHAnsi"/>
+          <w:lang w:val="en-US"/>
+        </w:rPr>
+        <w:t xml:space="preserve"> numbers</w:t>
       </w:r>
     </w:p>
     <w:p>
@@ -1915,7 +2071,23 @@
           <w:rFonts w:cstheme="minorHAnsi"/>
           <w:lang w:val="en-US"/>
         </w:rPr>
-        <w:t>AC6: TIN number has 10 digit numbers</w:t>
+        <w:t xml:space="preserve">AC6: TIN number has </w:t>
+      </w:r>
+      <w:proofErr w:type="gramStart"/>
+      <w:r>
+        <w:rPr>
+          <w:rFonts w:cstheme="minorHAnsi"/>
+          <w:lang w:val="en-US"/>
+        </w:rPr>
+        <w:t>10 digit</w:t>
+      </w:r>
+      <w:proofErr w:type="gramEnd"/>
+      <w:r>
+        <w:rPr>
+          <w:rFonts w:cstheme="minorHAnsi"/>
+          <w:lang w:val="en-US"/>
+        </w:rPr>
+        <w:t xml:space="preserve"> numbers</w:t>
       </w:r>
     </w:p>
     <w:p>
@@ -1949,8 +2121,17 @@
           <w:rFonts w:cstheme="minorHAnsi"/>
           <w:lang w:val="en-US"/>
         </w:rPr>
-        <w:t>: A clinical analysis laboratory cannot be registered without all its attributes</w:t>
-      </w:r>
+        <w:t xml:space="preserve">: A clinical analysis laboratory cannot be registered without all its </w:t>
+      </w:r>
+      <w:proofErr w:type="gramStart"/>
+      <w:r>
+        <w:rPr>
+          <w:rFonts w:cstheme="minorHAnsi"/>
+          <w:lang w:val="en-US"/>
+        </w:rPr>
+        <w:t>attributes</w:t>
+      </w:r>
+      <w:proofErr w:type="gramEnd"/>
     </w:p>
     <w:p>
       <w:pPr>
@@ -1969,27 +2150,47 @@
           <w:rFonts w:cstheme="minorHAnsi"/>
           <w:lang w:val="en-US"/>
         </w:rPr>
-        <w:t>AC8: All types of test are performed by the lab</w:t>
-      </w:r>
-    </w:p>
-    <w:p>
-      <w:pPr>
-        <w:rPr>
-          <w:rFonts w:cstheme="minorHAnsi"/>
-          <w:b/>
-          <w:bCs/>
-          <w:lang w:val="en-US"/>
-        </w:rPr>
-      </w:pPr>
-      <w:r>
-        <w:rPr>
-          <w:rFonts w:cstheme="minorHAnsi"/>
-          <w:b/>
-          <w:bCs/>
-          <w:lang w:val="en-US"/>
-        </w:rPr>
-        <w:t>1.4. Found out Dependencies</w:t>
-      </w:r>
+        <w:t xml:space="preserve">AC8: All types of test are performed by the </w:t>
+      </w:r>
+      <w:proofErr w:type="gramStart"/>
+      <w:r>
+        <w:rPr>
+          <w:rFonts w:cstheme="minorHAnsi"/>
+          <w:lang w:val="en-US"/>
+        </w:rPr>
+        <w:t>lab</w:t>
+      </w:r>
+      <w:proofErr w:type="gramEnd"/>
+    </w:p>
+    <w:p>
+      <w:pPr>
+        <w:rPr>
+          <w:rFonts w:cstheme="minorHAnsi"/>
+          <w:b/>
+          <w:bCs/>
+          <w:lang w:val="en-US"/>
+        </w:rPr>
+      </w:pPr>
+      <w:r>
+        <w:rPr>
+          <w:rFonts w:cstheme="minorHAnsi"/>
+          <w:b/>
+          <w:bCs/>
+          <w:lang w:val="en-US"/>
+        </w:rPr>
+        <w:t xml:space="preserve">1.4. Found out </w:t>
+      </w:r>
+      <w:proofErr w:type="gramStart"/>
+      <w:r>
+        <w:rPr>
+          <w:rFonts w:cstheme="minorHAnsi"/>
+          <w:b/>
+          <w:bCs/>
+          <w:lang w:val="en-US"/>
+        </w:rPr>
+        <w:t>Dependencies</w:t>
+      </w:r>
+      <w:proofErr w:type="gramEnd"/>
     </w:p>
     <w:p>
       <w:pPr>
@@ -2013,12 +2214,21 @@
         </w:rPr>
         <w:t xml:space="preserve">09 Specify a new type of test and its collecting methods” since at least a test type must exist </w:t>
       </w:r>
-      <w:r>
-        <w:rPr>
-          <w:rFonts w:cstheme="minorHAnsi"/>
-          <w:lang w:val="en-US"/>
-        </w:rPr>
-        <w:t>in order to be performed in a clinical analysis laboratory.</w:t>
+      <w:proofErr w:type="gramStart"/>
+      <w:r>
+        <w:rPr>
+          <w:rFonts w:cstheme="minorHAnsi"/>
+          <w:lang w:val="en-US"/>
+        </w:rPr>
+        <w:t>in order to</w:t>
+      </w:r>
+      <w:proofErr w:type="gramEnd"/>
+      <w:r>
+        <w:rPr>
+          <w:rFonts w:cstheme="minorHAnsi"/>
+          <w:lang w:val="en-US"/>
+        </w:rPr>
+        <w:t xml:space="preserve"> be performed in a clinical analysis laboratory.</w:t>
       </w:r>
     </w:p>
     <w:p>
@@ -2517,6 +2727,11 @@
     </w:p>
     <w:p>
       <w:pPr>
+        <w:pStyle w:val="PargrafodaLista"/>
+        <w:numPr>
+          <w:ilvl w:val="0"/>
+          <w:numId w:val="14"/>
+        </w:numPr>
         <w:spacing w:line="240" w:lineRule="auto"/>
         <w:rPr>
           <w:lang w:val="en-US"/>
@@ -2532,6 +2747,18 @@
         <w:rPr>
           <w:lang w:val="en-US"/>
         </w:rPr>
+        <w:t>Typically, the client arrives at one of the clinical analysis laboratories with a lab order prescribed by a doctor.</w:t>
+      </w:r>
+      <w:r>
+        <w:rPr>
+          <w:lang w:val="en-US"/>
+        </w:rPr>
+        <w:t xml:space="preserve"> </w:t>
+      </w:r>
+      <w:r>
+        <w:rPr>
+          <w:lang w:val="en-US"/>
+        </w:rPr>
         <w:t>Once there, a receptionist asks the client’s citizen card number, the lab order (which contains the type of test and parameters to be measured), and registers in the application the test to be performed to that client</w:t>
       </w:r>
       <w:r>
@@ -2543,88 +2770,30 @@
     </w:p>
     <w:p>
       <w:pPr>
+        <w:pStyle w:val="PargrafodaLista"/>
         <w:spacing w:line="240" w:lineRule="auto"/>
         <w:rPr>
           <w:lang w:val="en-US"/>
         </w:rPr>
       </w:pPr>
-      <w:r>
-        <w:rPr>
-          <w:lang w:val="en-US"/>
-        </w:rPr>
-        <w:t>“</w:t>
-      </w:r>
-      <w:r>
-        <w:rPr>
-          <w:lang w:val="en-US"/>
-        </w:rPr>
-        <w:t>Many Labs performs two types of tests. Each test is characterized by an internal code, an NHS</w:t>
-      </w:r>
-      <w:r>
-        <w:rPr>
-          <w:lang w:val="en-US"/>
-        </w:rPr>
-        <w:t xml:space="preserve"> </w:t>
-      </w:r>
-      <w:r>
-        <w:rPr>
-          <w:lang w:val="en-US"/>
-        </w:rPr>
-        <w:t>code, a description that identifies the sample collection method, the date and time when the samples</w:t>
-      </w:r>
-      <w:r>
-        <w:rPr>
-          <w:lang w:val="en-US"/>
-        </w:rPr>
-        <w:t xml:space="preserve"> </w:t>
-      </w:r>
-      <w:r>
-        <w:rPr>
-          <w:lang w:val="en-US"/>
-        </w:rPr>
-        <w:t>were collected, the date and time of the chemical analysis, the date and time of the diagnosis made</w:t>
-      </w:r>
-      <w:r>
-        <w:rPr>
-          <w:lang w:val="en-US"/>
-        </w:rPr>
-        <w:t xml:space="preserve"> </w:t>
-      </w:r>
-      <w:r>
-        <w:rPr>
-          <w:lang w:val="en-US"/>
-        </w:rPr>
-        <w:t>by the specialist doctor, the date and time when the laboratory coordinator</w:t>
-      </w:r>
-      <w:r>
-        <w:rPr>
-          <w:lang w:val="en-US"/>
-        </w:rPr>
-        <w:t xml:space="preserve"> </w:t>
-      </w:r>
-      <w:r>
-        <w:rPr>
-          <w:lang w:val="en-US"/>
-        </w:rPr>
-        <w:t>validated the test, and the</w:t>
-      </w:r>
-      <w:r>
-        <w:rPr>
-          <w:lang w:val="en-US"/>
-        </w:rPr>
-        <w:t xml:space="preserve"> </w:t>
-      </w:r>
-      <w:r>
-        <w:rPr>
-          <w:lang w:val="en-US"/>
-        </w:rPr>
-        <w:t>test type (whether it is blood test or Covid test).</w:t>
-      </w:r>
-      <w:r>
-        <w:rPr>
-          <w:lang w:val="en-US"/>
-        </w:rPr>
-        <w:t>”</w:t>
+    </w:p>
+    <w:p>
+      <w:pPr>
+        <w:pStyle w:val="PargrafodaLista"/>
+        <w:numPr>
+          <w:ilvl w:val="0"/>
+          <w:numId w:val="14"/>
+        </w:numPr>
+        <w:spacing w:line="240" w:lineRule="auto"/>
+        <w:rPr>
+          <w:lang w:val="en-US"/>
+        </w:rPr>
+      </w:pPr>
+      <w:r>
+        <w:rPr>
+          <w:lang w:val="en-US"/>
+        </w:rPr>
+        <w:t>“Many Labs performs two types of tests. Each test is characterized by an internal code, an NHS code, a description that identifies the sample collection method, the date and time when the samples were collected, the date and time of the chemical analysis, the date and time of the diagnosis made by the specialist doctor, the date and time when the laboratory coordinator validated the test, and the test type (whether it is blood test or Covid test).”</w:t>
       </w:r>
     </w:p>
     <w:p>
@@ -2716,8 +2885,16 @@
         <w:rPr>
           <w:lang w:val="en-US"/>
         </w:rPr>
-        <w:t>The attributes for a new test type are:</w:t>
-      </w:r>
+        <w:t xml:space="preserve">The attributes for a new test type </w:t>
+      </w:r>
+      <w:proofErr w:type="gramStart"/>
+      <w:r>
+        <w:rPr>
+          <w:lang w:val="en-US"/>
+        </w:rPr>
+        <w:t>are:</w:t>
+      </w:r>
+      <w:proofErr w:type="gramEnd"/>
       <w:r>
         <w:rPr>
           <w:lang w:val="en-US"/>
@@ -3134,6 +3311,7 @@
           <w:rFonts w:cstheme="minorHAnsi"/>
           <w:lang w:val="en-US"/>
         </w:rPr>
+        <w:lastRenderedPageBreak/>
         <w:t>AC3:</w:t>
       </w:r>
       <w:r>
@@ -3230,7 +3408,6 @@
           <w:rFonts w:cstheme="minorHAnsi"/>
           <w:lang w:val="en-US"/>
         </w:rPr>
-        <w:lastRenderedPageBreak/>
         <w:t>AC</w:t>
       </w:r>
       <w:r>
@@ -3471,8 +3648,18 @@
           <w:bCs/>
           <w:lang w:val="en-US"/>
         </w:rPr>
-        <w:t>1.4. Found out Dependencies</w:t>
-      </w:r>
+        <w:t xml:space="preserve">1.4. Found out </w:t>
+      </w:r>
+      <w:proofErr w:type="gramStart"/>
+      <w:r>
+        <w:rPr>
+          <w:b/>
+          <w:bCs/>
+          <w:lang w:val="en-US"/>
+        </w:rPr>
+        <w:t>Dependencies</w:t>
+      </w:r>
+      <w:proofErr w:type="gramEnd"/>
     </w:p>
     <w:p>
       <w:pPr>
@@ -3573,8 +3760,17 @@
           <w:rFonts w:cstheme="minorHAnsi"/>
           <w:lang w:val="en-US"/>
         </w:rPr>
-        <w:t>Code, description, collecting method</w:t>
-      </w:r>
+        <w:t xml:space="preserve">Code, description, collecting </w:t>
+      </w:r>
+      <w:proofErr w:type="gramStart"/>
+      <w:r>
+        <w:rPr>
+          <w:rFonts w:cstheme="minorHAnsi"/>
+          <w:lang w:val="en-US"/>
+        </w:rPr>
+        <w:t>method</w:t>
+      </w:r>
+      <w:proofErr w:type="gramEnd"/>
     </w:p>
     <w:p>
       <w:pPr>
@@ -3822,17 +4018,6 @@
           <w:lang w:val="en-US"/>
         </w:rPr>
       </w:pPr>
-    </w:p>
-    <w:p>
-      <w:pPr>
-        <w:rPr>
-          <w:b/>
-          <w:bCs/>
-          <w:sz w:val="32"/>
-          <w:szCs w:val="32"/>
-          <w:lang w:val="en-US"/>
-        </w:rPr>
-      </w:pPr>
       <w:r>
         <w:rPr>
           <w:b/>
@@ -3879,6 +4064,12 @@
         </w:rPr>
         <w:t>As an administrator, I want to specify a new parameter and categorize it</w:t>
       </w:r>
+      <w:r>
+        <w:rPr>
+          <w:lang w:val="en-US"/>
+        </w:rPr>
+        <w:t>.</w:t>
+      </w:r>
     </w:p>
     <w:p>
       <w:pPr>
@@ -3914,6 +4105,11 @@
     </w:p>
     <w:p>
       <w:pPr>
+        <w:pStyle w:val="PargrafodaLista"/>
+        <w:numPr>
+          <w:ilvl w:val="0"/>
+          <w:numId w:val="15"/>
+        </w:numPr>
         <w:rPr>
           <w:u w:val="single"/>
           <w:lang w:val="en-US"/>
@@ -3921,22 +4117,425 @@
       </w:pPr>
       <w:r>
         <w:rPr>
+          <w:lang w:val="en-US"/>
+        </w:rPr>
+        <w:t>“</w:t>
+      </w:r>
+      <w:r>
+        <w:rPr>
+          <w:lang w:val="en-US"/>
+        </w:rPr>
+        <w:t>Typically, the client arrives at one of the clinical analysis laboratories with a lab order prescribed by a doctor. Once there, a receptionist asks the client’s citizen card number, the lab order (which contains the type of test and parameters to be measured), and registers in the application the test to be performed to that client.</w:t>
+      </w:r>
+      <w:r>
+        <w:rPr>
+          <w:lang w:val="en-US"/>
+        </w:rPr>
+        <w:t>”</w:t>
+      </w:r>
+    </w:p>
+    <w:p>
+      <w:pPr>
+        <w:pStyle w:val="PargrafodaLista"/>
+        <w:rPr>
           <w:u w:val="single"/>
           <w:lang w:val="en-US"/>
         </w:rPr>
+      </w:pPr>
+    </w:p>
+    <w:p>
+      <w:pPr>
+        <w:pStyle w:val="PargrafodaLista"/>
+        <w:numPr>
+          <w:ilvl w:val="0"/>
+          <w:numId w:val="15"/>
+        </w:numPr>
+        <w:rPr>
+          <w:u w:val="single"/>
+          <w:lang w:val="en-US"/>
+        </w:rPr>
+      </w:pPr>
+      <w:r>
+        <w:rPr>
+          <w:lang w:val="en-US"/>
+        </w:rPr>
+        <w:t>“</w:t>
+      </w:r>
+      <w:r>
+        <w:rPr>
+          <w:lang w:val="en-US"/>
+        </w:rPr>
+        <w:t>Blood tests are frequently characterized by measuring several parameters which for presentation/reporting purposes are organized by categories.</w:t>
+      </w:r>
+      <w:r>
+        <w:rPr>
+          <w:lang w:val="en-US"/>
+        </w:rPr>
+        <w:t xml:space="preserve"> </w:t>
+      </w:r>
+      <w:r>
+        <w:rPr>
+          <w:lang w:val="en-US"/>
+        </w:rPr>
+        <w:t>For example, parameters such as the number of Red Blood Cells (RBC), White Blood Cells (WBC) and Platelets (PLT) are usually presented under the blood count (Hemogram) category</w:t>
+      </w:r>
+      <w:r>
+        <w:rPr>
+          <w:lang w:val="en-US"/>
+        </w:rPr>
+        <w:t>.</w:t>
+      </w:r>
+      <w:r>
+        <w:rPr>
+          <w:lang w:val="en-US"/>
+        </w:rPr>
+        <w:t>”</w:t>
+      </w:r>
+    </w:p>
+    <w:p>
+      <w:pPr>
+        <w:pStyle w:val="PargrafodaLista"/>
+        <w:rPr>
+          <w:u w:val="single"/>
+          <w:lang w:val="en-US"/>
+        </w:rPr>
+      </w:pPr>
+    </w:p>
+    <w:p>
+      <w:pPr>
+        <w:pStyle w:val="PargrafodaLista"/>
+        <w:numPr>
+          <w:ilvl w:val="0"/>
+          <w:numId w:val="15"/>
+        </w:numPr>
+        <w:rPr>
+          <w:u w:val="single"/>
+          <w:lang w:val="en-US"/>
+        </w:rPr>
+      </w:pPr>
+      <w:r>
+        <w:rPr>
+          <w:lang w:val="en-US"/>
+        </w:rPr>
+        <w:t>“</w:t>
+      </w:r>
+      <w:r>
+        <w:rPr>
+          <w:lang w:val="en-US"/>
+        </w:rPr>
+        <w:t>Covid tests are characterized by measuring a single parameter stating whether it is a positive or a negative result.</w:t>
+      </w:r>
+      <w:r>
+        <w:rPr>
+          <w:lang w:val="en-US"/>
+        </w:rPr>
+        <w:t>”</w:t>
+      </w:r>
+    </w:p>
+    <w:p>
+      <w:pPr>
+        <w:pStyle w:val="PargrafodaLista"/>
+        <w:rPr>
+          <w:u w:val="single"/>
+          <w:lang w:val="en-US"/>
+        </w:rPr>
+      </w:pPr>
+    </w:p>
+    <w:p>
+      <w:pPr>
+        <w:pStyle w:val="PargrafodaLista"/>
+        <w:numPr>
+          <w:ilvl w:val="0"/>
+          <w:numId w:val="15"/>
+        </w:numPr>
+        <w:rPr>
+          <w:rFonts w:cstheme="minorHAnsi"/>
+          <w:u w:val="single"/>
+          <w:lang w:val="en-US"/>
+        </w:rPr>
+      </w:pPr>
+      <w:r>
+        <w:rPr>
+          <w:lang w:val="en-US"/>
+        </w:rPr>
+        <w:t>“</w:t>
+      </w:r>
+      <w:r>
+        <w:rPr>
+          <w:lang w:val="en-US"/>
+        </w:rPr>
+        <w:t xml:space="preserve">Despite being out of scope, the system should be developed having in mind the need to easily support other kinds of tests (e.g., urine). Regardless, such tests rely on </w:t>
+      </w:r>
+      <w:r>
+        <w:rPr>
+          <w:rFonts w:cstheme="minorHAnsi"/>
+          <w:lang w:val="en-US"/>
+        </w:rPr>
+        <w:t>measuring one or more parameters that can be grouped/organized by categories.</w:t>
+      </w:r>
+      <w:r>
+        <w:rPr>
+          <w:rFonts w:cstheme="minorHAnsi"/>
+          <w:lang w:val="en-US"/>
+        </w:rPr>
+        <w:t>”</w:t>
+      </w:r>
+    </w:p>
+    <w:p>
+      <w:pPr>
+        <w:rPr>
+          <w:rFonts w:cstheme="minorHAnsi"/>
+          <w:u w:val="single"/>
+          <w:lang w:val="en-US"/>
+        </w:rPr>
+      </w:pPr>
+      <w:r>
+        <w:rPr>
+          <w:rFonts w:cstheme="minorHAnsi"/>
+          <w:u w:val="single"/>
+          <w:lang w:val="en-US"/>
+        </w:rPr>
         <w:t>From the client clarifications:</w:t>
       </w:r>
     </w:p>
     <w:p>
       <w:pPr>
-        <w:rPr>
-          <w:b/>
-          <w:bCs/>
-          <w:lang w:val="en-US"/>
-        </w:rPr>
-      </w:pPr>
-      <w:r>
-        <w:rPr>
+        <w:pStyle w:val="PargrafodaLista"/>
+        <w:numPr>
+          <w:ilvl w:val="0"/>
+          <w:numId w:val="16"/>
+        </w:numPr>
+        <w:rPr>
+          <w:rFonts w:cstheme="minorHAnsi"/>
+          <w:b/>
+          <w:bCs/>
+          <w:lang w:val="en-US"/>
+        </w:rPr>
+      </w:pPr>
+      <w:r>
+        <w:rPr>
+          <w:rFonts w:cstheme="minorHAnsi"/>
+          <w:b/>
+          <w:bCs/>
+          <w:lang w:val="en-US"/>
+        </w:rPr>
+        <w:t xml:space="preserve">Question: </w:t>
+      </w:r>
+      <w:r>
+        <w:rPr>
+          <w:rFonts w:cstheme="minorHAnsi"/>
+          <w:color w:val="343A40"/>
+          <w:shd w:val="clear" w:color="auto" w:fill="FFFFFF"/>
+          <w:lang w:val="en-US"/>
+        </w:rPr>
+        <w:t xml:space="preserve">What is the data that characterize a parameter? Should we follow the same data as the parameter category, for example, would each parameter have its own code, </w:t>
+      </w:r>
+      <w:proofErr w:type="gramStart"/>
+      <w:r>
+        <w:rPr>
+          <w:rFonts w:cstheme="minorHAnsi"/>
+          <w:color w:val="343A40"/>
+          <w:shd w:val="clear" w:color="auto" w:fill="FFFFFF"/>
+          <w:lang w:val="en-US"/>
+        </w:rPr>
+        <w:t>description</w:t>
+      </w:r>
+      <w:proofErr w:type="gramEnd"/>
+      <w:r>
+        <w:rPr>
+          <w:rFonts w:cstheme="minorHAnsi"/>
+          <w:color w:val="343A40"/>
+          <w:shd w:val="clear" w:color="auto" w:fill="FFFFFF"/>
+          <w:lang w:val="en-US"/>
+        </w:rPr>
+        <w:t xml:space="preserve"> and NHS identifier?</w:t>
+      </w:r>
+    </w:p>
+    <w:p>
+      <w:pPr>
+        <w:pStyle w:val="PargrafodaLista"/>
+        <w:numPr>
+          <w:ilvl w:val="1"/>
+          <w:numId w:val="16"/>
+        </w:numPr>
+        <w:rPr>
+          <w:rFonts w:cstheme="minorHAnsi"/>
+          <w:b/>
+          <w:bCs/>
+          <w:lang w:val="en-US"/>
+        </w:rPr>
+      </w:pPr>
+      <w:r>
+        <w:rPr>
+          <w:rFonts w:cstheme="minorHAnsi"/>
+          <w:b/>
+          <w:bCs/>
+          <w:lang w:val="en-US"/>
+        </w:rPr>
+        <w:t xml:space="preserve">Answer: </w:t>
+      </w:r>
+      <w:r>
+        <w:rPr>
+          <w:rFonts w:cstheme="minorHAnsi"/>
+          <w:color w:val="343A40"/>
+          <w:shd w:val="clear" w:color="auto" w:fill="FFFFFF"/>
+          <w:lang w:val="en-US"/>
+        </w:rPr>
+        <w:t xml:space="preserve">Each parameter is associated with one category. Each parameter has a Code, a Short </w:t>
+      </w:r>
+      <w:proofErr w:type="gramStart"/>
+      <w:r>
+        <w:rPr>
+          <w:rFonts w:cstheme="minorHAnsi"/>
+          <w:color w:val="343A40"/>
+          <w:shd w:val="clear" w:color="auto" w:fill="FFFFFF"/>
+          <w:lang w:val="en-US"/>
+        </w:rPr>
+        <w:t>Name</w:t>
+      </w:r>
+      <w:proofErr w:type="gramEnd"/>
+      <w:r>
+        <w:rPr>
+          <w:rFonts w:cstheme="minorHAnsi"/>
+          <w:color w:val="343A40"/>
+          <w:shd w:val="clear" w:color="auto" w:fill="FFFFFF"/>
+          <w:lang w:val="en-US"/>
+        </w:rPr>
+        <w:t xml:space="preserve"> and a Description.</w:t>
+      </w:r>
+    </w:p>
+    <w:p>
+      <w:pPr>
+        <w:pStyle w:val="PargrafodaLista"/>
+        <w:numPr>
+          <w:ilvl w:val="0"/>
+          <w:numId w:val="16"/>
+        </w:numPr>
+        <w:rPr>
+          <w:rFonts w:cstheme="minorHAnsi"/>
+          <w:b/>
+          <w:bCs/>
+          <w:lang w:val="en-US"/>
+        </w:rPr>
+      </w:pPr>
+      <w:r>
+        <w:rPr>
+          <w:rFonts w:cstheme="minorHAnsi"/>
+          <w:b/>
+          <w:bCs/>
+          <w:lang w:val="en-US"/>
+        </w:rPr>
+        <w:t xml:space="preserve">Question: </w:t>
+      </w:r>
+      <w:r>
+        <w:rPr>
+          <w:rFonts w:cstheme="minorHAnsi"/>
+          <w:color w:val="343A40"/>
+          <w:shd w:val="clear" w:color="auto" w:fill="FFFFFF"/>
+          <w:lang w:val="en-US"/>
+        </w:rPr>
+        <w:t xml:space="preserve"> What </w:t>
+      </w:r>
+      <w:r>
+        <w:rPr>
+          <w:rFonts w:cstheme="minorHAnsi"/>
+          <w:color w:val="343A40"/>
+          <w:shd w:val="clear" w:color="auto" w:fill="FFFFFF"/>
+          <w:lang w:val="en-US"/>
+        </w:rPr>
+        <w:t xml:space="preserve">is </w:t>
+      </w:r>
+      <w:r>
+        <w:rPr>
+          <w:rFonts w:cstheme="minorHAnsi"/>
+          <w:color w:val="343A40"/>
+          <w:shd w:val="clear" w:color="auto" w:fill="FFFFFF"/>
+          <w:lang w:val="en-US"/>
+        </w:rPr>
+        <w:t>the information related to a Parameter Category?</w:t>
+      </w:r>
+    </w:p>
+    <w:p>
+      <w:pPr>
+        <w:pStyle w:val="PargrafodaLista"/>
+        <w:numPr>
+          <w:ilvl w:val="1"/>
+          <w:numId w:val="16"/>
+        </w:numPr>
+        <w:rPr>
+          <w:rFonts w:cstheme="minorHAnsi"/>
+          <w:b/>
+          <w:bCs/>
+          <w:lang w:val="en-US"/>
+        </w:rPr>
+      </w:pPr>
+      <w:r>
+        <w:rPr>
+          <w:rFonts w:cstheme="minorHAnsi"/>
+          <w:b/>
+          <w:bCs/>
+          <w:lang w:val="en-US"/>
+        </w:rPr>
+        <w:t xml:space="preserve">Answer: </w:t>
+      </w:r>
+      <w:r>
+        <w:rPr>
+          <w:rFonts w:cstheme="minorHAnsi"/>
+          <w:color w:val="343A40"/>
+          <w:shd w:val="clear" w:color="auto" w:fill="FFFFFF"/>
+          <w:lang w:val="en-US"/>
+        </w:rPr>
+        <w:t xml:space="preserve">Each category has a name and a unique code. </w:t>
+      </w:r>
+      <w:proofErr w:type="spellStart"/>
+      <w:r>
+        <w:rPr>
+          <w:rFonts w:cstheme="minorHAnsi"/>
+          <w:color w:val="343A40"/>
+          <w:shd w:val="clear" w:color="auto" w:fill="FFFFFF"/>
+        </w:rPr>
+        <w:t>There</w:t>
+      </w:r>
+      <w:proofErr w:type="spellEnd"/>
+      <w:r>
+        <w:rPr>
+          <w:rFonts w:cstheme="minorHAnsi"/>
+          <w:color w:val="343A40"/>
+          <w:shd w:val="clear" w:color="auto" w:fill="FFFFFF"/>
+        </w:rPr>
+        <w:t xml:space="preserve"> are no </w:t>
+      </w:r>
+      <w:proofErr w:type="spellStart"/>
+      <w:r>
+        <w:rPr>
+          <w:rFonts w:cstheme="minorHAnsi"/>
+          <w:color w:val="343A40"/>
+          <w:shd w:val="clear" w:color="auto" w:fill="FFFFFF"/>
+        </w:rPr>
+        <w:t>subcategories</w:t>
+      </w:r>
+      <w:proofErr w:type="spellEnd"/>
+      <w:r>
+        <w:rPr>
+          <w:rFonts w:cstheme="minorHAnsi"/>
+          <w:color w:val="343A40"/>
+          <w:shd w:val="clear" w:color="auto" w:fill="FFFFFF"/>
+        </w:rPr>
+        <w:t>.</w:t>
+      </w:r>
+    </w:p>
+    <w:p>
+      <w:pPr>
+        <w:rPr>
+          <w:rFonts w:cstheme="minorHAnsi"/>
+          <w:b/>
+          <w:bCs/>
+          <w:lang w:val="en-US"/>
+        </w:rPr>
+      </w:pPr>
+      <w:r>
+        <w:rPr>
+          <w:rFonts w:cstheme="minorHAnsi"/>
           <w:b/>
           <w:bCs/>
           <w:lang w:val="en-US"/>
@@ -3946,19 +4545,285 @@
     </w:p>
     <w:p>
       <w:pPr>
-        <w:rPr>
-          <w:b/>
-          <w:bCs/>
-          <w:lang w:val="en-US"/>
-        </w:rPr>
-      </w:pPr>
-      <w:r>
-        <w:rPr>
-          <w:b/>
-          <w:bCs/>
-          <w:lang w:val="en-US"/>
-        </w:rPr>
-        <w:t>1.4. Found out Dependencies</w:t>
+        <w:pStyle w:val="PargrafodaLista"/>
+        <w:numPr>
+          <w:ilvl w:val="0"/>
+          <w:numId w:val="18"/>
+        </w:numPr>
+        <w:rPr>
+          <w:rFonts w:cstheme="minorHAnsi"/>
+          <w:b/>
+          <w:bCs/>
+          <w:lang w:val="en-US"/>
+        </w:rPr>
+      </w:pPr>
+      <w:r>
+        <w:rPr>
+          <w:rFonts w:cstheme="minorHAnsi"/>
+          <w:b/>
+          <w:bCs/>
+          <w:lang w:val="en-US"/>
+        </w:rPr>
+        <w:t xml:space="preserve">AC1: </w:t>
+      </w:r>
+      <w:r>
+        <w:rPr>
+          <w:rFonts w:cstheme="minorHAnsi"/>
+          <w:color w:val="343A40"/>
+          <w:shd w:val="clear" w:color="auto" w:fill="FFFFFF"/>
+          <w:lang w:val="en-US"/>
+        </w:rPr>
+        <w:t xml:space="preserve">Code </w:t>
+      </w:r>
+      <w:r>
+        <w:rPr>
+          <w:rFonts w:cstheme="minorHAnsi"/>
+          <w:color w:val="343A40"/>
+          <w:shd w:val="clear" w:color="auto" w:fill="FFFFFF"/>
+          <w:lang w:val="en-US"/>
+        </w:rPr>
+        <w:t xml:space="preserve">is unique and </w:t>
+      </w:r>
+      <w:r>
+        <w:rPr>
+          <w:rFonts w:cstheme="minorHAnsi"/>
+          <w:color w:val="343A40"/>
+          <w:shd w:val="clear" w:color="auto" w:fill="FFFFFF"/>
+          <w:lang w:val="en-US"/>
+        </w:rPr>
+        <w:t>has</w:t>
+      </w:r>
+      <w:r>
+        <w:rPr>
+          <w:rFonts w:cstheme="minorHAnsi"/>
+          <w:color w:val="343A40"/>
+          <w:shd w:val="clear" w:color="auto" w:fill="FFFFFF"/>
+          <w:lang w:val="en-US"/>
+        </w:rPr>
+        <w:t xml:space="preserve"> five alphanumeric characters.</w:t>
+      </w:r>
+    </w:p>
+    <w:p>
+      <w:pPr>
+        <w:pStyle w:val="PargrafodaLista"/>
+        <w:numPr>
+          <w:ilvl w:val="0"/>
+          <w:numId w:val="18"/>
+        </w:numPr>
+        <w:rPr>
+          <w:rFonts w:cstheme="minorHAnsi"/>
+          <w:b/>
+          <w:bCs/>
+          <w:lang w:val="en-US"/>
+        </w:rPr>
+      </w:pPr>
+      <w:r>
+        <w:rPr>
+          <w:rFonts w:cstheme="minorHAnsi"/>
+          <w:b/>
+          <w:bCs/>
+          <w:lang w:val="en-US"/>
+        </w:rPr>
+        <w:t xml:space="preserve">AC2: </w:t>
+      </w:r>
+      <w:r>
+        <w:rPr>
+          <w:rFonts w:cstheme="minorHAnsi"/>
+          <w:color w:val="343A40"/>
+          <w:shd w:val="clear" w:color="auto" w:fill="FFFFFF"/>
+          <w:lang w:val="en-US"/>
+        </w:rPr>
+        <w:t xml:space="preserve">Short </w:t>
+      </w:r>
+      <w:r>
+        <w:rPr>
+          <w:rFonts w:cstheme="minorHAnsi"/>
+          <w:color w:val="343A40"/>
+          <w:shd w:val="clear" w:color="auto" w:fill="FFFFFF"/>
+          <w:lang w:val="en-US"/>
+        </w:rPr>
+        <w:t>n</w:t>
+      </w:r>
+      <w:r>
+        <w:rPr>
+          <w:rFonts w:cstheme="minorHAnsi"/>
+          <w:color w:val="343A40"/>
+          <w:shd w:val="clear" w:color="auto" w:fill="FFFFFF"/>
+          <w:lang w:val="en-US"/>
+        </w:rPr>
+        <w:t xml:space="preserve">ame is a </w:t>
+      </w:r>
+      <w:r>
+        <w:rPr>
+          <w:rFonts w:cstheme="minorHAnsi"/>
+          <w:color w:val="343A40"/>
+          <w:shd w:val="clear" w:color="auto" w:fill="FFFFFF"/>
+          <w:lang w:val="en-US"/>
+        </w:rPr>
+        <w:t>s</w:t>
+      </w:r>
+      <w:r>
+        <w:rPr>
+          <w:rFonts w:cstheme="minorHAnsi"/>
+          <w:color w:val="343A40"/>
+          <w:shd w:val="clear" w:color="auto" w:fill="FFFFFF"/>
+          <w:lang w:val="en-US"/>
+        </w:rPr>
+        <w:t>tring with no more than 8 characters.</w:t>
+      </w:r>
+    </w:p>
+    <w:p>
+      <w:pPr>
+        <w:pStyle w:val="PargrafodaLista"/>
+        <w:numPr>
+          <w:ilvl w:val="0"/>
+          <w:numId w:val="18"/>
+        </w:numPr>
+        <w:rPr>
+          <w:rFonts w:cstheme="minorHAnsi"/>
+          <w:b/>
+          <w:bCs/>
+          <w:lang w:val="en-US"/>
+        </w:rPr>
+      </w:pPr>
+      <w:r>
+        <w:rPr>
+          <w:rFonts w:cstheme="minorHAnsi"/>
+          <w:b/>
+          <w:bCs/>
+          <w:lang w:val="en-US"/>
+        </w:rPr>
+        <w:t xml:space="preserve">AC3: </w:t>
+      </w:r>
+      <w:r>
+        <w:rPr>
+          <w:rFonts w:cstheme="minorHAnsi"/>
+          <w:color w:val="343A40"/>
+          <w:shd w:val="clear" w:color="auto" w:fill="FFFFFF"/>
+          <w:lang w:val="en-US"/>
+        </w:rPr>
+        <w:t xml:space="preserve">Description is a </w:t>
+      </w:r>
+      <w:r>
+        <w:rPr>
+          <w:rFonts w:cstheme="minorHAnsi"/>
+          <w:color w:val="343A40"/>
+          <w:shd w:val="clear" w:color="auto" w:fill="FFFFFF"/>
+          <w:lang w:val="en-US"/>
+        </w:rPr>
+        <w:t>s</w:t>
+      </w:r>
+      <w:r>
+        <w:rPr>
+          <w:rFonts w:cstheme="minorHAnsi"/>
+          <w:color w:val="343A40"/>
+          <w:shd w:val="clear" w:color="auto" w:fill="FFFFFF"/>
+          <w:lang w:val="en-US"/>
+        </w:rPr>
+        <w:t>tring with no more than 20 characters.</w:t>
+      </w:r>
+    </w:p>
+    <w:p>
+      <w:pPr>
+        <w:rPr>
+          <w:rFonts w:cstheme="minorHAnsi"/>
+          <w:b/>
+          <w:bCs/>
+          <w:lang w:val="en-US"/>
+        </w:rPr>
+      </w:pPr>
+      <w:r>
+        <w:rPr>
+          <w:rFonts w:cstheme="minorHAnsi"/>
+          <w:b/>
+          <w:bCs/>
+          <w:lang w:val="en-US"/>
+        </w:rPr>
+        <w:t xml:space="preserve">1.4. Found out </w:t>
+      </w:r>
+      <w:proofErr w:type="gramStart"/>
+      <w:r>
+        <w:rPr>
+          <w:rFonts w:cstheme="minorHAnsi"/>
+          <w:b/>
+          <w:bCs/>
+          <w:lang w:val="en-US"/>
+        </w:rPr>
+        <w:t>Dependencies</w:t>
+      </w:r>
+      <w:proofErr w:type="gramEnd"/>
+    </w:p>
+    <w:p>
+      <w:pPr>
+        <w:ind w:left="708"/>
+        <w:rPr>
+          <w:b/>
+          <w:bCs/>
+          <w:lang w:val="en-US"/>
+        </w:rPr>
+      </w:pPr>
+      <w:r>
+        <w:rPr>
+          <w:rFonts w:cstheme="minorHAnsi"/>
+          <w:lang w:val="en-US"/>
+        </w:rPr>
+        <w:t>There is a dependency to “US</w:t>
+      </w:r>
+      <w:r>
+        <w:rPr>
+          <w:rFonts w:cstheme="minorHAnsi"/>
+          <w:lang w:val="en-US"/>
+        </w:rPr>
+        <w:t>11</w:t>
+      </w:r>
+      <w:r>
+        <w:rPr>
+          <w:rFonts w:cstheme="minorHAnsi"/>
+          <w:lang w:val="en-US"/>
+        </w:rPr>
+        <w:t xml:space="preserve"> </w:t>
+      </w:r>
+      <w:r>
+        <w:rPr>
+          <w:rFonts w:cstheme="minorHAnsi"/>
+          <w:lang w:val="en-US"/>
+        </w:rPr>
+        <w:t>S</w:t>
+      </w:r>
+      <w:r>
+        <w:rPr>
+          <w:rFonts w:cstheme="minorHAnsi"/>
+          <w:lang w:val="en-US"/>
+        </w:rPr>
+        <w:t>pecify a new parameter category</w:t>
+      </w:r>
+      <w:r>
+        <w:rPr>
+          <w:rFonts w:cstheme="minorHAnsi"/>
+          <w:lang w:val="en-US"/>
+        </w:rPr>
+        <w:t xml:space="preserve">” since </w:t>
+      </w:r>
+      <w:r>
+        <w:rPr>
+          <w:rFonts w:cstheme="minorHAnsi"/>
+          <w:lang w:val="en-US"/>
+        </w:rPr>
+        <w:t xml:space="preserve">at least </w:t>
+      </w:r>
+      <w:r>
+        <w:rPr>
+          <w:rFonts w:cstheme="minorHAnsi"/>
+          <w:lang w:val="en-US"/>
+        </w:rPr>
+        <w:t>a parameter category must exist to classify the parameter</w:t>
+      </w:r>
+      <w:r>
+        <w:rPr>
+          <w:rFonts w:cstheme="minorHAnsi"/>
+          <w:lang w:val="en-US"/>
+        </w:rPr>
+        <w:t xml:space="preserve"> being created.</w:t>
       </w:r>
     </w:p>
     <w:p>
@@ -3980,6 +4845,157 @@
     </w:p>
     <w:p>
       <w:pPr>
+        <w:ind w:left="360"/>
+        <w:rPr>
+          <w:rFonts w:cstheme="minorHAnsi"/>
+          <w:b/>
+          <w:bCs/>
+          <w:lang w:val="en-US"/>
+        </w:rPr>
+      </w:pPr>
+      <w:r>
+        <w:rPr>
+          <w:rFonts w:cstheme="minorHAnsi"/>
+          <w:b/>
+          <w:bCs/>
+          <w:lang w:val="en-US"/>
+        </w:rPr>
+        <w:t>Input Data</w:t>
+      </w:r>
+    </w:p>
+    <w:p>
+      <w:pPr>
+        <w:pStyle w:val="PargrafodaLista"/>
+        <w:numPr>
+          <w:ilvl w:val="1"/>
+          <w:numId w:val="10"/>
+        </w:numPr>
+        <w:rPr>
+          <w:rFonts w:cstheme="minorHAnsi"/>
+          <w:lang w:val="en-US"/>
+        </w:rPr>
+      </w:pPr>
+      <w:r>
+        <w:rPr>
+          <w:rFonts w:cstheme="minorHAnsi"/>
+          <w:b/>
+          <w:bCs/>
+          <w:lang w:val="en-US"/>
+        </w:rPr>
+        <w:lastRenderedPageBreak/>
+        <w:t>Typed Data:</w:t>
+      </w:r>
+      <w:r>
+        <w:rPr>
+          <w:rFonts w:cstheme="minorHAnsi"/>
+          <w:lang w:val="en-US"/>
+        </w:rPr>
+        <w:t xml:space="preserve"> </w:t>
+      </w:r>
+      <w:r>
+        <w:rPr>
+          <w:rFonts w:cstheme="minorHAnsi"/>
+          <w:lang w:val="en-US"/>
+        </w:rPr>
+        <w:t xml:space="preserve">Code, </w:t>
+      </w:r>
+      <w:r>
+        <w:rPr>
+          <w:rFonts w:cstheme="minorHAnsi"/>
+          <w:lang w:val="en-US"/>
+        </w:rPr>
+        <w:t>short name, description</w:t>
+      </w:r>
+    </w:p>
+    <w:p>
+      <w:pPr>
+        <w:pStyle w:val="PargrafodaLista"/>
+        <w:numPr>
+          <w:ilvl w:val="1"/>
+          <w:numId w:val="10"/>
+        </w:numPr>
+        <w:rPr>
+          <w:rFonts w:cstheme="minorHAnsi"/>
+          <w:lang w:val="en-US"/>
+        </w:rPr>
+      </w:pPr>
+      <w:r>
+        <w:rPr>
+          <w:rFonts w:cstheme="minorHAnsi"/>
+          <w:b/>
+          <w:bCs/>
+          <w:lang w:val="en-US"/>
+        </w:rPr>
+        <w:t xml:space="preserve">Selected Data: </w:t>
+      </w:r>
+      <w:r>
+        <w:rPr>
+          <w:rFonts w:cstheme="minorHAnsi"/>
+          <w:lang w:val="en-US"/>
+        </w:rPr>
+        <w:t>Parameter category</w:t>
+      </w:r>
+    </w:p>
+    <w:p>
+      <w:pPr>
+        <w:pStyle w:val="PargrafodaLista"/>
+        <w:rPr>
+          <w:rFonts w:cstheme="minorHAnsi"/>
+          <w:lang w:val="en-US"/>
+        </w:rPr>
+      </w:pPr>
+    </w:p>
+    <w:p>
+      <w:pPr>
+        <w:ind w:left="360"/>
+        <w:rPr>
+          <w:rFonts w:cstheme="minorHAnsi"/>
+          <w:b/>
+          <w:bCs/>
+          <w:lang w:val="en-US"/>
+        </w:rPr>
+      </w:pPr>
+      <w:r>
+        <w:rPr>
+          <w:rFonts w:cstheme="minorHAnsi"/>
+          <w:b/>
+          <w:bCs/>
+          <w:lang w:val="en-US"/>
+        </w:rPr>
+        <w:t>Output Data</w:t>
+      </w:r>
+    </w:p>
+    <w:p>
+      <w:pPr>
+        <w:pStyle w:val="PargrafodaLista"/>
+        <w:numPr>
+          <w:ilvl w:val="1"/>
+          <w:numId w:val="10"/>
+        </w:numPr>
+        <w:rPr>
+          <w:rFonts w:cstheme="minorHAnsi"/>
+          <w:lang w:val="en-US"/>
+        </w:rPr>
+      </w:pPr>
+      <w:r>
+        <w:rPr>
+          <w:rFonts w:cstheme="minorHAnsi"/>
+          <w:lang w:val="en-US"/>
+        </w:rPr>
+        <w:t>(In)Success of the operation</w:t>
+      </w:r>
+    </w:p>
+    <w:p>
+      <w:pPr>
+        <w:rPr>
+          <w:b/>
+          <w:bCs/>
+          <w:lang w:val="en-US"/>
+        </w:rPr>
+      </w:pPr>
+    </w:p>
+    <w:p>
+      <w:pPr>
         <w:rPr>
           <w:b/>
           <w:bCs/>
@@ -4010,13 +5026,7 @@
     </w:p>
     <w:p>
       <w:pPr>
-        <w:rPr>
-          <w:lang w:val="en-US"/>
-        </w:rPr>
-      </w:pPr>
-    </w:p>
-    <w:p>
-      <w:pPr>
+        <w:pStyle w:val="Subttulo"/>
         <w:rPr>
           <w:b/>
           <w:bCs/>
@@ -4029,198 +5039,180 @@
     <w:p>
       <w:pPr>
         <w:rPr>
-          <w:b/>
-          <w:bCs/>
+          <w:lang w:val="en-US"/>
+        </w:rPr>
+      </w:pPr>
+    </w:p>
+    <w:p>
+      <w:pPr>
+        <w:rPr>
+          <w:lang w:val="en-US"/>
+        </w:rPr>
+      </w:pPr>
+    </w:p>
+    <w:p>
+      <w:pPr>
+        <w:rPr>
+          <w:lang w:val="en-US"/>
+        </w:rPr>
+      </w:pPr>
+    </w:p>
+    <w:p>
+      <w:pPr>
+        <w:rPr>
+          <w:lang w:val="en-US"/>
+        </w:rPr>
+      </w:pPr>
+    </w:p>
+    <w:p>
+      <w:pPr>
+        <w:rPr>
+          <w:lang w:val="en-US"/>
+        </w:rPr>
+      </w:pPr>
+    </w:p>
+    <w:p>
+      <w:pPr>
+        <w:rPr>
+          <w:lang w:val="en-US"/>
+        </w:rPr>
+      </w:pPr>
+    </w:p>
+    <w:p>
+      <w:pPr>
+        <w:rPr>
+          <w:lang w:val="en-US"/>
+        </w:rPr>
+      </w:pPr>
+    </w:p>
+    <w:p>
+      <w:pPr>
+        <w:rPr>
+          <w:lang w:val="en-US"/>
+        </w:rPr>
+      </w:pPr>
+    </w:p>
+    <w:p>
+      <w:pPr>
+        <w:rPr>
+          <w:lang w:val="en-US"/>
+        </w:rPr>
+      </w:pPr>
+    </w:p>
+    <w:p>
+      <w:pPr>
+        <w:rPr>
+          <w:lang w:val="en-US"/>
+        </w:rPr>
+      </w:pPr>
+    </w:p>
+    <w:p>
+      <w:pPr>
+        <w:rPr>
+          <w:lang w:val="en-US"/>
+        </w:rPr>
+      </w:pPr>
+    </w:p>
+    <w:p>
+      <w:pPr>
+        <w:rPr>
+          <w:lang w:val="en-US"/>
+        </w:rPr>
+      </w:pPr>
+    </w:p>
+    <w:p>
+      <w:pPr>
+        <w:rPr>
+          <w:lang w:val="en-US"/>
+        </w:rPr>
+      </w:pPr>
+    </w:p>
+    <w:p>
+      <w:pPr>
+        <w:rPr>
+          <w:lang w:val="en-US"/>
+        </w:rPr>
+      </w:pPr>
+    </w:p>
+    <w:p>
+      <w:pPr>
+        <w:rPr>
+          <w:lang w:val="en-US"/>
+        </w:rPr>
+      </w:pPr>
+    </w:p>
+    <w:p>
+      <w:pPr>
+        <w:rPr>
+          <w:lang w:val="en-US"/>
+        </w:rPr>
+      </w:pPr>
+    </w:p>
+    <w:p>
+      <w:pPr>
+        <w:rPr>
+          <w:lang w:val="en-US"/>
+        </w:rPr>
+      </w:pPr>
+    </w:p>
+    <w:p>
+      <w:pPr>
+        <w:rPr>
+          <w:lang w:val="en-US"/>
+        </w:rPr>
+      </w:pPr>
+    </w:p>
+    <w:p>
+      <w:pPr>
+        <w:rPr>
+          <w:lang w:val="en-US"/>
+        </w:rPr>
+      </w:pPr>
+    </w:p>
+    <w:p>
+      <w:pPr>
+        <w:rPr>
+          <w:lang w:val="en-US"/>
+        </w:rPr>
+      </w:pPr>
+    </w:p>
+    <w:p>
+      <w:pPr>
+        <w:rPr>
+          <w:lang w:val="en-US"/>
+        </w:rPr>
+      </w:pPr>
+    </w:p>
+    <w:p>
+      <w:pPr>
+        <w:rPr>
+          <w:lang w:val="en-US"/>
+        </w:rPr>
+      </w:pPr>
+    </w:p>
+    <w:p>
+      <w:pPr>
+        <w:pStyle w:val="Subttulo"/>
+        <w:rPr>
+          <w:b/>
+          <w:bCs/>
+          <w:color w:val="auto"/>
           <w:sz w:val="32"/>
           <w:szCs w:val="32"/>
           <w:lang w:val="en-US"/>
         </w:rPr>
       </w:pPr>
-    </w:p>
-    <w:p>
-      <w:pPr>
-        <w:rPr>
-          <w:b/>
-          <w:bCs/>
+      <w:r>
+        <w:rPr>
+          <w:b/>
+          <w:bCs/>
+          <w:color w:val="auto"/>
           <w:sz w:val="32"/>
           <w:szCs w:val="32"/>
           <w:lang w:val="en-US"/>
         </w:rPr>
-      </w:pPr>
-    </w:p>
-    <w:p>
-      <w:pPr>
-        <w:pStyle w:val="Subttulo"/>
-        <w:rPr>
-          <w:b/>
-          <w:bCs/>
-          <w:sz w:val="32"/>
-          <w:szCs w:val="32"/>
-          <w:lang w:val="en-US"/>
-        </w:rPr>
-      </w:pPr>
-    </w:p>
-    <w:p>
-      <w:pPr>
-        <w:pStyle w:val="Subttulo"/>
-        <w:rPr>
-          <w:b/>
-          <w:bCs/>
-          <w:sz w:val="32"/>
-          <w:szCs w:val="32"/>
-          <w:lang w:val="en-US"/>
-        </w:rPr>
-      </w:pPr>
-    </w:p>
-    <w:p>
-      <w:pPr>
-        <w:pStyle w:val="Subttulo"/>
-        <w:rPr>
-          <w:b/>
-          <w:bCs/>
-          <w:sz w:val="32"/>
-          <w:szCs w:val="32"/>
-          <w:lang w:val="en-US"/>
-        </w:rPr>
-      </w:pPr>
-    </w:p>
-    <w:p>
-      <w:pPr>
-        <w:pStyle w:val="Subttulo"/>
-        <w:rPr>
-          <w:b/>
-          <w:bCs/>
-          <w:sz w:val="32"/>
-          <w:szCs w:val="32"/>
-          <w:lang w:val="en-US"/>
-        </w:rPr>
-      </w:pPr>
-    </w:p>
-    <w:p>
-      <w:pPr>
-        <w:pStyle w:val="Subttulo"/>
-        <w:rPr>
-          <w:b/>
-          <w:bCs/>
-          <w:sz w:val="32"/>
-          <w:szCs w:val="32"/>
-          <w:lang w:val="en-US"/>
-        </w:rPr>
-      </w:pPr>
-    </w:p>
-    <w:p>
-      <w:pPr>
-        <w:pStyle w:val="Subttulo"/>
-        <w:rPr>
-          <w:b/>
-          <w:bCs/>
-          <w:sz w:val="32"/>
-          <w:szCs w:val="32"/>
-          <w:lang w:val="en-US"/>
-        </w:rPr>
-      </w:pPr>
-    </w:p>
-    <w:p>
-      <w:pPr>
-        <w:pStyle w:val="Subttulo"/>
-        <w:rPr>
-          <w:b/>
-          <w:bCs/>
-          <w:sz w:val="32"/>
-          <w:szCs w:val="32"/>
-          <w:lang w:val="en-US"/>
-        </w:rPr>
-      </w:pPr>
-    </w:p>
-    <w:p>
-      <w:pPr>
-        <w:pStyle w:val="Subttulo"/>
-        <w:rPr>
-          <w:b/>
-          <w:bCs/>
-          <w:sz w:val="32"/>
-          <w:szCs w:val="32"/>
-          <w:lang w:val="en-US"/>
-        </w:rPr>
-      </w:pPr>
-    </w:p>
-    <w:p>
-      <w:pPr>
-        <w:pStyle w:val="Subttulo"/>
-        <w:rPr>
-          <w:b/>
-          <w:bCs/>
-          <w:sz w:val="32"/>
-          <w:szCs w:val="32"/>
-          <w:lang w:val="en-US"/>
-        </w:rPr>
-      </w:pPr>
-    </w:p>
-    <w:p>
-      <w:pPr>
-        <w:pStyle w:val="Subttulo"/>
-        <w:rPr>
-          <w:b/>
-          <w:bCs/>
-          <w:sz w:val="32"/>
-          <w:szCs w:val="32"/>
-          <w:lang w:val="en-US"/>
-        </w:rPr>
-      </w:pPr>
-    </w:p>
-    <w:p>
-      <w:pPr>
-        <w:pStyle w:val="Subttulo"/>
-        <w:rPr>
-          <w:b/>
-          <w:bCs/>
-          <w:sz w:val="32"/>
-          <w:szCs w:val="32"/>
-          <w:lang w:val="en-US"/>
-        </w:rPr>
-      </w:pPr>
-    </w:p>
-    <w:p>
-      <w:pPr>
-        <w:pStyle w:val="Subttulo"/>
-        <w:rPr>
-          <w:b/>
-          <w:bCs/>
-          <w:sz w:val="32"/>
-          <w:szCs w:val="32"/>
-          <w:lang w:val="en-US"/>
-        </w:rPr>
-      </w:pPr>
-      <w:r>
-        <w:rPr>
-          <w:b/>
-          <w:bCs/>
-          <w:sz w:val="32"/>
-          <w:szCs w:val="32"/>
-          <w:lang w:val="en-US"/>
-        </w:rPr>
         <w:lastRenderedPageBreak/>
-        <w:t>US1</w:t>
-      </w:r>
-      <w:r>
-        <w:rPr>
-          <w:b/>
-          <w:bCs/>
-          <w:sz w:val="32"/>
-          <w:szCs w:val="32"/>
-          <w:lang w:val="en-US"/>
-        </w:rPr>
-        <w:t>1</w:t>
-      </w:r>
-      <w:r>
-        <w:rPr>
-          <w:b/>
-          <w:bCs/>
-          <w:sz w:val="32"/>
-          <w:szCs w:val="32"/>
-          <w:lang w:val="en-US"/>
-        </w:rPr>
-        <w:t>:</w:t>
+        <w:t>US11:</w:t>
       </w:r>
     </w:p>
     <w:p>
@@ -4373,7 +5365,21 @@
         <w:rPr>
           <w:lang w:val="en-US"/>
         </w:rPr>
-        <w:t>• Answer: Simply consider a code, a description and an NHS identifier</w:t>
+        <w:t xml:space="preserve">• Answer: Simply consider a code, a </w:t>
+      </w:r>
+      <w:proofErr w:type="gramStart"/>
+      <w:r>
+        <w:rPr>
+          <w:lang w:val="en-US"/>
+        </w:rPr>
+        <w:t>description</w:t>
+      </w:r>
+      <w:proofErr w:type="gramEnd"/>
+      <w:r>
+        <w:rPr>
+          <w:lang w:val="en-US"/>
+        </w:rPr>
+        <w:t xml:space="preserve"> and an NHS identifier</w:t>
       </w:r>
     </w:p>
     <w:p>
@@ -4472,8 +5478,18 @@
           <w:bCs/>
           <w:lang w:val="en-US"/>
         </w:rPr>
-        <w:t>1.4. Found out Dependencies</w:t>
-      </w:r>
+        <w:t xml:space="preserve">1.4. Found out </w:t>
+      </w:r>
+      <w:proofErr w:type="gramStart"/>
+      <w:r>
+        <w:rPr>
+          <w:b/>
+          <w:bCs/>
+          <w:lang w:val="en-US"/>
+        </w:rPr>
+        <w:t>Dependencies</w:t>
+      </w:r>
+      <w:proofErr w:type="gramEnd"/>
     </w:p>
     <w:p>
       <w:pPr>
@@ -4645,6 +5661,119 @@
 <file path=word/numbering.xml><?xml version="1.0" encoding="utf-8"?>
 <w:numbering xmlns:wpc="http://schemas.microsoft.com/office/word/2010/wordprocessingCanvas" xmlns:cx="http://schemas.microsoft.com/office/drawing/2014/chartex" xmlns:cx1="http://schemas.microsoft.com/office/drawing/2015/9/8/chartex" xmlns:cx2="http://schemas.microsoft.com/office/drawing/2015/10/21/chartex" xmlns:cx3="http://schemas.microsoft.com/office/drawing/2016/5/9/chartex" xmlns:cx4="http://schemas.microsoft.com/office/drawing/2016/5/10/chartex" xmlns:cx5="http://schemas.microsoft.com/office/drawing/2016/5/11/chartex" xmlns:cx6="http://schemas.microsoft.com/office/drawing/2016/5/12/chartex" xmlns:cx7="http://schemas.microsoft.com/office/drawing/2016/5/13/chartex" xmlns:cx8="http://schemas.microsoft.com/office/drawing/2016/5/14/chartex" xmlns:mc="http://schemas.openxmlformats.org/markup-compatibility/2006" xmlns:aink="http://schemas.microsoft.com/office/drawing/2016/ink" xmlns:am3d="http://schemas.microsoft.com/office/drawing/2017/model3d" xmlns:o="urn:schemas-microsoft-com:office:office" xmlns:r="http://schemas.openxmlformats.org/officeDocument/2006/relationships" xmlns:m="http://schemas.openxmlformats.org/officeDocument/2006/math" xmlns:v="urn:schemas-microsoft-com:vml" xmlns:wp14="http://schemas.microsoft.com/office/word/2010/wordprocessingDrawing" xmlns:wp="http://schemas.openxmlformats.org/drawingml/2006/wordprocessingDrawing" xmlns:w10="urn:schemas-microsoft-com:office:word" xmlns:w="http://schemas.openxmlformats.org/wordprocessingml/2006/main" xmlns:w14="http://schemas.microsoft.com/office/word/2010/wordml" xmlns:w15="http://schemas.microsoft.com/office/word/2012/wordml" xmlns:w16cex="http://schemas.microsoft.com/office/word/2018/wordml/cex" xmlns:w16cid="http://schemas.microsoft.com/office/word/2016/wordml/cid" xmlns:w16="http://schemas.microsoft.com/office/word/2018/wordml" xmlns:w16sdtdh="http://schemas.microsoft.com/office/word/2020/wordml/sdtdatahash" xmlns:w16se="http://schemas.microsoft.com/office/word/2015/wordml/symex" xmlns:wpg="http://schemas.microsoft.com/office/word/2010/wordprocessingGroup" xmlns:wpi="http://schemas.microsoft.com/office/word/2010/wordprocessingInk" xmlns:wne="http://schemas.microsoft.com/office/word/2006/wordml" xmlns:wps="http://schemas.microsoft.com/office/word/2010/wordprocessingShape" mc:Ignorable="w14 w15 w16se w16cid w16 w16cex w16sdtdh wp14">
   <w:abstractNum w:abstractNumId="0" w15:restartNumberingAfterBreak="0">
+    <w:nsid w:val="04891A3D"/>
+    <w:multiLevelType w:val="hybridMultilevel"/>
+    <w:tmpl w:val="8B721512"/>
+    <w:lvl w:ilvl="0" w:tplc="08160001">
+      <w:start w:val="1"/>
+      <w:numFmt w:val="bullet"/>
+      <w:lvlText w:val=""/>
+      <w:lvlJc w:val="left"/>
+      <w:pPr>
+        <w:ind w:left="720" w:hanging="360"/>
+      </w:pPr>
+      <w:rPr>
+        <w:rFonts w:ascii="Symbol" w:hAnsi="Symbol" w:hint="default"/>
+      </w:rPr>
+    </w:lvl>
+    <w:lvl w:ilvl="1" w:tplc="08160003" w:tentative="1">
+      <w:start w:val="1"/>
+      <w:numFmt w:val="bullet"/>
+      <w:lvlText w:val="o"/>
+      <w:lvlJc w:val="left"/>
+      <w:pPr>
+        <w:ind w:left="1440" w:hanging="360"/>
+      </w:pPr>
+      <w:rPr>
+        <w:rFonts w:ascii="Courier New" w:hAnsi="Courier New" w:cs="Courier New" w:hint="default"/>
+      </w:rPr>
+    </w:lvl>
+    <w:lvl w:ilvl="2" w:tplc="08160005" w:tentative="1">
+      <w:start w:val="1"/>
+      <w:numFmt w:val="bullet"/>
+      <w:lvlText w:val=""/>
+      <w:lvlJc w:val="left"/>
+      <w:pPr>
+        <w:ind w:left="2160" w:hanging="360"/>
+      </w:pPr>
+      <w:rPr>
+        <w:rFonts w:ascii="Wingdings" w:hAnsi="Wingdings" w:hint="default"/>
+      </w:rPr>
+    </w:lvl>
+    <w:lvl w:ilvl="3" w:tplc="08160001" w:tentative="1">
+      <w:start w:val="1"/>
+      <w:numFmt w:val="bullet"/>
+      <w:lvlText w:val=""/>
+      <w:lvlJc w:val="left"/>
+      <w:pPr>
+        <w:ind w:left="2880" w:hanging="360"/>
+      </w:pPr>
+      <w:rPr>
+        <w:rFonts w:ascii="Symbol" w:hAnsi="Symbol" w:hint="default"/>
+      </w:rPr>
+    </w:lvl>
+    <w:lvl w:ilvl="4" w:tplc="08160003" w:tentative="1">
+      <w:start w:val="1"/>
+      <w:numFmt w:val="bullet"/>
+      <w:lvlText w:val="o"/>
+      <w:lvlJc w:val="left"/>
+      <w:pPr>
+        <w:ind w:left="3600" w:hanging="360"/>
+      </w:pPr>
+      <w:rPr>
+        <w:rFonts w:ascii="Courier New" w:hAnsi="Courier New" w:cs="Courier New" w:hint="default"/>
+      </w:rPr>
+    </w:lvl>
+    <w:lvl w:ilvl="5" w:tplc="08160005" w:tentative="1">
+      <w:start w:val="1"/>
+      <w:numFmt w:val="bullet"/>
+      <w:lvlText w:val=""/>
+      <w:lvlJc w:val="left"/>
+      <w:pPr>
+        <w:ind w:left="4320" w:hanging="360"/>
+      </w:pPr>
+      <w:rPr>
+        <w:rFonts w:ascii="Wingdings" w:hAnsi="Wingdings" w:hint="default"/>
+      </w:rPr>
+    </w:lvl>
+    <w:lvl w:ilvl="6" w:tplc="08160001" w:tentative="1">
+      <w:start w:val="1"/>
+      <w:numFmt w:val="bullet"/>
+      <w:lvlText w:val=""/>
+      <w:lvlJc w:val="left"/>
+      <w:pPr>
+        <w:ind w:left="5040" w:hanging="360"/>
+      </w:pPr>
+      <w:rPr>
+        <w:rFonts w:ascii="Symbol" w:hAnsi="Symbol" w:hint="default"/>
+      </w:rPr>
+    </w:lvl>
+    <w:lvl w:ilvl="7" w:tplc="08160003" w:tentative="1">
+      <w:start w:val="1"/>
+      <w:numFmt w:val="bullet"/>
+      <w:lvlText w:val="o"/>
+      <w:lvlJc w:val="left"/>
+      <w:pPr>
+        <w:ind w:left="5760" w:hanging="360"/>
+      </w:pPr>
+      <w:rPr>
+        <w:rFonts w:ascii="Courier New" w:hAnsi="Courier New" w:cs="Courier New" w:hint="default"/>
+      </w:rPr>
+    </w:lvl>
+    <w:lvl w:ilvl="8" w:tplc="08160005" w:tentative="1">
+      <w:start w:val="1"/>
+      <w:numFmt w:val="bullet"/>
+      <w:lvlText w:val=""/>
+      <w:lvlJc w:val="left"/>
+      <w:pPr>
+        <w:ind w:left="6480" w:hanging="360"/>
+      </w:pPr>
+      <w:rPr>
+        <w:rFonts w:ascii="Wingdings" w:hAnsi="Wingdings" w:hint="default"/>
+      </w:rPr>
+    </w:lvl>
+  </w:abstractNum>
+  <w:abstractNum w:abstractNumId="1" w15:restartNumberingAfterBreak="0">
     <w:nsid w:val="2CCE264E"/>
     <w:multiLevelType w:val="multilevel"/>
     <w:tmpl w:val="8B3CE598"/>
@@ -4757,7 +5886,120 @@
       </w:rPr>
     </w:lvl>
   </w:abstractNum>
-  <w:abstractNum w:abstractNumId="1" w15:restartNumberingAfterBreak="0">
+  <w:abstractNum w:abstractNumId="2" w15:restartNumberingAfterBreak="0">
+    <w:nsid w:val="30DE7EE1"/>
+    <w:multiLevelType w:val="hybridMultilevel"/>
+    <w:tmpl w:val="84066B52"/>
+    <w:lvl w:ilvl="0" w:tplc="08160001">
+      <w:start w:val="1"/>
+      <w:numFmt w:val="bullet"/>
+      <w:lvlText w:val=""/>
+      <w:lvlJc w:val="left"/>
+      <w:pPr>
+        <w:ind w:left="720" w:hanging="360"/>
+      </w:pPr>
+      <w:rPr>
+        <w:rFonts w:ascii="Symbol" w:hAnsi="Symbol" w:hint="default"/>
+      </w:rPr>
+    </w:lvl>
+    <w:lvl w:ilvl="1" w:tplc="08160003" w:tentative="1">
+      <w:start w:val="1"/>
+      <w:numFmt w:val="bullet"/>
+      <w:lvlText w:val="o"/>
+      <w:lvlJc w:val="left"/>
+      <w:pPr>
+        <w:ind w:left="1440" w:hanging="360"/>
+      </w:pPr>
+      <w:rPr>
+        <w:rFonts w:ascii="Courier New" w:hAnsi="Courier New" w:cs="Courier New" w:hint="default"/>
+      </w:rPr>
+    </w:lvl>
+    <w:lvl w:ilvl="2" w:tplc="08160005" w:tentative="1">
+      <w:start w:val="1"/>
+      <w:numFmt w:val="bullet"/>
+      <w:lvlText w:val=""/>
+      <w:lvlJc w:val="left"/>
+      <w:pPr>
+        <w:ind w:left="2160" w:hanging="360"/>
+      </w:pPr>
+      <w:rPr>
+        <w:rFonts w:ascii="Wingdings" w:hAnsi="Wingdings" w:hint="default"/>
+      </w:rPr>
+    </w:lvl>
+    <w:lvl w:ilvl="3" w:tplc="08160001" w:tentative="1">
+      <w:start w:val="1"/>
+      <w:numFmt w:val="bullet"/>
+      <w:lvlText w:val=""/>
+      <w:lvlJc w:val="left"/>
+      <w:pPr>
+        <w:ind w:left="2880" w:hanging="360"/>
+      </w:pPr>
+      <w:rPr>
+        <w:rFonts w:ascii="Symbol" w:hAnsi="Symbol" w:hint="default"/>
+      </w:rPr>
+    </w:lvl>
+    <w:lvl w:ilvl="4" w:tplc="08160003" w:tentative="1">
+      <w:start w:val="1"/>
+      <w:numFmt w:val="bullet"/>
+      <w:lvlText w:val="o"/>
+      <w:lvlJc w:val="left"/>
+      <w:pPr>
+        <w:ind w:left="3600" w:hanging="360"/>
+      </w:pPr>
+      <w:rPr>
+        <w:rFonts w:ascii="Courier New" w:hAnsi="Courier New" w:cs="Courier New" w:hint="default"/>
+      </w:rPr>
+    </w:lvl>
+    <w:lvl w:ilvl="5" w:tplc="08160005" w:tentative="1">
+      <w:start w:val="1"/>
+      <w:numFmt w:val="bullet"/>
+      <w:lvlText w:val=""/>
+      <w:lvlJc w:val="left"/>
+      <w:pPr>
+        <w:ind w:left="4320" w:hanging="360"/>
+      </w:pPr>
+      <w:rPr>
+        <w:rFonts w:ascii="Wingdings" w:hAnsi="Wingdings" w:hint="default"/>
+      </w:rPr>
+    </w:lvl>
+    <w:lvl w:ilvl="6" w:tplc="08160001" w:tentative="1">
+      <w:start w:val="1"/>
+      <w:numFmt w:val="bullet"/>
+      <w:lvlText w:val=""/>
+      <w:lvlJc w:val="left"/>
+      <w:pPr>
+        <w:ind w:left="5040" w:hanging="360"/>
+      </w:pPr>
+      <w:rPr>
+        <w:rFonts w:ascii="Symbol" w:hAnsi="Symbol" w:hint="default"/>
+      </w:rPr>
+    </w:lvl>
+    <w:lvl w:ilvl="7" w:tplc="08160003" w:tentative="1">
+      <w:start w:val="1"/>
+      <w:numFmt w:val="bullet"/>
+      <w:lvlText w:val="o"/>
+      <w:lvlJc w:val="left"/>
+      <w:pPr>
+        <w:ind w:left="5760" w:hanging="360"/>
+      </w:pPr>
+      <w:rPr>
+        <w:rFonts w:ascii="Courier New" w:hAnsi="Courier New" w:cs="Courier New" w:hint="default"/>
+      </w:rPr>
+    </w:lvl>
+    <w:lvl w:ilvl="8" w:tplc="08160005" w:tentative="1">
+      <w:start w:val="1"/>
+      <w:numFmt w:val="bullet"/>
+      <w:lvlText w:val=""/>
+      <w:lvlJc w:val="left"/>
+      <w:pPr>
+        <w:ind w:left="6480" w:hanging="360"/>
+      </w:pPr>
+      <w:rPr>
+        <w:rFonts w:ascii="Wingdings" w:hAnsi="Wingdings" w:hint="default"/>
+      </w:rPr>
+    </w:lvl>
+  </w:abstractNum>
+  <w:abstractNum w:abstractNumId="3" w15:restartNumberingAfterBreak="0">
     <w:nsid w:val="397913B2"/>
     <w:multiLevelType w:val="hybridMultilevel"/>
     <w:tmpl w:val="71F423B8"/>
@@ -4870,7 +6112,7 @@
       </w:rPr>
     </w:lvl>
   </w:abstractNum>
-  <w:abstractNum w:abstractNumId="2" w15:restartNumberingAfterBreak="0">
+  <w:abstractNum w:abstractNumId="4" w15:restartNumberingAfterBreak="0">
     <w:nsid w:val="3A55198B"/>
     <w:multiLevelType w:val="hybridMultilevel"/>
     <w:tmpl w:val="5AC476C4"/>
@@ -4983,7 +6225,7 @@
       </w:rPr>
     </w:lvl>
   </w:abstractNum>
-  <w:abstractNum w:abstractNumId="3" w15:restartNumberingAfterBreak="0">
+  <w:abstractNum w:abstractNumId="5" w15:restartNumberingAfterBreak="0">
     <w:nsid w:val="3ED1166B"/>
     <w:multiLevelType w:val="hybridMultilevel"/>
     <w:tmpl w:val="88F47026"/>
@@ -5096,7 +6338,7 @@
       </w:rPr>
     </w:lvl>
   </w:abstractNum>
-  <w:abstractNum w:abstractNumId="4" w15:restartNumberingAfterBreak="0">
+  <w:abstractNum w:abstractNumId="6" w15:restartNumberingAfterBreak="0">
     <w:nsid w:val="430A0BCB"/>
     <w:multiLevelType w:val="multilevel"/>
     <w:tmpl w:val="426EC51C"/>
@@ -5209,7 +6451,7 @@
       </w:rPr>
     </w:lvl>
   </w:abstractNum>
-  <w:abstractNum w:abstractNumId="5" w15:restartNumberingAfterBreak="0">
+  <w:abstractNum w:abstractNumId="7" w15:restartNumberingAfterBreak="0">
     <w:nsid w:val="4BF529EA"/>
     <w:multiLevelType w:val="hybridMultilevel"/>
     <w:tmpl w:val="1E180474"/>
@@ -5322,7 +6564,233 @@
       </w:rPr>
     </w:lvl>
   </w:abstractNum>
-  <w:abstractNum w:abstractNumId="6" w15:restartNumberingAfterBreak="0">
+  <w:abstractNum w:abstractNumId="8" w15:restartNumberingAfterBreak="0">
+    <w:nsid w:val="4D044E61"/>
+    <w:multiLevelType w:val="hybridMultilevel"/>
+    <w:tmpl w:val="372A9090"/>
+    <w:lvl w:ilvl="0" w:tplc="08160001">
+      <w:start w:val="1"/>
+      <w:numFmt w:val="bullet"/>
+      <w:lvlText w:val=""/>
+      <w:lvlJc w:val="left"/>
+      <w:pPr>
+        <w:ind w:left="720" w:hanging="360"/>
+      </w:pPr>
+      <w:rPr>
+        <w:rFonts w:ascii="Symbol" w:hAnsi="Symbol" w:hint="default"/>
+      </w:rPr>
+    </w:lvl>
+    <w:lvl w:ilvl="1" w:tplc="08160003" w:tentative="1">
+      <w:start w:val="1"/>
+      <w:numFmt w:val="bullet"/>
+      <w:lvlText w:val="o"/>
+      <w:lvlJc w:val="left"/>
+      <w:pPr>
+        <w:ind w:left="1440" w:hanging="360"/>
+      </w:pPr>
+      <w:rPr>
+        <w:rFonts w:ascii="Courier New" w:hAnsi="Courier New" w:cs="Courier New" w:hint="default"/>
+      </w:rPr>
+    </w:lvl>
+    <w:lvl w:ilvl="2" w:tplc="08160005" w:tentative="1">
+      <w:start w:val="1"/>
+      <w:numFmt w:val="bullet"/>
+      <w:lvlText w:val=""/>
+      <w:lvlJc w:val="left"/>
+      <w:pPr>
+        <w:ind w:left="2160" w:hanging="360"/>
+      </w:pPr>
+      <w:rPr>
+        <w:rFonts w:ascii="Wingdings" w:hAnsi="Wingdings" w:hint="default"/>
+      </w:rPr>
+    </w:lvl>
+    <w:lvl w:ilvl="3" w:tplc="08160001" w:tentative="1">
+      <w:start w:val="1"/>
+      <w:numFmt w:val="bullet"/>
+      <w:lvlText w:val=""/>
+      <w:lvlJc w:val="left"/>
+      <w:pPr>
+        <w:ind w:left="2880" w:hanging="360"/>
+      </w:pPr>
+      <w:rPr>
+        <w:rFonts w:ascii="Symbol" w:hAnsi="Symbol" w:hint="default"/>
+      </w:rPr>
+    </w:lvl>
+    <w:lvl w:ilvl="4" w:tplc="08160003" w:tentative="1">
+      <w:start w:val="1"/>
+      <w:numFmt w:val="bullet"/>
+      <w:lvlText w:val="o"/>
+      <w:lvlJc w:val="left"/>
+      <w:pPr>
+        <w:ind w:left="3600" w:hanging="360"/>
+      </w:pPr>
+      <w:rPr>
+        <w:rFonts w:ascii="Courier New" w:hAnsi="Courier New" w:cs="Courier New" w:hint="default"/>
+      </w:rPr>
+    </w:lvl>
+    <w:lvl w:ilvl="5" w:tplc="08160005" w:tentative="1">
+      <w:start w:val="1"/>
+      <w:numFmt w:val="bullet"/>
+      <w:lvlText w:val=""/>
+      <w:lvlJc w:val="left"/>
+      <w:pPr>
+        <w:ind w:left="4320" w:hanging="360"/>
+      </w:pPr>
+      <w:rPr>
+        <w:rFonts w:ascii="Wingdings" w:hAnsi="Wingdings" w:hint="default"/>
+      </w:rPr>
+    </w:lvl>
+    <w:lvl w:ilvl="6" w:tplc="08160001" w:tentative="1">
+      <w:start w:val="1"/>
+      <w:numFmt w:val="bullet"/>
+      <w:lvlText w:val=""/>
+      <w:lvlJc w:val="left"/>
+      <w:pPr>
+        <w:ind w:left="5040" w:hanging="360"/>
+      </w:pPr>
+      <w:rPr>
+        <w:rFonts w:ascii="Symbol" w:hAnsi="Symbol" w:hint="default"/>
+      </w:rPr>
+    </w:lvl>
+    <w:lvl w:ilvl="7" w:tplc="08160003" w:tentative="1">
+      <w:start w:val="1"/>
+      <w:numFmt w:val="bullet"/>
+      <w:lvlText w:val="o"/>
+      <w:lvlJc w:val="left"/>
+      <w:pPr>
+        <w:ind w:left="5760" w:hanging="360"/>
+      </w:pPr>
+      <w:rPr>
+        <w:rFonts w:ascii="Courier New" w:hAnsi="Courier New" w:cs="Courier New" w:hint="default"/>
+      </w:rPr>
+    </w:lvl>
+    <w:lvl w:ilvl="8" w:tplc="08160005" w:tentative="1">
+      <w:start w:val="1"/>
+      <w:numFmt w:val="bullet"/>
+      <w:lvlText w:val=""/>
+      <w:lvlJc w:val="left"/>
+      <w:pPr>
+        <w:ind w:left="6480" w:hanging="360"/>
+      </w:pPr>
+      <w:rPr>
+        <w:rFonts w:ascii="Wingdings" w:hAnsi="Wingdings" w:hint="default"/>
+      </w:rPr>
+    </w:lvl>
+  </w:abstractNum>
+  <w:abstractNum w:abstractNumId="9" w15:restartNumberingAfterBreak="0">
+    <w:nsid w:val="55252B82"/>
+    <w:multiLevelType w:val="hybridMultilevel"/>
+    <w:tmpl w:val="A598567C"/>
+    <w:lvl w:ilvl="0" w:tplc="08160003">
+      <w:start w:val="1"/>
+      <w:numFmt w:val="bullet"/>
+      <w:lvlText w:val="o"/>
+      <w:lvlJc w:val="left"/>
+      <w:pPr>
+        <w:ind w:left="360" w:hanging="360"/>
+      </w:pPr>
+      <w:rPr>
+        <w:rFonts w:ascii="Courier New" w:hAnsi="Courier New" w:cs="Courier New" w:hint="default"/>
+      </w:rPr>
+    </w:lvl>
+    <w:lvl w:ilvl="1" w:tplc="08160003" w:tentative="1">
+      <w:start w:val="1"/>
+      <w:numFmt w:val="bullet"/>
+      <w:lvlText w:val="o"/>
+      <w:lvlJc w:val="left"/>
+      <w:pPr>
+        <w:ind w:left="1080" w:hanging="360"/>
+      </w:pPr>
+      <w:rPr>
+        <w:rFonts w:ascii="Courier New" w:hAnsi="Courier New" w:cs="Courier New" w:hint="default"/>
+      </w:rPr>
+    </w:lvl>
+    <w:lvl w:ilvl="2" w:tplc="08160005" w:tentative="1">
+      <w:start w:val="1"/>
+      <w:numFmt w:val="bullet"/>
+      <w:lvlText w:val=""/>
+      <w:lvlJc w:val="left"/>
+      <w:pPr>
+        <w:ind w:left="1800" w:hanging="360"/>
+      </w:pPr>
+      <w:rPr>
+        <w:rFonts w:ascii="Wingdings" w:hAnsi="Wingdings" w:hint="default"/>
+      </w:rPr>
+    </w:lvl>
+    <w:lvl w:ilvl="3" w:tplc="08160001" w:tentative="1">
+      <w:start w:val="1"/>
+      <w:numFmt w:val="bullet"/>
+      <w:lvlText w:val=""/>
+      <w:lvlJc w:val="left"/>
+      <w:pPr>
+        <w:ind w:left="2520" w:hanging="360"/>
+      </w:pPr>
+      <w:rPr>
+        <w:rFonts w:ascii="Symbol" w:hAnsi="Symbol" w:hint="default"/>
+      </w:rPr>
+    </w:lvl>
+    <w:lvl w:ilvl="4" w:tplc="08160003" w:tentative="1">
+      <w:start w:val="1"/>
+      <w:numFmt w:val="bullet"/>
+      <w:lvlText w:val="o"/>
+      <w:lvlJc w:val="left"/>
+      <w:pPr>
+        <w:ind w:left="3240" w:hanging="360"/>
+      </w:pPr>
+      <w:rPr>
+        <w:rFonts w:ascii="Courier New" w:hAnsi="Courier New" w:cs="Courier New" w:hint="default"/>
+      </w:rPr>
+    </w:lvl>
+    <w:lvl w:ilvl="5" w:tplc="08160005" w:tentative="1">
+      <w:start w:val="1"/>
+      <w:numFmt w:val="bullet"/>
+      <w:lvlText w:val=""/>
+      <w:lvlJc w:val="left"/>
+      <w:pPr>
+        <w:ind w:left="3960" w:hanging="360"/>
+      </w:pPr>
+      <w:rPr>
+        <w:rFonts w:ascii="Wingdings" w:hAnsi="Wingdings" w:hint="default"/>
+      </w:rPr>
+    </w:lvl>
+    <w:lvl w:ilvl="6" w:tplc="08160001" w:tentative="1">
+      <w:start w:val="1"/>
+      <w:numFmt w:val="bullet"/>
+      <w:lvlText w:val=""/>
+      <w:lvlJc w:val="left"/>
+      <w:pPr>
+        <w:ind w:left="4680" w:hanging="360"/>
+      </w:pPr>
+      <w:rPr>
+        <w:rFonts w:ascii="Symbol" w:hAnsi="Symbol" w:hint="default"/>
+      </w:rPr>
+    </w:lvl>
+    <w:lvl w:ilvl="7" w:tplc="08160003" w:tentative="1">
+      <w:start w:val="1"/>
+      <w:numFmt w:val="bullet"/>
+      <w:lvlText w:val="o"/>
+      <w:lvlJc w:val="left"/>
+      <w:pPr>
+        <w:ind w:left="5400" w:hanging="360"/>
+      </w:pPr>
+      <w:rPr>
+        <w:rFonts w:ascii="Courier New" w:hAnsi="Courier New" w:cs="Courier New" w:hint="default"/>
+      </w:rPr>
+    </w:lvl>
+    <w:lvl w:ilvl="8" w:tplc="08160005" w:tentative="1">
+      <w:start w:val="1"/>
+      <w:numFmt w:val="bullet"/>
+      <w:lvlText w:val=""/>
+      <w:lvlJc w:val="left"/>
+      <w:pPr>
+        <w:ind w:left="6120" w:hanging="360"/>
+      </w:pPr>
+      <w:rPr>
+        <w:rFonts w:ascii="Wingdings" w:hAnsi="Wingdings" w:hint="default"/>
+      </w:rPr>
+    </w:lvl>
+  </w:abstractNum>
+  <w:abstractNum w:abstractNumId="10" w15:restartNumberingAfterBreak="0">
     <w:nsid w:val="580A367B"/>
     <w:multiLevelType w:val="multilevel"/>
     <w:tmpl w:val="B97A3660"/>
@@ -5435,7 +6903,7 @@
       </w:rPr>
     </w:lvl>
   </w:abstractNum>
-  <w:abstractNum w:abstractNumId="7" w15:restartNumberingAfterBreak="0">
+  <w:abstractNum w:abstractNumId="11" w15:restartNumberingAfterBreak="0">
     <w:nsid w:val="5D000F24"/>
     <w:multiLevelType w:val="multilevel"/>
     <w:tmpl w:val="3542B1DE"/>
@@ -5548,7 +7016,7 @@
       </w:rPr>
     </w:lvl>
   </w:abstractNum>
-  <w:abstractNum w:abstractNumId="8" w15:restartNumberingAfterBreak="0">
+  <w:abstractNum w:abstractNumId="12" w15:restartNumberingAfterBreak="0">
     <w:nsid w:val="636D291E"/>
     <w:multiLevelType w:val="multilevel"/>
     <w:tmpl w:val="EFAADF26"/>
@@ -5661,7 +7129,7 @@
       </w:rPr>
     </w:lvl>
   </w:abstractNum>
-  <w:abstractNum w:abstractNumId="9" w15:restartNumberingAfterBreak="0">
+  <w:abstractNum w:abstractNumId="13" w15:restartNumberingAfterBreak="0">
     <w:nsid w:val="74756D12"/>
     <w:multiLevelType w:val="hybridMultilevel"/>
     <w:tmpl w:val="4B78B8B0"/>
@@ -5774,7 +7242,7 @@
       </w:rPr>
     </w:lvl>
   </w:abstractNum>
-  <w:abstractNum w:abstractNumId="10" w15:restartNumberingAfterBreak="0">
+  <w:abstractNum w:abstractNumId="14" w15:restartNumberingAfterBreak="0">
     <w:nsid w:val="74791114"/>
     <w:multiLevelType w:val="hybridMultilevel"/>
     <w:tmpl w:val="D500E830"/>
@@ -5887,7 +7355,7 @@
       </w:rPr>
     </w:lvl>
   </w:abstractNum>
-  <w:abstractNum w:abstractNumId="11" w15:restartNumberingAfterBreak="0">
+  <w:abstractNum w:abstractNumId="15" w15:restartNumberingAfterBreak="0">
     <w:nsid w:val="75551E74"/>
     <w:multiLevelType w:val="hybridMultilevel"/>
     <w:tmpl w:val="F75E66E0"/>
@@ -6000,7 +7468,7 @@
       </w:rPr>
     </w:lvl>
   </w:abstractNum>
-  <w:abstractNum w:abstractNumId="12" w15:restartNumberingAfterBreak="0">
+  <w:abstractNum w:abstractNumId="16" w15:restartNumberingAfterBreak="0">
     <w:nsid w:val="75FF0EE2"/>
     <w:multiLevelType w:val="hybridMultilevel"/>
     <w:tmpl w:val="B6C4EDF2"/>
@@ -6113,44 +7581,172 @@
       </w:rPr>
     </w:lvl>
   </w:abstractNum>
+  <w:abstractNum w:abstractNumId="17" w15:restartNumberingAfterBreak="0">
+    <w:nsid w:val="7CC85881"/>
+    <w:multiLevelType w:val="hybridMultilevel"/>
+    <w:tmpl w:val="67F813A6"/>
+    <w:lvl w:ilvl="0" w:tplc="08160001">
+      <w:start w:val="1"/>
+      <w:numFmt w:val="bullet"/>
+      <w:lvlText w:val=""/>
+      <w:lvlJc w:val="left"/>
+      <w:pPr>
+        <w:ind w:left="720" w:hanging="360"/>
+      </w:pPr>
+      <w:rPr>
+        <w:rFonts w:ascii="Symbol" w:hAnsi="Symbol" w:hint="default"/>
+      </w:rPr>
+    </w:lvl>
+    <w:lvl w:ilvl="1" w:tplc="08160003">
+      <w:start w:val="1"/>
+      <w:numFmt w:val="bullet"/>
+      <w:lvlText w:val="o"/>
+      <w:lvlJc w:val="left"/>
+      <w:pPr>
+        <w:ind w:left="1440" w:hanging="360"/>
+      </w:pPr>
+      <w:rPr>
+        <w:rFonts w:ascii="Courier New" w:hAnsi="Courier New" w:cs="Courier New" w:hint="default"/>
+      </w:rPr>
+    </w:lvl>
+    <w:lvl w:ilvl="2" w:tplc="08160005" w:tentative="1">
+      <w:start w:val="1"/>
+      <w:numFmt w:val="bullet"/>
+      <w:lvlText w:val=""/>
+      <w:lvlJc w:val="left"/>
+      <w:pPr>
+        <w:ind w:left="2160" w:hanging="360"/>
+      </w:pPr>
+      <w:rPr>
+        <w:rFonts w:ascii="Wingdings" w:hAnsi="Wingdings" w:hint="default"/>
+      </w:rPr>
+    </w:lvl>
+    <w:lvl w:ilvl="3" w:tplc="08160001" w:tentative="1">
+      <w:start w:val="1"/>
+      <w:numFmt w:val="bullet"/>
+      <w:lvlText w:val=""/>
+      <w:lvlJc w:val="left"/>
+      <w:pPr>
+        <w:ind w:left="2880" w:hanging="360"/>
+      </w:pPr>
+      <w:rPr>
+        <w:rFonts w:ascii="Symbol" w:hAnsi="Symbol" w:hint="default"/>
+      </w:rPr>
+    </w:lvl>
+    <w:lvl w:ilvl="4" w:tplc="08160003" w:tentative="1">
+      <w:start w:val="1"/>
+      <w:numFmt w:val="bullet"/>
+      <w:lvlText w:val="o"/>
+      <w:lvlJc w:val="left"/>
+      <w:pPr>
+        <w:ind w:left="3600" w:hanging="360"/>
+      </w:pPr>
+      <w:rPr>
+        <w:rFonts w:ascii="Courier New" w:hAnsi="Courier New" w:cs="Courier New" w:hint="default"/>
+      </w:rPr>
+    </w:lvl>
+    <w:lvl w:ilvl="5" w:tplc="08160005" w:tentative="1">
+      <w:start w:val="1"/>
+      <w:numFmt w:val="bullet"/>
+      <w:lvlText w:val=""/>
+      <w:lvlJc w:val="left"/>
+      <w:pPr>
+        <w:ind w:left="4320" w:hanging="360"/>
+      </w:pPr>
+      <w:rPr>
+        <w:rFonts w:ascii="Wingdings" w:hAnsi="Wingdings" w:hint="default"/>
+      </w:rPr>
+    </w:lvl>
+    <w:lvl w:ilvl="6" w:tplc="08160001" w:tentative="1">
+      <w:start w:val="1"/>
+      <w:numFmt w:val="bullet"/>
+      <w:lvlText w:val=""/>
+      <w:lvlJc w:val="left"/>
+      <w:pPr>
+        <w:ind w:left="5040" w:hanging="360"/>
+      </w:pPr>
+      <w:rPr>
+        <w:rFonts w:ascii="Symbol" w:hAnsi="Symbol" w:hint="default"/>
+      </w:rPr>
+    </w:lvl>
+    <w:lvl w:ilvl="7" w:tplc="08160003" w:tentative="1">
+      <w:start w:val="1"/>
+      <w:numFmt w:val="bullet"/>
+      <w:lvlText w:val="o"/>
+      <w:lvlJc w:val="left"/>
+      <w:pPr>
+        <w:ind w:left="5760" w:hanging="360"/>
+      </w:pPr>
+      <w:rPr>
+        <w:rFonts w:ascii="Courier New" w:hAnsi="Courier New" w:cs="Courier New" w:hint="default"/>
+      </w:rPr>
+    </w:lvl>
+    <w:lvl w:ilvl="8" w:tplc="08160005" w:tentative="1">
+      <w:start w:val="1"/>
+      <w:numFmt w:val="bullet"/>
+      <w:lvlText w:val=""/>
+      <w:lvlJc w:val="left"/>
+      <w:pPr>
+        <w:ind w:left="6480" w:hanging="360"/>
+      </w:pPr>
+      <w:rPr>
+        <w:rFonts w:ascii="Wingdings" w:hAnsi="Wingdings" w:hint="default"/>
+      </w:rPr>
+    </w:lvl>
+  </w:abstractNum>
   <w:num w:numId="1">
+    <w:abstractNumId w:val="12"/>
+  </w:num>
+  <w:num w:numId="2">
+    <w:abstractNumId w:val="6"/>
+  </w:num>
+  <w:num w:numId="3">
+    <w:abstractNumId w:val="10"/>
+  </w:num>
+  <w:num w:numId="4">
+    <w:abstractNumId w:val="11"/>
+  </w:num>
+  <w:num w:numId="5">
+    <w:abstractNumId w:val="1"/>
+  </w:num>
+  <w:num w:numId="6">
+    <w:abstractNumId w:val="15"/>
+  </w:num>
+  <w:num w:numId="7">
+    <w:abstractNumId w:val="5"/>
+  </w:num>
+  <w:num w:numId="8">
+    <w:abstractNumId w:val="13"/>
+  </w:num>
+  <w:num w:numId="9">
+    <w:abstractNumId w:val="14"/>
+  </w:num>
+  <w:num w:numId="10">
+    <w:abstractNumId w:val="16"/>
+  </w:num>
+  <w:num w:numId="11">
+    <w:abstractNumId w:val="4"/>
+  </w:num>
+  <w:num w:numId="12">
+    <w:abstractNumId w:val="3"/>
+  </w:num>
+  <w:num w:numId="13">
+    <w:abstractNumId w:val="7"/>
+  </w:num>
+  <w:num w:numId="14">
+    <w:abstractNumId w:val="0"/>
+  </w:num>
+  <w:num w:numId="15">
     <w:abstractNumId w:val="8"/>
   </w:num>
-  <w:num w:numId="2">
-    <w:abstractNumId w:val="4"/>
+  <w:num w:numId="16">
+    <w:abstractNumId w:val="17"/>
   </w:num>
-  <w:num w:numId="3">
-    <w:abstractNumId w:val="6"/>
-  </w:num>
-  <w:num w:numId="4">
-    <w:abstractNumId w:val="7"/>
-  </w:num>
-  <w:num w:numId="5">
-    <w:abstractNumId w:val="0"/>
-  </w:num>
-  <w:num w:numId="6">
-    <w:abstractNumId w:val="11"/>
-  </w:num>
-  <w:num w:numId="7">
-    <w:abstractNumId w:val="3"/>
-  </w:num>
-  <w:num w:numId="8">
+  <w:num w:numId="17">
     <w:abstractNumId w:val="9"/>
   </w:num>
-  <w:num w:numId="9">
-    <w:abstractNumId w:val="10"/>
-  </w:num>
-  <w:num w:numId="10">
-    <w:abstractNumId w:val="12"/>
-  </w:num>
-  <w:num w:numId="11">
+  <w:num w:numId="18">
     <w:abstractNumId w:val="2"/>
-  </w:num>
-  <w:num w:numId="12">
-    <w:abstractNumId w:val="1"/>
-  </w:num>
-  <w:num w:numId="13">
-    <w:abstractNumId w:val="5"/>
   </w:num>
 </w:numbering>
 </file>

</xml_diff>

<commit_message>
Small update to US8 description and all US10 diagrams done (not the final version)
</commit_message>
<xml_diff>
--- a/docs/SprintB/Extras/User Stories Description.docx
+++ b/docs/SprintB/Extras/User Stories Description.docx
@@ -355,18 +355,8 @@
           <w:bCs/>
           <w:lang w:val="en-US"/>
         </w:rPr>
-        <w:t xml:space="preserve">1.4. Found out </w:t>
-      </w:r>
-      <w:proofErr w:type="gramStart"/>
-      <w:r>
-        <w:rPr>
-          <w:b/>
-          <w:bCs/>
-          <w:lang w:val="en-US"/>
-        </w:rPr>
-        <w:t>Dependencies</w:t>
-      </w:r>
-      <w:proofErr w:type="gramEnd"/>
+        <w:t>1.4. Found out Dependencies</w:t>
+      </w:r>
     </w:p>
     <w:p>
       <w:pPr>
@@ -445,16 +435,8 @@
         <w:rPr>
           <w:lang w:val="en-US"/>
         </w:rPr>
-        <w:t>(name, citizen card number, phone number, email, TIF number, NHS number, sex, birth date</w:t>
-      </w:r>
-      <w:proofErr w:type="gramStart"/>
-      <w:r>
-        <w:rPr>
-          <w:lang w:val="en-US"/>
-        </w:rPr>
-        <w:t>);</w:t>
-      </w:r>
-      <w:proofErr w:type="gramEnd"/>
+        <w:t>(name, citizen card number, phone number, email, TIF number, NHS number, sex, birth date);</w:t>
+      </w:r>
     </w:p>
     <w:p>
       <w:pPr>
@@ -778,21 +760,7 @@
         <w:rPr>
           <w:lang w:val="en-US"/>
         </w:rPr>
-        <w:t xml:space="preserve"> All the roles that exist in the Many Labs company are characterized by the following attributes: Employee ID, Organization Role, Name, Address, Phone Number, </w:t>
-      </w:r>
-      <w:proofErr w:type="gramStart"/>
-      <w:r>
-        <w:rPr>
-          <w:lang w:val="en-US"/>
-        </w:rPr>
-        <w:t>E-Mail</w:t>
-      </w:r>
-      <w:proofErr w:type="gramEnd"/>
-      <w:r>
-        <w:rPr>
-          <w:lang w:val="en-US"/>
-        </w:rPr>
-        <w:t xml:space="preserve"> and Standard Occupational Classification (SOC) code.</w:t>
+        <w:t xml:space="preserve"> All the roles that exist in the Many Labs company are characterized by the following attributes: Employee ID, Organization Role, Name, Address, Phone Number, E-Mail and Standard Occupational Classification (SOC) code.</w:t>
       </w:r>
     </w:p>
     <w:p>
@@ -894,18 +862,8 @@
           <w:bCs/>
           <w:lang w:val="en-US"/>
         </w:rPr>
-        <w:t xml:space="preserve">1.4. Found out </w:t>
-      </w:r>
-      <w:proofErr w:type="gramStart"/>
-      <w:r>
-        <w:rPr>
-          <w:b/>
-          <w:bCs/>
-          <w:lang w:val="en-US"/>
-        </w:rPr>
-        <w:t>Dependencies</w:t>
-      </w:r>
-      <w:proofErr w:type="gramEnd"/>
+        <w:t>1.4. Found out Dependencies</w:t>
+      </w:r>
     </w:p>
     <w:p>
       <w:pPr>
@@ -1113,14 +1071,12 @@
         </w:rPr>
         <w:t>lassification (SOC) code</w:t>
       </w:r>
-      <w:proofErr w:type="gramStart"/>
       <w:r>
         <w:rPr>
           <w:lang w:val="en-US"/>
         </w:rPr>
         <w:t>);</w:t>
       </w:r>
-      <w:proofErr w:type="gramEnd"/>
     </w:p>
     <w:p>
       <w:pPr>
@@ -1720,8 +1676,6 @@
         </w:numPr>
         <w:rPr>
           <w:rFonts w:cstheme="minorHAnsi"/>
-          <w:b/>
-          <w:bCs/>
           <w:lang w:val="en-US"/>
         </w:rPr>
       </w:pPr>
@@ -1733,6 +1687,13 @@
           <w:lang w:val="en-US"/>
         </w:rPr>
         <w:t>Question:</w:t>
+      </w:r>
+      <w:r>
+        <w:rPr>
+          <w:rFonts w:cstheme="minorHAnsi"/>
+          <w:lang w:val="en-US"/>
+        </w:rPr>
+        <w:t xml:space="preserve"> </w:t>
       </w:r>
       <w:r>
         <w:rPr>
@@ -1741,7 +1702,25 @@
           <w:shd w:val="clear" w:color="auto" w:fill="FFFFFF"/>
           <w:lang w:val="en-US"/>
         </w:rPr>
-        <w:t xml:space="preserve"> What information is associated with a clinical analysis laboratory?</w:t>
+        <w:t>Should the employees be allocated to the clinical lab in which they work? Or, for example, can one medical lab technician work in more than one clinical analysis lab</w:t>
+      </w:r>
+      <w:r>
+        <w:rPr>
+          <w:rFonts w:cstheme="minorHAnsi"/>
+          <w:color w:val="343A40"/>
+          <w:shd w:val="clear" w:color="auto" w:fill="FFFFFF"/>
+          <w:lang w:val="en-US"/>
+        </w:rPr>
+        <w:t>oratory</w:t>
+      </w:r>
+      <w:r>
+        <w:rPr>
+          <w:rFonts w:cstheme="minorHAnsi"/>
+          <w:color w:val="343A40"/>
+          <w:shd w:val="clear" w:color="auto" w:fill="FFFFFF"/>
+          <w:lang w:val="en-US"/>
+        </w:rPr>
+        <w:t>?</w:t>
       </w:r>
     </w:p>
     <w:p>
@@ -1774,24 +1753,7 @@
           <w:shd w:val="clear" w:color="auto" w:fill="FFFFFF"/>
           <w:lang w:val="en-US"/>
         </w:rPr>
-        <w:t>Each Clinical Analysis Laboratory is characterized by the following attributes:</w:t>
-      </w:r>
-      <w:r>
-        <w:rPr>
-          <w:rFonts w:cstheme="minorHAnsi"/>
-          <w:color w:val="343A40"/>
-          <w:lang w:val="en-US"/>
-        </w:rPr>
-        <w:t xml:space="preserve"> </w:t>
-      </w:r>
-      <w:r>
-        <w:rPr>
-          <w:rFonts w:cstheme="minorHAnsi"/>
-          <w:color w:val="343A40"/>
-          <w:shd w:val="clear" w:color="auto" w:fill="FFFFFF"/>
-          <w:lang w:val="en-US"/>
-        </w:rPr>
-        <w:t>Laboratory ID, name, address, phone number and TIN number.</w:t>
+        <w:t>Each Receptionist and each Medical Lab Technician can work in any Clinical Analysis Laboratory of the Many Labs network.</w:t>
       </w:r>
     </w:p>
     <w:p>
@@ -1803,51 +1765,26 @@
         </w:numPr>
         <w:rPr>
           <w:rFonts w:cstheme="minorHAnsi"/>
-          <w:lang w:val="en-US"/>
-        </w:rPr>
-      </w:pPr>
-      <w:r>
-        <w:rPr>
-          <w:rFonts w:cstheme="minorHAnsi"/>
-          <w:b/>
-          <w:bCs/>
-          <w:lang w:val="en-US"/>
-        </w:rPr>
-        <w:t>Question:</w:t>
-      </w:r>
-      <w:r>
-        <w:rPr>
-          <w:rFonts w:cstheme="minorHAnsi"/>
-          <w:lang w:val="en-US"/>
-        </w:rPr>
-        <w:t xml:space="preserve"> </w:t>
-      </w:r>
-      <w:r>
-        <w:rPr>
-          <w:rFonts w:cstheme="minorHAnsi"/>
-          <w:color w:val="343A40"/>
-          <w:shd w:val="clear" w:color="auto" w:fill="FFFFFF"/>
-          <w:lang w:val="en-US"/>
-        </w:rPr>
-        <w:t>Should the employees be allocated to the clinical lab in which they work? Or, for example, can one medical lab technician work in more than one clinical analysis lab</w:t>
-      </w:r>
-      <w:r>
-        <w:rPr>
-          <w:rFonts w:cstheme="minorHAnsi"/>
-          <w:color w:val="343A40"/>
-          <w:shd w:val="clear" w:color="auto" w:fill="FFFFFF"/>
-          <w:lang w:val="en-US"/>
-        </w:rPr>
-        <w:t>oratory</w:t>
-      </w:r>
-      <w:r>
-        <w:rPr>
-          <w:rFonts w:cstheme="minorHAnsi"/>
-          <w:color w:val="343A40"/>
-          <w:shd w:val="clear" w:color="auto" w:fill="FFFFFF"/>
-          <w:lang w:val="en-US"/>
-        </w:rPr>
-        <w:t>?</w:t>
+          <w:b/>
+          <w:bCs/>
+          <w:lang w:val="en-US"/>
+        </w:rPr>
+      </w:pPr>
+      <w:r>
+        <w:rPr>
+          <w:rFonts w:cstheme="minorHAnsi"/>
+          <w:b/>
+          <w:bCs/>
+          <w:lang w:val="en-US"/>
+        </w:rPr>
+        <w:t xml:space="preserve">Question: </w:t>
+      </w:r>
+      <w:r>
+        <w:rPr>
+          <w:rFonts w:cstheme="minorHAnsi"/>
+          <w:lang w:val="en-US"/>
+        </w:rPr>
+        <w:t>Are two clinical analysis laboratories with the same attributes allowed to exist?</w:t>
       </w:r>
     </w:p>
     <w:p>
@@ -1859,8 +1796,6 @@
         </w:numPr>
         <w:rPr>
           <w:rFonts w:cstheme="minorHAnsi"/>
-          <w:b/>
-          <w:bCs/>
           <w:lang w:val="en-US"/>
         </w:rPr>
       </w:pPr>
@@ -1876,11 +1811,23 @@
       <w:r>
         <w:rPr>
           <w:rFonts w:cstheme="minorHAnsi"/>
-          <w:color w:val="343A40"/>
-          <w:shd w:val="clear" w:color="auto" w:fill="FFFFFF"/>
-          <w:lang w:val="en-US"/>
-        </w:rPr>
-        <w:t>Each Receptionist and each Medical Lab Technician can work in any Clinical Analysis Laboratory of the Many Labs network.</w:t>
+          <w:lang w:val="en-US"/>
+        </w:rPr>
+        <w:t>Only th</w:t>
+      </w:r>
+      <w:r>
+        <w:rPr>
+          <w:rFonts w:cstheme="minorHAnsi"/>
+          <w:lang w:val="en-US"/>
+        </w:rPr>
+        <w:t>e</w:t>
+      </w:r>
+      <w:r>
+        <w:rPr>
+          <w:rFonts w:cstheme="minorHAnsi"/>
+          <w:lang w:val="en-US"/>
+        </w:rPr>
+        <w:t xml:space="preserve"> name of two clinical analysis laboratories can be the same.</w:t>
       </w:r>
     </w:p>
     <w:p>
@@ -1919,17 +1866,8 @@
           <w:rFonts w:cstheme="minorHAnsi"/>
           <w:lang w:val="en-US"/>
         </w:rPr>
-        <w:t xml:space="preserve">AC1: A clinical analysis laboratory must always perform clinical blood </w:t>
-      </w:r>
-      <w:proofErr w:type="gramStart"/>
-      <w:r>
-        <w:rPr>
-          <w:rFonts w:cstheme="minorHAnsi"/>
-          <w:lang w:val="en-US"/>
-        </w:rPr>
-        <w:t>tests</w:t>
-      </w:r>
-      <w:proofErr w:type="gramEnd"/>
+        <w:t>AC1: A clinical analysis laboratory must always perform clinical blood tests</w:t>
+      </w:r>
     </w:p>
     <w:p>
       <w:pPr>
@@ -1948,17 +1886,8 @@
           <w:rFonts w:cstheme="minorHAnsi"/>
           <w:lang w:val="en-US"/>
         </w:rPr>
-        <w:t xml:space="preserve">AC2: Laboratory ID has 5 alphanumeric </w:t>
-      </w:r>
-      <w:proofErr w:type="gramStart"/>
-      <w:r>
-        <w:rPr>
-          <w:rFonts w:cstheme="minorHAnsi"/>
-          <w:lang w:val="en-US"/>
-        </w:rPr>
-        <w:t>characters</w:t>
-      </w:r>
-      <w:proofErr w:type="gramEnd"/>
+        <w:t>AC2: Laboratory ID has 5 alphanumeric characters</w:t>
+      </w:r>
     </w:p>
     <w:p>
       <w:pPr>
@@ -1977,17 +1906,8 @@
           <w:rFonts w:cstheme="minorHAnsi"/>
           <w:lang w:val="en-US"/>
         </w:rPr>
-        <w:t xml:space="preserve">AC3: Name is a string with no more than 30 </w:t>
-      </w:r>
-      <w:proofErr w:type="gramStart"/>
-      <w:r>
-        <w:rPr>
-          <w:rFonts w:cstheme="minorHAnsi"/>
-          <w:lang w:val="en-US"/>
-        </w:rPr>
-        <w:t>characters</w:t>
-      </w:r>
-      <w:proofErr w:type="gramEnd"/>
+        <w:t>AC3: Name is a string with no more than 30 characters</w:t>
+      </w:r>
     </w:p>
     <w:p>
       <w:pPr>
@@ -2006,17 +1926,8 @@
           <w:rFonts w:cstheme="minorHAnsi"/>
           <w:lang w:val="en-US"/>
         </w:rPr>
-        <w:t xml:space="preserve">AC4: Address is a string with no more than 30 </w:t>
-      </w:r>
-      <w:proofErr w:type="gramStart"/>
-      <w:r>
-        <w:rPr>
-          <w:rFonts w:cstheme="minorHAnsi"/>
-          <w:lang w:val="en-US"/>
-        </w:rPr>
-        <w:t>characters</w:t>
-      </w:r>
-      <w:proofErr w:type="gramEnd"/>
+        <w:t>AC4: Address is a string with no more than 30 characters</w:t>
+      </w:r>
     </w:p>
     <w:p>
       <w:pPr>
@@ -2035,23 +1946,7 @@
           <w:rFonts w:cstheme="minorHAnsi"/>
           <w:lang w:val="en-US"/>
         </w:rPr>
-        <w:t xml:space="preserve">AC5: Phone number has </w:t>
-      </w:r>
-      <w:proofErr w:type="gramStart"/>
-      <w:r>
-        <w:rPr>
-          <w:rFonts w:cstheme="minorHAnsi"/>
-          <w:lang w:val="en-US"/>
-        </w:rPr>
-        <w:t>11 digit</w:t>
-      </w:r>
-      <w:proofErr w:type="gramEnd"/>
-      <w:r>
-        <w:rPr>
-          <w:rFonts w:cstheme="minorHAnsi"/>
-          <w:lang w:val="en-US"/>
-        </w:rPr>
-        <w:t xml:space="preserve"> numbers</w:t>
+        <w:t>AC5: Phone number has 11 digit numbers</w:t>
       </w:r>
     </w:p>
     <w:p>
@@ -2071,23 +1966,7 @@
           <w:rFonts w:cstheme="minorHAnsi"/>
           <w:lang w:val="en-US"/>
         </w:rPr>
-        <w:t xml:space="preserve">AC6: TIN number has </w:t>
-      </w:r>
-      <w:proofErr w:type="gramStart"/>
-      <w:r>
-        <w:rPr>
-          <w:rFonts w:cstheme="minorHAnsi"/>
-          <w:lang w:val="en-US"/>
-        </w:rPr>
-        <w:t>10 digit</w:t>
-      </w:r>
-      <w:proofErr w:type="gramEnd"/>
-      <w:r>
-        <w:rPr>
-          <w:rFonts w:cstheme="minorHAnsi"/>
-          <w:lang w:val="en-US"/>
-        </w:rPr>
-        <w:t xml:space="preserve"> numbers</w:t>
+        <w:t>AC6: TIN number has 10 digit numbers</w:t>
       </w:r>
     </w:p>
     <w:p>
@@ -2121,17 +2000,8 @@
           <w:rFonts w:cstheme="minorHAnsi"/>
           <w:lang w:val="en-US"/>
         </w:rPr>
-        <w:t xml:space="preserve">: A clinical analysis laboratory cannot be registered without all its </w:t>
-      </w:r>
-      <w:proofErr w:type="gramStart"/>
-      <w:r>
-        <w:rPr>
-          <w:rFonts w:cstheme="minorHAnsi"/>
-          <w:lang w:val="en-US"/>
-        </w:rPr>
-        <w:t>attributes</w:t>
-      </w:r>
-      <w:proofErr w:type="gramEnd"/>
+        <w:t>: A clinical analysis laboratory cannot be registered without all its attributes</w:t>
+      </w:r>
     </w:p>
     <w:p>
       <w:pPr>
@@ -2150,47 +2020,47 @@
           <w:rFonts w:cstheme="minorHAnsi"/>
           <w:lang w:val="en-US"/>
         </w:rPr>
-        <w:t xml:space="preserve">AC8: All types of test are performed by the </w:t>
-      </w:r>
-      <w:proofErr w:type="gramStart"/>
-      <w:r>
-        <w:rPr>
-          <w:rFonts w:cstheme="minorHAnsi"/>
-          <w:lang w:val="en-US"/>
-        </w:rPr>
-        <w:t>lab</w:t>
-      </w:r>
-      <w:proofErr w:type="gramEnd"/>
-    </w:p>
-    <w:p>
-      <w:pPr>
-        <w:rPr>
-          <w:rFonts w:cstheme="minorHAnsi"/>
-          <w:b/>
-          <w:bCs/>
-          <w:lang w:val="en-US"/>
-        </w:rPr>
-      </w:pPr>
-      <w:r>
-        <w:rPr>
-          <w:rFonts w:cstheme="minorHAnsi"/>
-          <w:b/>
-          <w:bCs/>
-          <w:lang w:val="en-US"/>
-        </w:rPr>
-        <w:t xml:space="preserve">1.4. Found out </w:t>
-      </w:r>
-      <w:proofErr w:type="gramStart"/>
-      <w:r>
-        <w:rPr>
-          <w:rFonts w:cstheme="minorHAnsi"/>
-          <w:b/>
-          <w:bCs/>
-          <w:lang w:val="en-US"/>
-        </w:rPr>
-        <w:t>Dependencies</w:t>
-      </w:r>
-      <w:proofErr w:type="gramEnd"/>
+        <w:t>AC8: All types of test are performed by the lab</w:t>
+      </w:r>
+    </w:p>
+    <w:p>
+      <w:pPr>
+        <w:pStyle w:val="PargrafodaLista"/>
+        <w:numPr>
+          <w:ilvl w:val="0"/>
+          <w:numId w:val="11"/>
+        </w:numPr>
+        <w:rPr>
+          <w:rFonts w:cstheme="minorHAnsi"/>
+          <w:lang w:val="en-US"/>
+        </w:rPr>
+      </w:pPr>
+      <w:r>
+        <w:rPr>
+          <w:rFonts w:cstheme="minorHAnsi"/>
+          <w:lang w:val="en-US"/>
+        </w:rPr>
+        <w:t>AC9: Only the name of two clinical analysis laboratories can be the same</w:t>
+      </w:r>
+    </w:p>
+    <w:p>
+      <w:pPr>
+        <w:rPr>
+          <w:rFonts w:cstheme="minorHAnsi"/>
+          <w:b/>
+          <w:bCs/>
+          <w:lang w:val="en-US"/>
+        </w:rPr>
+      </w:pPr>
+      <w:r>
+        <w:rPr>
+          <w:rFonts w:cstheme="minorHAnsi"/>
+          <w:b/>
+          <w:bCs/>
+          <w:lang w:val="en-US"/>
+        </w:rPr>
+        <w:t>1.4. Found out Dependencies</w:t>
+      </w:r>
     </w:p>
     <w:p>
       <w:pPr>
@@ -2214,21 +2084,12 @@
         </w:rPr>
         <w:t xml:space="preserve">09 Specify a new type of test and its collecting methods” since at least a test type must exist </w:t>
       </w:r>
-      <w:proofErr w:type="gramStart"/>
-      <w:r>
-        <w:rPr>
-          <w:rFonts w:cstheme="minorHAnsi"/>
-          <w:lang w:val="en-US"/>
-        </w:rPr>
-        <w:t>in order to</w:t>
-      </w:r>
-      <w:proofErr w:type="gramEnd"/>
-      <w:r>
-        <w:rPr>
-          <w:rFonts w:cstheme="minorHAnsi"/>
-          <w:lang w:val="en-US"/>
-        </w:rPr>
-        <w:t xml:space="preserve"> be performed in a clinical analysis laboratory.</w:t>
+      <w:r>
+        <w:rPr>
+          <w:rFonts w:cstheme="minorHAnsi"/>
+          <w:lang w:val="en-US"/>
+        </w:rPr>
+        <w:t>in order to be performed in a clinical analysis laboratory.</w:t>
       </w:r>
     </w:p>
     <w:p>
@@ -2256,7 +2117,6 @@
           <w:bCs/>
           <w:lang w:val="en-US"/>
         </w:rPr>
-        <w:lastRenderedPageBreak/>
         <w:t>1.5. Input and Output Data</w:t>
       </w:r>
     </w:p>
@@ -2306,23 +2166,7 @@
           <w:rFonts w:cstheme="minorHAnsi"/>
           <w:lang w:val="en-US"/>
         </w:rPr>
-        <w:t xml:space="preserve"> </w:t>
-      </w:r>
-      <w:proofErr w:type="spellStart"/>
-      <w:r>
-        <w:rPr>
-          <w:rFonts w:cstheme="minorHAnsi"/>
-          <w:lang w:val="en-US"/>
-        </w:rPr>
-        <w:t>LaboratoryID</w:t>
-      </w:r>
-      <w:proofErr w:type="spellEnd"/>
-      <w:r>
-        <w:rPr>
-          <w:rFonts w:cstheme="minorHAnsi"/>
-          <w:lang w:val="en-US"/>
-        </w:rPr>
-        <w:t>, name, address, phone number, TIN number</w:t>
+        <w:t xml:space="preserve"> LaboratoryID, name, address, phone number, TIN number</w:t>
       </w:r>
     </w:p>
     <w:p>
@@ -2654,7 +2498,6 @@
           <w:szCs w:val="32"/>
           <w:lang w:val="en-US"/>
         </w:rPr>
-        <w:lastRenderedPageBreak/>
         <w:t>US09:</w:t>
       </w:r>
     </w:p>
@@ -2885,16 +2728,8 @@
         <w:rPr>
           <w:lang w:val="en-US"/>
         </w:rPr>
-        <w:t xml:space="preserve">The attributes for a new test type </w:t>
-      </w:r>
-      <w:proofErr w:type="gramStart"/>
-      <w:r>
-        <w:rPr>
-          <w:lang w:val="en-US"/>
-        </w:rPr>
-        <w:t>are:</w:t>
-      </w:r>
-      <w:proofErr w:type="gramEnd"/>
+        <w:t>The attributes for a new test type are:</w:t>
+      </w:r>
       <w:r>
         <w:rPr>
           <w:lang w:val="en-US"/>
@@ -2984,21 +2819,7 @@
         <w:rPr>
           <w:lang w:val="en-US"/>
         </w:rPr>
-        <w:t xml:space="preserve"> Are the collecting methods stored </w:t>
-      </w:r>
-      <w:proofErr w:type="spellStart"/>
-      <w:r>
-        <w:rPr>
-          <w:lang w:val="en-US"/>
-        </w:rPr>
-        <w:t>simpled</w:t>
-      </w:r>
-      <w:proofErr w:type="spellEnd"/>
-      <w:r>
-        <w:rPr>
-          <w:lang w:val="en-US"/>
-        </w:rPr>
-        <w:t xml:space="preserve"> as a word or a sentence, or does it also must contain </w:t>
+        <w:t xml:space="preserve"> Are the collecting methods stored simpled as a word or a sentence, or does it also must contain </w:t>
       </w:r>
       <w:r>
         <w:rPr>
@@ -3049,69 +2870,8 @@
         <w:br/>
         <w:t xml:space="preserve">When the administrator (US9) specifies a new type of test, the administrator also specifies the method to collect a sample. The administrator introduces a brief description for specifying the collecting method. </w:t>
       </w:r>
-      <w:proofErr w:type="spellStart"/>
-      <w:r>
-        <w:t>There</w:t>
-      </w:r>
-      <w:proofErr w:type="spellEnd"/>
-      <w:r>
-        <w:t xml:space="preserve"> </w:t>
-      </w:r>
-      <w:proofErr w:type="spellStart"/>
-      <w:r>
-        <w:t>exists</w:t>
-      </w:r>
-      <w:proofErr w:type="spellEnd"/>
-      <w:r>
-        <w:t xml:space="preserve"> </w:t>
-      </w:r>
-      <w:proofErr w:type="spellStart"/>
-      <w:r>
-        <w:t>only</w:t>
-      </w:r>
-      <w:proofErr w:type="spellEnd"/>
-      <w:r>
-        <w:t xml:space="preserve"> </w:t>
-      </w:r>
-      <w:proofErr w:type="spellStart"/>
-      <w:r>
-        <w:t>one</w:t>
-      </w:r>
-      <w:proofErr w:type="spellEnd"/>
-      <w:r>
-        <w:t xml:space="preserve"> </w:t>
-      </w:r>
-      <w:proofErr w:type="spellStart"/>
-      <w:r>
-        <w:t>collection</w:t>
-      </w:r>
-      <w:proofErr w:type="spellEnd"/>
-      <w:r>
-        <w:t xml:space="preserve"> </w:t>
-      </w:r>
-      <w:proofErr w:type="spellStart"/>
-      <w:r>
-        <w:t>method</w:t>
-      </w:r>
-      <w:proofErr w:type="spellEnd"/>
-      <w:r>
-        <w:t xml:space="preserve"> per </w:t>
-      </w:r>
-      <w:proofErr w:type="spellStart"/>
-      <w:r>
-        <w:t>test</w:t>
-      </w:r>
-      <w:proofErr w:type="spellEnd"/>
-      <w:r>
-        <w:t xml:space="preserve"> </w:t>
-      </w:r>
-      <w:proofErr w:type="spellStart"/>
-      <w:r>
-        <w:t>type</w:t>
-      </w:r>
-      <w:proofErr w:type="spellEnd"/>
-      <w:r>
-        <w:t>.</w:t>
+      <w:r>
+        <w:t>There exists only one collection method per test type.</w:t>
       </w:r>
     </w:p>
     <w:p>
@@ -3241,6 +3001,7 @@
           <w:rFonts w:cstheme="minorHAnsi"/>
           <w:lang w:val="en-US"/>
         </w:rPr>
+        <w:lastRenderedPageBreak/>
         <w:t xml:space="preserve">AC1: </w:t>
       </w:r>
       <w:r>
@@ -3311,7 +3072,6 @@
           <w:rFonts w:cstheme="minorHAnsi"/>
           <w:lang w:val="en-US"/>
         </w:rPr>
-        <w:lastRenderedPageBreak/>
         <w:t>AC3:</w:t>
       </w:r>
       <w:r>
@@ -3648,18 +3408,8 @@
           <w:bCs/>
           <w:lang w:val="en-US"/>
         </w:rPr>
-        <w:t xml:space="preserve">1.4. Found out </w:t>
-      </w:r>
-      <w:proofErr w:type="gramStart"/>
-      <w:r>
-        <w:rPr>
-          <w:b/>
-          <w:bCs/>
-          <w:lang w:val="en-US"/>
-        </w:rPr>
-        <w:t>Dependencies</w:t>
-      </w:r>
-      <w:proofErr w:type="gramEnd"/>
+        <w:t>1.4. Found out Dependencies</w:t>
+      </w:r>
     </w:p>
     <w:p>
       <w:pPr>
@@ -3760,17 +3510,8 @@
           <w:rFonts w:cstheme="minorHAnsi"/>
           <w:lang w:val="en-US"/>
         </w:rPr>
-        <w:t xml:space="preserve">Code, description, collecting </w:t>
-      </w:r>
-      <w:proofErr w:type="gramStart"/>
-      <w:r>
-        <w:rPr>
-          <w:rFonts w:cstheme="minorHAnsi"/>
-          <w:lang w:val="en-US"/>
-        </w:rPr>
-        <w:t>method</w:t>
-      </w:r>
-      <w:proofErr w:type="gramEnd"/>
+        <w:t>Code, description, collecting method</w:t>
+      </w:r>
     </w:p>
     <w:p>
       <w:pPr>
@@ -3870,49 +3611,8 @@
           <w:b/>
           <w:bCs/>
         </w:rPr>
-        <w:t xml:space="preserve">1.6. </w:t>
-      </w:r>
-      <w:proofErr w:type="spellStart"/>
-      <w:r>
-        <w:rPr>
-          <w:b/>
-          <w:bCs/>
-        </w:rPr>
-        <w:t>System</w:t>
-      </w:r>
-      <w:proofErr w:type="spellEnd"/>
-      <w:r>
-        <w:rPr>
-          <w:b/>
-          <w:bCs/>
-        </w:rPr>
-        <w:t xml:space="preserve"> </w:t>
-      </w:r>
-      <w:proofErr w:type="spellStart"/>
-      <w:r>
-        <w:rPr>
-          <w:b/>
-          <w:bCs/>
-        </w:rPr>
-        <w:t>Sequence</w:t>
-      </w:r>
-      <w:proofErr w:type="spellEnd"/>
-      <w:r>
-        <w:rPr>
-          <w:b/>
-          <w:bCs/>
-        </w:rPr>
-        <w:t xml:space="preserve"> </w:t>
-      </w:r>
-      <w:proofErr w:type="spellStart"/>
-      <w:r>
-        <w:rPr>
-          <w:b/>
-          <w:bCs/>
-        </w:rPr>
-        <w:t>Diagram</w:t>
-      </w:r>
-      <w:proofErr w:type="spellEnd"/>
+        <w:t>1.6. System Sequence Diagram</w:t>
+      </w:r>
     </w:p>
     <w:p>
       <w:r>
@@ -4026,7 +3726,6 @@
           <w:szCs w:val="32"/>
           <w:lang w:val="en-US"/>
         </w:rPr>
-        <w:lastRenderedPageBreak/>
         <w:t>US10:</w:t>
       </w:r>
     </w:p>
@@ -4119,13 +3818,7 @@
         <w:rPr>
           <w:lang w:val="en-US"/>
         </w:rPr>
-        <w:t>“</w:t>
-      </w:r>
-      <w:r>
-        <w:rPr>
-          <w:lang w:val="en-US"/>
-        </w:rPr>
-        <w:t>Typically, the client arrives at one of the clinical analysis laboratories with a lab order prescribed by a doctor. Once there, a receptionist asks the client’s citizen card number, the lab order (which contains the type of test and parameters to be measured), and registers in the application the test to be performed to that client.</w:t>
+        <w:t>“Typically, the client arrives at one of the clinical analysis laboratories with a lab order prescribed by a doctor. Once there, a receptionist asks the client’s citizen card number, the lab order (which contains the type of test and parameters to be measured), and registers in the application the test to be performed to that client.</w:t>
       </w:r>
       <w:r>
         <w:rPr>
@@ -4217,13 +3910,7 @@
         <w:rPr>
           <w:lang w:val="en-US"/>
         </w:rPr>
-        <w:t>“</w:t>
-      </w:r>
-      <w:r>
-        <w:rPr>
-          <w:lang w:val="en-US"/>
-        </w:rPr>
-        <w:t>Covid tests are characterized by measuring a single parameter stating whether it is a positive or a negative result.</w:t>
+        <w:t>“Covid tests are characterized by measuring a single parameter stating whether it is a positive or a negative result.</w:t>
       </w:r>
       <w:r>
         <w:rPr>
@@ -4258,27 +3945,14 @@
         <w:rPr>
           <w:lang w:val="en-US"/>
         </w:rPr>
-        <w:t>“</w:t>
-      </w:r>
-      <w:r>
-        <w:rPr>
-          <w:lang w:val="en-US"/>
-        </w:rPr>
-        <w:t xml:space="preserve">Despite being out of scope, the system should be developed having in mind the need to easily support other kinds of tests (e.g., urine). Regardless, such tests rely on </w:t>
-      </w:r>
-      <w:r>
-        <w:rPr>
-          <w:rFonts w:cstheme="minorHAnsi"/>
-          <w:lang w:val="en-US"/>
-        </w:rPr>
-        <w:t>measuring one or more parameters that can be grouped/organized by categories.</w:t>
-      </w:r>
-      <w:r>
-        <w:rPr>
-          <w:rFonts w:cstheme="minorHAnsi"/>
-          <w:lang w:val="en-US"/>
-        </w:rPr>
-        <w:t>”</w:t>
+        <w:t xml:space="preserve">“Despite being out of scope, the system should be developed having in mind the need to easily support other kinds of tests (e.g., urine). Regardless, such tests rely on </w:t>
+      </w:r>
+      <w:r>
+        <w:rPr>
+          <w:rFonts w:cstheme="minorHAnsi"/>
+          <w:lang w:val="en-US"/>
+        </w:rPr>
+        <w:t>measuring one or more parameters that can be grouped/organized by categories.”</w:t>
       </w:r>
     </w:p>
     <w:p>
@@ -4328,27 +4002,7 @@
           <w:shd w:val="clear" w:color="auto" w:fill="FFFFFF"/>
           <w:lang w:val="en-US"/>
         </w:rPr>
-        <w:t xml:space="preserve">What is the data that characterize a parameter? Should we follow the same data as the parameter category, for example, would each parameter have its own code, </w:t>
-      </w:r>
-      <w:proofErr w:type="gramStart"/>
-      <w:r>
-        <w:rPr>
-          <w:rFonts w:cstheme="minorHAnsi"/>
-          <w:color w:val="343A40"/>
-          <w:shd w:val="clear" w:color="auto" w:fill="FFFFFF"/>
-          <w:lang w:val="en-US"/>
-        </w:rPr>
-        <w:t>description</w:t>
-      </w:r>
-      <w:proofErr w:type="gramEnd"/>
-      <w:r>
-        <w:rPr>
-          <w:rFonts w:cstheme="minorHAnsi"/>
-          <w:color w:val="343A40"/>
-          <w:shd w:val="clear" w:color="auto" w:fill="FFFFFF"/>
-          <w:lang w:val="en-US"/>
-        </w:rPr>
-        <w:t xml:space="preserve"> and NHS identifier?</w:t>
+        <w:t>What is the data that characterize a parameter? Should we follow the same data as the parameter category, for example, would each parameter have its own code, description and NHS identifier?</w:t>
       </w:r>
     </w:p>
     <w:p>
@@ -4381,27 +4035,7 @@
           <w:shd w:val="clear" w:color="auto" w:fill="FFFFFF"/>
           <w:lang w:val="en-US"/>
         </w:rPr>
-        <w:t xml:space="preserve">Each parameter is associated with one category. Each parameter has a Code, a Short </w:t>
-      </w:r>
-      <w:proofErr w:type="gramStart"/>
-      <w:r>
-        <w:rPr>
-          <w:rFonts w:cstheme="minorHAnsi"/>
-          <w:color w:val="343A40"/>
-          <w:shd w:val="clear" w:color="auto" w:fill="FFFFFF"/>
-          <w:lang w:val="en-US"/>
-        </w:rPr>
-        <w:t>Name</w:t>
-      </w:r>
-      <w:proofErr w:type="gramEnd"/>
-      <w:r>
-        <w:rPr>
-          <w:rFonts w:cstheme="minorHAnsi"/>
-          <w:color w:val="343A40"/>
-          <w:shd w:val="clear" w:color="auto" w:fill="FFFFFF"/>
-          <w:lang w:val="en-US"/>
-        </w:rPr>
-        <w:t xml:space="preserve"> and a Description.</w:t>
+        <w:t>Each parameter is associated with one category. Each parameter has a Code, a Short Name and a Description.</w:t>
       </w:r>
     </w:p>
     <w:p>
@@ -4487,41 +4121,13 @@
         </w:rPr>
         <w:t xml:space="preserve">Each category has a name and a unique code. </w:t>
       </w:r>
-      <w:proofErr w:type="spellStart"/>
       <w:r>
         <w:rPr>
           <w:rFonts w:cstheme="minorHAnsi"/>
           <w:color w:val="343A40"/>
           <w:shd w:val="clear" w:color="auto" w:fill="FFFFFF"/>
         </w:rPr>
-        <w:t>There</w:t>
-      </w:r>
-      <w:proofErr w:type="spellEnd"/>
-      <w:r>
-        <w:rPr>
-          <w:rFonts w:cstheme="minorHAnsi"/>
-          <w:color w:val="343A40"/>
-          <w:shd w:val="clear" w:color="auto" w:fill="FFFFFF"/>
-        </w:rPr>
-        <w:t xml:space="preserve"> are no </w:t>
-      </w:r>
-      <w:proofErr w:type="spellStart"/>
-      <w:r>
-        <w:rPr>
-          <w:rFonts w:cstheme="minorHAnsi"/>
-          <w:color w:val="343A40"/>
-          <w:shd w:val="clear" w:color="auto" w:fill="FFFFFF"/>
-        </w:rPr>
-        <w:t>subcategories</w:t>
-      </w:r>
-      <w:proofErr w:type="spellEnd"/>
-      <w:r>
-        <w:rPr>
-          <w:rFonts w:cstheme="minorHAnsi"/>
-          <w:color w:val="343A40"/>
-          <w:shd w:val="clear" w:color="auto" w:fill="FFFFFF"/>
-        </w:rPr>
-        <w:t>.</w:t>
+        <w:t>There are no subcategories.</w:t>
       </w:r>
     </w:p>
     <w:p>
@@ -4633,43 +4239,7 @@
           <w:shd w:val="clear" w:color="auto" w:fill="FFFFFF"/>
           <w:lang w:val="en-US"/>
         </w:rPr>
-        <w:t xml:space="preserve">Short </w:t>
-      </w:r>
-      <w:r>
-        <w:rPr>
-          <w:rFonts w:cstheme="minorHAnsi"/>
-          <w:color w:val="343A40"/>
-          <w:shd w:val="clear" w:color="auto" w:fill="FFFFFF"/>
-          <w:lang w:val="en-US"/>
-        </w:rPr>
-        <w:t>n</w:t>
-      </w:r>
-      <w:r>
-        <w:rPr>
-          <w:rFonts w:cstheme="minorHAnsi"/>
-          <w:color w:val="343A40"/>
-          <w:shd w:val="clear" w:color="auto" w:fill="FFFFFF"/>
-          <w:lang w:val="en-US"/>
-        </w:rPr>
-        <w:t xml:space="preserve">ame is a </w:t>
-      </w:r>
-      <w:r>
-        <w:rPr>
-          <w:rFonts w:cstheme="minorHAnsi"/>
-          <w:color w:val="343A40"/>
-          <w:shd w:val="clear" w:color="auto" w:fill="FFFFFF"/>
-          <w:lang w:val="en-US"/>
-        </w:rPr>
-        <w:t>s</w:t>
-      </w:r>
-      <w:r>
-        <w:rPr>
-          <w:rFonts w:cstheme="minorHAnsi"/>
-          <w:color w:val="343A40"/>
-          <w:shd w:val="clear" w:color="auto" w:fill="FFFFFF"/>
-          <w:lang w:val="en-US"/>
-        </w:rPr>
-        <w:t>tring with no more than 8 characters.</w:t>
+        <w:t>Short name is a string with no more than 8 characters.</w:t>
       </w:r>
     </w:p>
     <w:p>
@@ -4702,56 +4272,27 @@
           <w:shd w:val="clear" w:color="auto" w:fill="FFFFFF"/>
           <w:lang w:val="en-US"/>
         </w:rPr>
-        <w:t xml:space="preserve">Description is a </w:t>
-      </w:r>
-      <w:r>
-        <w:rPr>
-          <w:rFonts w:cstheme="minorHAnsi"/>
-          <w:color w:val="343A40"/>
-          <w:shd w:val="clear" w:color="auto" w:fill="FFFFFF"/>
-          <w:lang w:val="en-US"/>
-        </w:rPr>
-        <w:t>s</w:t>
-      </w:r>
-      <w:r>
-        <w:rPr>
-          <w:rFonts w:cstheme="minorHAnsi"/>
-          <w:color w:val="343A40"/>
-          <w:shd w:val="clear" w:color="auto" w:fill="FFFFFF"/>
-          <w:lang w:val="en-US"/>
-        </w:rPr>
-        <w:t>tring with no more than 20 characters.</w:t>
-      </w:r>
-    </w:p>
-    <w:p>
-      <w:pPr>
-        <w:rPr>
-          <w:rFonts w:cstheme="minorHAnsi"/>
-          <w:b/>
-          <w:bCs/>
-          <w:lang w:val="en-US"/>
-        </w:rPr>
-      </w:pPr>
-      <w:r>
-        <w:rPr>
-          <w:rFonts w:cstheme="minorHAnsi"/>
-          <w:b/>
-          <w:bCs/>
-          <w:lang w:val="en-US"/>
-        </w:rPr>
-        <w:t xml:space="preserve">1.4. Found out </w:t>
-      </w:r>
-      <w:proofErr w:type="gramStart"/>
-      <w:r>
-        <w:rPr>
-          <w:rFonts w:cstheme="minorHAnsi"/>
-          <w:b/>
-          <w:bCs/>
-          <w:lang w:val="en-US"/>
-        </w:rPr>
-        <w:t>Dependencies</w:t>
-      </w:r>
-      <w:proofErr w:type="gramEnd"/>
+        <w:t>Description is a string with no more than 20 characters.</w:t>
+      </w:r>
+    </w:p>
+    <w:p>
+      <w:pPr>
+        <w:rPr>
+          <w:rFonts w:cstheme="minorHAnsi"/>
+          <w:b/>
+          <w:bCs/>
+          <w:lang w:val="en-US"/>
+        </w:rPr>
+      </w:pPr>
+      <w:r>
+        <w:rPr>
+          <w:rFonts w:cstheme="minorHAnsi"/>
+          <w:b/>
+          <w:bCs/>
+          <w:lang w:val="en-US"/>
+        </w:rPr>
+        <w:t>1.4. Found out Dependencies</w:t>
+      </w:r>
     </w:p>
     <w:p>
       <w:pPr>
@@ -4767,35 +4308,14 @@
           <w:rFonts w:cstheme="minorHAnsi"/>
           <w:lang w:val="en-US"/>
         </w:rPr>
-        <w:t>There is a dependency to “US</w:t>
-      </w:r>
-      <w:r>
-        <w:rPr>
-          <w:rFonts w:cstheme="minorHAnsi"/>
-          <w:lang w:val="en-US"/>
-        </w:rPr>
-        <w:t>11</w:t>
-      </w:r>
-      <w:r>
-        <w:rPr>
-          <w:rFonts w:cstheme="minorHAnsi"/>
-          <w:lang w:val="en-US"/>
-        </w:rPr>
-        <w:t xml:space="preserve"> </w:t>
-      </w:r>
-      <w:r>
-        <w:rPr>
-          <w:rFonts w:cstheme="minorHAnsi"/>
-          <w:lang w:val="en-US"/>
-        </w:rPr>
-        <w:t>S</w:t>
-      </w:r>
-      <w:r>
-        <w:rPr>
-          <w:rFonts w:cstheme="minorHAnsi"/>
-          <w:lang w:val="en-US"/>
-        </w:rPr>
-        <w:t>pecify a new parameter category</w:t>
+        <w:t xml:space="preserve">There is a dependency to “US11 </w:t>
+      </w:r>
+      <w:r>
+        <w:rPr>
+          <w:rFonts w:cstheme="minorHAnsi"/>
+          <w:lang w:val="en-US"/>
+        </w:rPr>
+        <w:t>Specify a new parameter category</w:t>
       </w:r>
       <w:r>
         <w:rPr>
@@ -4860,6 +4380,7 @@
           <w:bCs/>
           <w:lang w:val="en-US"/>
         </w:rPr>
+        <w:lastRenderedPageBreak/>
         <w:t>Input Data</w:t>
       </w:r>
     </w:p>
@@ -4882,7 +4403,6 @@
           <w:bCs/>
           <w:lang w:val="en-US"/>
         </w:rPr>
-        <w:lastRenderedPageBreak/>
         <w:t>Typed Data:</w:t>
       </w:r>
       <w:r>
@@ -5211,7 +4731,6 @@
           <w:szCs w:val="32"/>
           <w:lang w:val="en-US"/>
         </w:rPr>
-        <w:lastRenderedPageBreak/>
         <w:t>US11:</w:t>
       </w:r>
     </w:p>
@@ -5365,21 +4884,7 @@
         <w:rPr>
           <w:lang w:val="en-US"/>
         </w:rPr>
-        <w:t xml:space="preserve">• Answer: Simply consider a code, a </w:t>
-      </w:r>
-      <w:proofErr w:type="gramStart"/>
-      <w:r>
-        <w:rPr>
-          <w:lang w:val="en-US"/>
-        </w:rPr>
-        <w:t>description</w:t>
-      </w:r>
-      <w:proofErr w:type="gramEnd"/>
-      <w:r>
-        <w:rPr>
-          <w:lang w:val="en-US"/>
-        </w:rPr>
-        <w:t xml:space="preserve"> and an NHS identifier</w:t>
+        <w:t>• Answer: Simply consider a code, a description and an NHS identifier</w:t>
       </w:r>
     </w:p>
     <w:p>
@@ -5478,18 +4983,8 @@
           <w:bCs/>
           <w:lang w:val="en-US"/>
         </w:rPr>
-        <w:t xml:space="preserve">1.4. Found out </w:t>
-      </w:r>
-      <w:proofErr w:type="gramStart"/>
-      <w:r>
-        <w:rPr>
-          <w:b/>
-          <w:bCs/>
-          <w:lang w:val="en-US"/>
-        </w:rPr>
-        <w:t>Dependencies</w:t>
-      </w:r>
-      <w:proofErr w:type="gramEnd"/>
+        <w:t>1.4. Found out Dependencies</w:t>
+      </w:r>
     </w:p>
     <w:p>
       <w:pPr>
@@ -5598,49 +5093,8 @@
           <w:b/>
           <w:bCs/>
         </w:rPr>
-        <w:t xml:space="preserve">1.6. </w:t>
-      </w:r>
-      <w:proofErr w:type="spellStart"/>
-      <w:r>
-        <w:rPr>
-          <w:b/>
-          <w:bCs/>
-        </w:rPr>
-        <w:t>System</w:t>
-      </w:r>
-      <w:proofErr w:type="spellEnd"/>
-      <w:r>
-        <w:rPr>
-          <w:b/>
-          <w:bCs/>
-        </w:rPr>
-        <w:t xml:space="preserve"> </w:t>
-      </w:r>
-      <w:proofErr w:type="spellStart"/>
-      <w:r>
-        <w:rPr>
-          <w:b/>
-          <w:bCs/>
-        </w:rPr>
-        <w:t>Sequence</w:t>
-      </w:r>
-      <w:proofErr w:type="spellEnd"/>
-      <w:r>
-        <w:rPr>
-          <w:b/>
-          <w:bCs/>
-        </w:rPr>
-        <w:t xml:space="preserve"> </w:t>
-      </w:r>
-      <w:proofErr w:type="spellStart"/>
-      <w:r>
-        <w:rPr>
-          <w:b/>
-          <w:bCs/>
-        </w:rPr>
-        <w:t>Diagram</w:t>
-      </w:r>
-      <w:proofErr w:type="spellEnd"/>
+        <w:t>1.6. System Sequence Diagram</w:t>
+      </w:r>
     </w:p>
     <w:p>
       <w:r>

</xml_diff>

<commit_message>
US8 Code (to be reviewed)
</commit_message>
<xml_diff>
--- a/docs/SprintB/Extras/User Stories Description.docx
+++ b/docs/SprintB/Extras/User Stories Description.docx
@@ -5,6 +5,7 @@
     <w:p>
       <w:pPr>
         <w:pStyle w:val="Ttulo"/>
+        <w:ind w:firstLine="708"/>
         <w:rPr>
           <w:rStyle w:val="nfaseDiscreta"/>
           <w:i w:val="0"/>
@@ -355,8 +356,18 @@
           <w:bCs/>
           <w:lang w:val="en-US"/>
         </w:rPr>
-        <w:t>1.4. Found out Dependencies</w:t>
-      </w:r>
+        <w:t xml:space="preserve">1.4. Found out </w:t>
+      </w:r>
+      <w:proofErr w:type="gramStart"/>
+      <w:r>
+        <w:rPr>
+          <w:b/>
+          <w:bCs/>
+          <w:lang w:val="en-US"/>
+        </w:rPr>
+        <w:t>Dependencies</w:t>
+      </w:r>
+      <w:proofErr w:type="gramEnd"/>
     </w:p>
     <w:p>
       <w:pPr>
@@ -435,8 +446,16 @@
         <w:rPr>
           <w:lang w:val="en-US"/>
         </w:rPr>
-        <w:t>(name, citizen card number, phone number, email, TIF number, NHS number, sex, birth date);</w:t>
-      </w:r>
+        <w:t>(name, citizen card number, phone number, email, TIF number, NHS number, sex, birth date</w:t>
+      </w:r>
+      <w:proofErr w:type="gramStart"/>
+      <w:r>
+        <w:rPr>
+          <w:lang w:val="en-US"/>
+        </w:rPr>
+        <w:t>);</w:t>
+      </w:r>
+      <w:proofErr w:type="gramEnd"/>
     </w:p>
     <w:p>
       <w:pPr>
@@ -760,7 +779,21 @@
         <w:rPr>
           <w:lang w:val="en-US"/>
         </w:rPr>
-        <w:t xml:space="preserve"> All the roles that exist in the Many Labs company are characterized by the following attributes: Employee ID, Organization Role, Name, Address, Phone Number, E-Mail and Standard Occupational Classification (SOC) code.</w:t>
+        <w:t xml:space="preserve"> All the roles that exist in the Many Labs company are characterized by the following attributes: Employee ID, Organization Role, Name, Address, Phone Number, </w:t>
+      </w:r>
+      <w:proofErr w:type="gramStart"/>
+      <w:r>
+        <w:rPr>
+          <w:lang w:val="en-US"/>
+        </w:rPr>
+        <w:t>E-Mail</w:t>
+      </w:r>
+      <w:proofErr w:type="gramEnd"/>
+      <w:r>
+        <w:rPr>
+          <w:lang w:val="en-US"/>
+        </w:rPr>
+        <w:t xml:space="preserve"> and Standard Occupational Classification (SOC) code.</w:t>
       </w:r>
     </w:p>
     <w:p>
@@ -862,8 +895,18 @@
           <w:bCs/>
           <w:lang w:val="en-US"/>
         </w:rPr>
-        <w:t>1.4. Found out Dependencies</w:t>
-      </w:r>
+        <w:t xml:space="preserve">1.4. Found out </w:t>
+      </w:r>
+      <w:proofErr w:type="gramStart"/>
+      <w:r>
+        <w:rPr>
+          <w:b/>
+          <w:bCs/>
+          <w:lang w:val="en-US"/>
+        </w:rPr>
+        <w:t>Dependencies</w:t>
+      </w:r>
+      <w:proofErr w:type="gramEnd"/>
     </w:p>
     <w:p>
       <w:pPr>
@@ -1071,12 +1114,14 @@
         </w:rPr>
         <w:t>lassification (SOC) code</w:t>
       </w:r>
+      <w:proofErr w:type="gramStart"/>
       <w:r>
         <w:rPr>
           <w:lang w:val="en-US"/>
         </w:rPr>
         <w:t>);</w:t>
       </w:r>
+      <w:proofErr w:type="gramEnd"/>
     </w:p>
     <w:p>
       <w:pPr>
@@ -1866,8 +1911,17 @@
           <w:rFonts w:cstheme="minorHAnsi"/>
           <w:lang w:val="en-US"/>
         </w:rPr>
-        <w:t>AC1: A clinical analysis laboratory must always perform clinical blood tests</w:t>
-      </w:r>
+        <w:t xml:space="preserve">AC1: A clinical analysis laboratory must always perform clinical blood </w:t>
+      </w:r>
+      <w:proofErr w:type="gramStart"/>
+      <w:r>
+        <w:rPr>
+          <w:rFonts w:cstheme="minorHAnsi"/>
+          <w:lang w:val="en-US"/>
+        </w:rPr>
+        <w:t>tests</w:t>
+      </w:r>
+      <w:proofErr w:type="gramEnd"/>
     </w:p>
     <w:p>
       <w:pPr>
@@ -1886,8 +1940,17 @@
           <w:rFonts w:cstheme="minorHAnsi"/>
           <w:lang w:val="en-US"/>
         </w:rPr>
-        <w:t>AC2: Laboratory ID has 5 alphanumeric characters</w:t>
-      </w:r>
+        <w:t xml:space="preserve">AC2: Laboratory ID has 5 alphanumeric </w:t>
+      </w:r>
+      <w:proofErr w:type="gramStart"/>
+      <w:r>
+        <w:rPr>
+          <w:rFonts w:cstheme="minorHAnsi"/>
+          <w:lang w:val="en-US"/>
+        </w:rPr>
+        <w:t>characters</w:t>
+      </w:r>
+      <w:proofErr w:type="gramEnd"/>
     </w:p>
     <w:p>
       <w:pPr>
@@ -1906,8 +1969,17 @@
           <w:rFonts w:cstheme="minorHAnsi"/>
           <w:lang w:val="en-US"/>
         </w:rPr>
-        <w:t>AC3: Name is a string with no more than 30 characters</w:t>
-      </w:r>
+        <w:t xml:space="preserve">AC3: Name is a string with no more than 30 </w:t>
+      </w:r>
+      <w:proofErr w:type="gramStart"/>
+      <w:r>
+        <w:rPr>
+          <w:rFonts w:cstheme="minorHAnsi"/>
+          <w:lang w:val="en-US"/>
+        </w:rPr>
+        <w:t>characters</w:t>
+      </w:r>
+      <w:proofErr w:type="gramEnd"/>
     </w:p>
     <w:p>
       <w:pPr>
@@ -1926,8 +1998,17 @@
           <w:rFonts w:cstheme="minorHAnsi"/>
           <w:lang w:val="en-US"/>
         </w:rPr>
-        <w:t>AC4: Address is a string with no more than 30 characters</w:t>
-      </w:r>
+        <w:t xml:space="preserve">AC4: Address is a string with no more than 30 </w:t>
+      </w:r>
+      <w:proofErr w:type="gramStart"/>
+      <w:r>
+        <w:rPr>
+          <w:rFonts w:cstheme="minorHAnsi"/>
+          <w:lang w:val="en-US"/>
+        </w:rPr>
+        <w:t>characters</w:t>
+      </w:r>
+      <w:proofErr w:type="gramEnd"/>
     </w:p>
     <w:p>
       <w:pPr>
@@ -1946,7 +2027,23 @@
           <w:rFonts w:cstheme="minorHAnsi"/>
           <w:lang w:val="en-US"/>
         </w:rPr>
-        <w:t>AC5: Phone number has 11 digit numbers</w:t>
+        <w:t xml:space="preserve">AC5: Phone number has </w:t>
+      </w:r>
+      <w:proofErr w:type="gramStart"/>
+      <w:r>
+        <w:rPr>
+          <w:rFonts w:cstheme="minorHAnsi"/>
+          <w:lang w:val="en-US"/>
+        </w:rPr>
+        <w:t>11 digit</w:t>
+      </w:r>
+      <w:proofErr w:type="gramEnd"/>
+      <w:r>
+        <w:rPr>
+          <w:rFonts w:cstheme="minorHAnsi"/>
+          <w:lang w:val="en-US"/>
+        </w:rPr>
+        <w:t xml:space="preserve"> numbers</w:t>
       </w:r>
     </w:p>
     <w:p>
@@ -1966,7 +2063,23 @@
           <w:rFonts w:cstheme="minorHAnsi"/>
           <w:lang w:val="en-US"/>
         </w:rPr>
-        <w:t>AC6: TIN number has 10 digit numbers</w:t>
+        <w:t xml:space="preserve">AC6: TIN number has </w:t>
+      </w:r>
+      <w:proofErr w:type="gramStart"/>
+      <w:r>
+        <w:rPr>
+          <w:rFonts w:cstheme="minorHAnsi"/>
+          <w:lang w:val="en-US"/>
+        </w:rPr>
+        <w:t>10 digit</w:t>
+      </w:r>
+      <w:proofErr w:type="gramEnd"/>
+      <w:r>
+        <w:rPr>
+          <w:rFonts w:cstheme="minorHAnsi"/>
+          <w:lang w:val="en-US"/>
+        </w:rPr>
+        <w:t xml:space="preserve"> numbers</w:t>
       </w:r>
     </w:p>
     <w:p>
@@ -2000,8 +2113,17 @@
           <w:rFonts w:cstheme="minorHAnsi"/>
           <w:lang w:val="en-US"/>
         </w:rPr>
-        <w:t>: A clinical analysis laboratory cannot be registered without all its attributes</w:t>
-      </w:r>
+        <w:t xml:space="preserve">: A clinical analysis laboratory cannot be registered without all its </w:t>
+      </w:r>
+      <w:proofErr w:type="gramStart"/>
+      <w:r>
+        <w:rPr>
+          <w:rFonts w:cstheme="minorHAnsi"/>
+          <w:lang w:val="en-US"/>
+        </w:rPr>
+        <w:t>attributes</w:t>
+      </w:r>
+      <w:proofErr w:type="gramEnd"/>
     </w:p>
     <w:p>
       <w:pPr>
@@ -2020,8 +2142,17 @@
           <w:rFonts w:cstheme="minorHAnsi"/>
           <w:lang w:val="en-US"/>
         </w:rPr>
-        <w:t>AC8: All types of test are performed by the lab</w:t>
-      </w:r>
+        <w:t xml:space="preserve">AC8: All types of test are performed by the </w:t>
+      </w:r>
+      <w:proofErr w:type="gramStart"/>
+      <w:r>
+        <w:rPr>
+          <w:rFonts w:cstheme="minorHAnsi"/>
+          <w:lang w:val="en-US"/>
+        </w:rPr>
+        <w:t>lab</w:t>
+      </w:r>
+      <w:proofErr w:type="gramEnd"/>
     </w:p>
     <w:p>
       <w:pPr>
@@ -2040,27 +2171,47 @@
           <w:rFonts w:cstheme="minorHAnsi"/>
           <w:lang w:val="en-US"/>
         </w:rPr>
-        <w:t>AC9: Only the name of two clinical analysis laboratories can be the same</w:t>
-      </w:r>
-    </w:p>
-    <w:p>
-      <w:pPr>
-        <w:rPr>
-          <w:rFonts w:cstheme="minorHAnsi"/>
-          <w:b/>
-          <w:bCs/>
-          <w:lang w:val="en-US"/>
-        </w:rPr>
-      </w:pPr>
-      <w:r>
-        <w:rPr>
-          <w:rFonts w:cstheme="minorHAnsi"/>
-          <w:b/>
-          <w:bCs/>
-          <w:lang w:val="en-US"/>
-        </w:rPr>
-        <w:t>1.4. Found out Dependencies</w:t>
-      </w:r>
+        <w:t xml:space="preserve">AC9: Only the name of two clinical analysis laboratories can be the </w:t>
+      </w:r>
+      <w:proofErr w:type="gramStart"/>
+      <w:r>
+        <w:rPr>
+          <w:rFonts w:cstheme="minorHAnsi"/>
+          <w:lang w:val="en-US"/>
+        </w:rPr>
+        <w:t>same</w:t>
+      </w:r>
+      <w:proofErr w:type="gramEnd"/>
+    </w:p>
+    <w:p>
+      <w:pPr>
+        <w:rPr>
+          <w:rFonts w:cstheme="minorHAnsi"/>
+          <w:b/>
+          <w:bCs/>
+          <w:lang w:val="en-US"/>
+        </w:rPr>
+      </w:pPr>
+      <w:r>
+        <w:rPr>
+          <w:rFonts w:cstheme="minorHAnsi"/>
+          <w:b/>
+          <w:bCs/>
+          <w:lang w:val="en-US"/>
+        </w:rPr>
+        <w:t xml:space="preserve">1.4. Found out </w:t>
+      </w:r>
+      <w:proofErr w:type="gramStart"/>
+      <w:r>
+        <w:rPr>
+          <w:rFonts w:cstheme="minorHAnsi"/>
+          <w:b/>
+          <w:bCs/>
+          <w:lang w:val="en-US"/>
+        </w:rPr>
+        <w:t>Dependencies</w:t>
+      </w:r>
+      <w:proofErr w:type="gramEnd"/>
     </w:p>
     <w:p>
       <w:pPr>
@@ -2084,12 +2235,21 @@
         </w:rPr>
         <w:t xml:space="preserve">09 Specify a new type of test and its collecting methods” since at least a test type must exist </w:t>
       </w:r>
-      <w:r>
-        <w:rPr>
-          <w:rFonts w:cstheme="minorHAnsi"/>
-          <w:lang w:val="en-US"/>
-        </w:rPr>
-        <w:t>in order to be performed in a clinical analysis laboratory.</w:t>
+      <w:proofErr w:type="gramStart"/>
+      <w:r>
+        <w:rPr>
+          <w:rFonts w:cstheme="minorHAnsi"/>
+          <w:lang w:val="en-US"/>
+        </w:rPr>
+        <w:t>in order to</w:t>
+      </w:r>
+      <w:proofErr w:type="gramEnd"/>
+      <w:r>
+        <w:rPr>
+          <w:rFonts w:cstheme="minorHAnsi"/>
+          <w:lang w:val="en-US"/>
+        </w:rPr>
+        <w:t xml:space="preserve"> be performed in a clinical analysis laboratory.</w:t>
       </w:r>
     </w:p>
     <w:p>
@@ -2166,7 +2326,23 @@
           <w:rFonts w:cstheme="minorHAnsi"/>
           <w:lang w:val="en-US"/>
         </w:rPr>
-        <w:t xml:space="preserve"> LaboratoryID, name, address, phone number, TIN number</w:t>
+        <w:t xml:space="preserve"> </w:t>
+      </w:r>
+      <w:proofErr w:type="spellStart"/>
+      <w:r>
+        <w:rPr>
+          <w:rFonts w:cstheme="minorHAnsi"/>
+          <w:lang w:val="en-US"/>
+        </w:rPr>
+        <w:t>LaboratoryID</w:t>
+      </w:r>
+      <w:proofErr w:type="spellEnd"/>
+      <w:r>
+        <w:rPr>
+          <w:rFonts w:cstheme="minorHAnsi"/>
+          <w:lang w:val="en-US"/>
+        </w:rPr>
+        <w:t>, name, address, phone number, TIN number</w:t>
       </w:r>
     </w:p>
     <w:p>
@@ -2728,8 +2904,16 @@
         <w:rPr>
           <w:lang w:val="en-US"/>
         </w:rPr>
-        <w:t>The attributes for a new test type are:</w:t>
-      </w:r>
+        <w:t xml:space="preserve">The attributes for a new test type </w:t>
+      </w:r>
+      <w:proofErr w:type="gramStart"/>
+      <w:r>
+        <w:rPr>
+          <w:lang w:val="en-US"/>
+        </w:rPr>
+        <w:t>are:</w:t>
+      </w:r>
+      <w:proofErr w:type="gramEnd"/>
       <w:r>
         <w:rPr>
           <w:lang w:val="en-US"/>
@@ -2819,7 +3003,21 @@
         <w:rPr>
           <w:lang w:val="en-US"/>
         </w:rPr>
-        <w:t xml:space="preserve"> Are the collecting methods stored simpled as a word or a sentence, or does it also must contain </w:t>
+        <w:t xml:space="preserve"> Are the collecting methods stored </w:t>
+      </w:r>
+      <w:proofErr w:type="spellStart"/>
+      <w:r>
+        <w:rPr>
+          <w:lang w:val="en-US"/>
+        </w:rPr>
+        <w:t>simpled</w:t>
+      </w:r>
+      <w:proofErr w:type="spellEnd"/>
+      <w:r>
+        <w:rPr>
+          <w:lang w:val="en-US"/>
+        </w:rPr>
+        <w:t xml:space="preserve"> as a word or a sentence, or does it also must contain </w:t>
       </w:r>
       <w:r>
         <w:rPr>
@@ -2870,8 +3068,69 @@
         <w:br/>
         <w:t xml:space="preserve">When the administrator (US9) specifies a new type of test, the administrator also specifies the method to collect a sample. The administrator introduces a brief description for specifying the collecting method. </w:t>
       </w:r>
-      <w:r>
-        <w:t>There exists only one collection method per test type.</w:t>
+      <w:proofErr w:type="spellStart"/>
+      <w:r>
+        <w:t>There</w:t>
+      </w:r>
+      <w:proofErr w:type="spellEnd"/>
+      <w:r>
+        <w:t xml:space="preserve"> </w:t>
+      </w:r>
+      <w:proofErr w:type="spellStart"/>
+      <w:r>
+        <w:t>exists</w:t>
+      </w:r>
+      <w:proofErr w:type="spellEnd"/>
+      <w:r>
+        <w:t xml:space="preserve"> </w:t>
+      </w:r>
+      <w:proofErr w:type="spellStart"/>
+      <w:r>
+        <w:t>only</w:t>
+      </w:r>
+      <w:proofErr w:type="spellEnd"/>
+      <w:r>
+        <w:t xml:space="preserve"> </w:t>
+      </w:r>
+      <w:proofErr w:type="spellStart"/>
+      <w:r>
+        <w:t>one</w:t>
+      </w:r>
+      <w:proofErr w:type="spellEnd"/>
+      <w:r>
+        <w:t xml:space="preserve"> </w:t>
+      </w:r>
+      <w:proofErr w:type="spellStart"/>
+      <w:r>
+        <w:t>collection</w:t>
+      </w:r>
+      <w:proofErr w:type="spellEnd"/>
+      <w:r>
+        <w:t xml:space="preserve"> </w:t>
+      </w:r>
+      <w:proofErr w:type="spellStart"/>
+      <w:r>
+        <w:t>method</w:t>
+      </w:r>
+      <w:proofErr w:type="spellEnd"/>
+      <w:r>
+        <w:t xml:space="preserve"> per </w:t>
+      </w:r>
+      <w:proofErr w:type="spellStart"/>
+      <w:r>
+        <w:t>test</w:t>
+      </w:r>
+      <w:proofErr w:type="spellEnd"/>
+      <w:r>
+        <w:t xml:space="preserve"> </w:t>
+      </w:r>
+      <w:proofErr w:type="spellStart"/>
+      <w:r>
+        <w:t>type</w:t>
+      </w:r>
+      <w:proofErr w:type="spellEnd"/>
+      <w:r>
+        <w:t>.</w:t>
       </w:r>
     </w:p>
     <w:p>
@@ -3408,8 +3667,18 @@
           <w:bCs/>
           <w:lang w:val="en-US"/>
         </w:rPr>
-        <w:t>1.4. Found out Dependencies</w:t>
-      </w:r>
+        <w:t xml:space="preserve">1.4. Found out </w:t>
+      </w:r>
+      <w:proofErr w:type="gramStart"/>
+      <w:r>
+        <w:rPr>
+          <w:b/>
+          <w:bCs/>
+          <w:lang w:val="en-US"/>
+        </w:rPr>
+        <w:t>Dependencies</w:t>
+      </w:r>
+      <w:proofErr w:type="gramEnd"/>
     </w:p>
     <w:p>
       <w:pPr>
@@ -3510,8 +3779,17 @@
           <w:rFonts w:cstheme="minorHAnsi"/>
           <w:lang w:val="en-US"/>
         </w:rPr>
-        <w:t>Code, description, collecting method</w:t>
-      </w:r>
+        <w:t xml:space="preserve">Code, description, collecting </w:t>
+      </w:r>
+      <w:proofErr w:type="gramStart"/>
+      <w:r>
+        <w:rPr>
+          <w:rFonts w:cstheme="minorHAnsi"/>
+          <w:lang w:val="en-US"/>
+        </w:rPr>
+        <w:t>method</w:t>
+      </w:r>
+      <w:proofErr w:type="gramEnd"/>
     </w:p>
     <w:p>
       <w:pPr>
@@ -3611,8 +3889,49 @@
           <w:b/>
           <w:bCs/>
         </w:rPr>
-        <w:t>1.6. System Sequence Diagram</w:t>
-      </w:r>
+        <w:t xml:space="preserve">1.6. </w:t>
+      </w:r>
+      <w:proofErr w:type="spellStart"/>
+      <w:r>
+        <w:rPr>
+          <w:b/>
+          <w:bCs/>
+        </w:rPr>
+        <w:t>System</w:t>
+      </w:r>
+      <w:proofErr w:type="spellEnd"/>
+      <w:r>
+        <w:rPr>
+          <w:b/>
+          <w:bCs/>
+        </w:rPr>
+        <w:t xml:space="preserve"> </w:t>
+      </w:r>
+      <w:proofErr w:type="spellStart"/>
+      <w:r>
+        <w:rPr>
+          <w:b/>
+          <w:bCs/>
+        </w:rPr>
+        <w:t>Sequence</w:t>
+      </w:r>
+      <w:proofErr w:type="spellEnd"/>
+      <w:r>
+        <w:rPr>
+          <w:b/>
+          <w:bCs/>
+        </w:rPr>
+        <w:t xml:space="preserve"> </w:t>
+      </w:r>
+      <w:proofErr w:type="spellStart"/>
+      <w:r>
+        <w:rPr>
+          <w:b/>
+          <w:bCs/>
+        </w:rPr>
+        <w:t>Diagram</w:t>
+      </w:r>
+      <w:proofErr w:type="spellEnd"/>
     </w:p>
     <w:p>
       <w:r>
@@ -4002,7 +4321,27 @@
           <w:shd w:val="clear" w:color="auto" w:fill="FFFFFF"/>
           <w:lang w:val="en-US"/>
         </w:rPr>
-        <w:t>What is the data that characterize a parameter? Should we follow the same data as the parameter category, for example, would each parameter have its own code, description and NHS identifier?</w:t>
+        <w:t xml:space="preserve">What is the data that characterize a parameter? Should we follow the same data as the parameter category, for example, would each parameter have its own code, </w:t>
+      </w:r>
+      <w:proofErr w:type="gramStart"/>
+      <w:r>
+        <w:rPr>
+          <w:rFonts w:cstheme="minorHAnsi"/>
+          <w:color w:val="343A40"/>
+          <w:shd w:val="clear" w:color="auto" w:fill="FFFFFF"/>
+          <w:lang w:val="en-US"/>
+        </w:rPr>
+        <w:t>description</w:t>
+      </w:r>
+      <w:proofErr w:type="gramEnd"/>
+      <w:r>
+        <w:rPr>
+          <w:rFonts w:cstheme="minorHAnsi"/>
+          <w:color w:val="343A40"/>
+          <w:shd w:val="clear" w:color="auto" w:fill="FFFFFF"/>
+          <w:lang w:val="en-US"/>
+        </w:rPr>
+        <w:t xml:space="preserve"> and NHS identifier?</w:t>
       </w:r>
     </w:p>
     <w:p>
@@ -4035,7 +4374,27 @@
           <w:shd w:val="clear" w:color="auto" w:fill="FFFFFF"/>
           <w:lang w:val="en-US"/>
         </w:rPr>
-        <w:t>Each parameter is associated with one category. Each parameter has a Code, a Short Name and a Description.</w:t>
+        <w:t xml:space="preserve">Each parameter is associated with one category. Each parameter has a Code, a Short </w:t>
+      </w:r>
+      <w:proofErr w:type="gramStart"/>
+      <w:r>
+        <w:rPr>
+          <w:rFonts w:cstheme="minorHAnsi"/>
+          <w:color w:val="343A40"/>
+          <w:shd w:val="clear" w:color="auto" w:fill="FFFFFF"/>
+          <w:lang w:val="en-US"/>
+        </w:rPr>
+        <w:t>Name</w:t>
+      </w:r>
+      <w:proofErr w:type="gramEnd"/>
+      <w:r>
+        <w:rPr>
+          <w:rFonts w:cstheme="minorHAnsi"/>
+          <w:color w:val="343A40"/>
+          <w:shd w:val="clear" w:color="auto" w:fill="FFFFFF"/>
+          <w:lang w:val="en-US"/>
+        </w:rPr>
+        <w:t xml:space="preserve"> and a Description.</w:t>
       </w:r>
     </w:p>
     <w:p>
@@ -4121,13 +4480,41 @@
         </w:rPr>
         <w:t xml:space="preserve">Each category has a name and a unique code. </w:t>
       </w:r>
+      <w:proofErr w:type="spellStart"/>
       <w:r>
         <w:rPr>
           <w:rFonts w:cstheme="minorHAnsi"/>
           <w:color w:val="343A40"/>
           <w:shd w:val="clear" w:color="auto" w:fill="FFFFFF"/>
         </w:rPr>
-        <w:t>There are no subcategories.</w:t>
+        <w:t>There</w:t>
+      </w:r>
+      <w:proofErr w:type="spellEnd"/>
+      <w:r>
+        <w:rPr>
+          <w:rFonts w:cstheme="minorHAnsi"/>
+          <w:color w:val="343A40"/>
+          <w:shd w:val="clear" w:color="auto" w:fill="FFFFFF"/>
+        </w:rPr>
+        <w:t xml:space="preserve"> are no </w:t>
+      </w:r>
+      <w:proofErr w:type="spellStart"/>
+      <w:r>
+        <w:rPr>
+          <w:rFonts w:cstheme="minorHAnsi"/>
+          <w:color w:val="343A40"/>
+          <w:shd w:val="clear" w:color="auto" w:fill="FFFFFF"/>
+        </w:rPr>
+        <w:t>subcategories</w:t>
+      </w:r>
+      <w:proofErr w:type="spellEnd"/>
+      <w:r>
+        <w:rPr>
+          <w:rFonts w:cstheme="minorHAnsi"/>
+          <w:color w:val="343A40"/>
+          <w:shd w:val="clear" w:color="auto" w:fill="FFFFFF"/>
+        </w:rPr>
+        <w:t>.</w:t>
       </w:r>
     </w:p>
     <w:p>
@@ -4291,8 +4678,19 @@
           <w:bCs/>
           <w:lang w:val="en-US"/>
         </w:rPr>
-        <w:t>1.4. Found out Dependencies</w:t>
-      </w:r>
+        <w:t xml:space="preserve">1.4. Found out </w:t>
+      </w:r>
+      <w:proofErr w:type="gramStart"/>
+      <w:r>
+        <w:rPr>
+          <w:rFonts w:cstheme="minorHAnsi"/>
+          <w:b/>
+          <w:bCs/>
+          <w:lang w:val="en-US"/>
+        </w:rPr>
+        <w:t>Dependencies</w:t>
+      </w:r>
+      <w:proofErr w:type="gramEnd"/>
     </w:p>
     <w:p>
       <w:pPr>
@@ -4884,7 +5282,21 @@
         <w:rPr>
           <w:lang w:val="en-US"/>
         </w:rPr>
-        <w:t>• Answer: Simply consider a code, a description and an NHS identifier</w:t>
+        <w:t xml:space="preserve">• Answer: Simply consider a code, a </w:t>
+      </w:r>
+      <w:proofErr w:type="gramStart"/>
+      <w:r>
+        <w:rPr>
+          <w:lang w:val="en-US"/>
+        </w:rPr>
+        <w:t>description</w:t>
+      </w:r>
+      <w:proofErr w:type="gramEnd"/>
+      <w:r>
+        <w:rPr>
+          <w:lang w:val="en-US"/>
+        </w:rPr>
+        <w:t xml:space="preserve"> and an NHS identifier</w:t>
       </w:r>
     </w:p>
     <w:p>
@@ -4983,8 +5395,18 @@
           <w:bCs/>
           <w:lang w:val="en-US"/>
         </w:rPr>
-        <w:t>1.4. Found out Dependencies</w:t>
-      </w:r>
+        <w:t xml:space="preserve">1.4. Found out </w:t>
+      </w:r>
+      <w:proofErr w:type="gramStart"/>
+      <w:r>
+        <w:rPr>
+          <w:b/>
+          <w:bCs/>
+          <w:lang w:val="en-US"/>
+        </w:rPr>
+        <w:t>Dependencies</w:t>
+      </w:r>
+      <w:proofErr w:type="gramEnd"/>
     </w:p>
     <w:p>
       <w:pPr>
@@ -5093,8 +5515,49 @@
           <w:b/>
           <w:bCs/>
         </w:rPr>
-        <w:t>1.6. System Sequence Diagram</w:t>
-      </w:r>
+        <w:t xml:space="preserve">1.6. </w:t>
+      </w:r>
+      <w:proofErr w:type="spellStart"/>
+      <w:r>
+        <w:rPr>
+          <w:b/>
+          <w:bCs/>
+        </w:rPr>
+        <w:t>System</w:t>
+      </w:r>
+      <w:proofErr w:type="spellEnd"/>
+      <w:r>
+        <w:rPr>
+          <w:b/>
+          <w:bCs/>
+        </w:rPr>
+        <w:t xml:space="preserve"> </w:t>
+      </w:r>
+      <w:proofErr w:type="spellStart"/>
+      <w:r>
+        <w:rPr>
+          <w:b/>
+          <w:bCs/>
+        </w:rPr>
+        <w:t>Sequence</w:t>
+      </w:r>
+      <w:proofErr w:type="spellEnd"/>
+      <w:r>
+        <w:rPr>
+          <w:b/>
+          <w:bCs/>
+        </w:rPr>
+        <w:t xml:space="preserve"> </w:t>
+      </w:r>
+      <w:proofErr w:type="spellStart"/>
+      <w:r>
+        <w:rPr>
+          <w:b/>
+          <w:bCs/>
+        </w:rPr>
+        <w:t>Diagram</w:t>
+      </w:r>
+      <w:proofErr w:type="spellEnd"/>
     </w:p>
     <w:p>
       <w:r>

</xml_diff>